<commit_message>
- Added student number.
</commit_message>
<xml_diff>
--- a/Thesis/Thesis.docx
+++ b/Thesis/Thesis.docx
@@ -29,6 +29,26 @@
           <w:lang w:val="en-AU"/>
         </w:rPr>
         <w:t>Alan J. Lawrey</w:t>
+      </w:r>
+      <w:r>
+        <w:rPr>
+          <w:lang w:val="en-AU"/>
+        </w:rPr>
+        <w:t xml:space="preserve"> </w:t>
+      </w:r>
+      <w:r>
+        <w:rPr>
+          <w:lang w:val="en-AU"/>
+        </w:rPr>
+        <w:br/>
+      </w:r>
+      <w:bookmarkStart w:id="0" w:name="_GoBack"/>
+      <w:bookmarkEnd w:id="0"/>
+      <w:r>
+        <w:rPr>
+          <w:lang w:val="en-AU"/>
+        </w:rPr>
+        <w:t>15547299</w:t>
       </w:r>
       <w:r>
         <w:rPr>
@@ -6007,7 +6027,7 @@
           <w:docGrid w:linePitch="360"/>
         </w:sectPr>
       </w:pPr>
-      <w:bookmarkStart w:id="0" w:name="_Toc307188458"/>
+      <w:bookmarkStart w:id="1" w:name="_Toc307188458"/>
     </w:p>
     <w:p>
       <w:pPr>
@@ -6023,8 +6043,6 @@
         <w:lastRenderedPageBreak/>
         <w:t>Chapter 1: Introduction</w:t>
       </w:r>
-      <w:bookmarkStart w:id="1" w:name="_GoBack"/>
-      <w:bookmarkEnd w:id="0"/>
       <w:bookmarkEnd w:id="1"/>
     </w:p>
     <w:p>
@@ -6319,6 +6337,7 @@
           <w:id w:val="-1933732693"/>
           <w:citation/>
         </w:sdtPr>
+        <w:sdtEndPr/>
         <w:sdtContent>
           <w:r>
             <w:rPr>
@@ -6361,6 +6380,7 @@
           <w:id w:val="477887245"/>
           <w:citation/>
         </w:sdtPr>
+        <w:sdtEndPr/>
         <w:sdtContent>
           <w:r>
             <w:rPr>
@@ -6423,6 +6443,7 @@
           <w:id w:val="177856947"/>
           <w:citation/>
         </w:sdtPr>
+        <w:sdtEndPr/>
         <w:sdtContent>
           <w:r>
             <w:rPr>
@@ -8285,6 +8306,7 @@
           <w:id w:val="425004135"/>
           <w:citation/>
         </w:sdtPr>
+        <w:sdtEndPr/>
         <w:sdtContent>
           <w:r>
             <w:rPr>
@@ -8401,6 +8423,7 @@
           <w:id w:val="-68877725"/>
           <w:citation/>
         </w:sdtPr>
+        <w:sdtEndPr/>
         <w:sdtContent>
           <w:r>
             <w:rPr>
@@ -8525,6 +8548,7 @@
           <w:id w:val="73630097"/>
           <w:citation/>
         </w:sdtPr>
+        <w:sdtEndPr/>
         <w:sdtContent>
           <w:r>
             <w:rPr>
@@ -8638,6 +8662,7 @@
           <w:id w:val="-1509201884"/>
           <w:citation/>
         </w:sdtPr>
+        <w:sdtEndPr/>
         <w:sdtContent>
           <w:r>
             <w:rPr>
@@ -8812,6 +8837,7 @@
           <w:id w:val="-464811069"/>
           <w:citation/>
         </w:sdtPr>
+        <w:sdtEndPr/>
         <w:sdtContent>
           <w:r>
             <w:rPr>
@@ -8954,6 +8980,7 @@
           <w:id w:val="-301472715"/>
           <w:citation/>
         </w:sdtPr>
+        <w:sdtEndPr/>
         <w:sdtContent>
           <w:r>
             <w:rPr>
@@ -9504,6 +9531,7 @@
           <w:id w:val="-1388412563"/>
           <w:citation/>
         </w:sdtPr>
+        <w:sdtEndPr/>
         <w:sdtContent>
           <w:r>
             <w:rPr>
@@ -9566,6 +9594,7 @@
           <w:id w:val="-1785727500"/>
           <w:citation/>
         </w:sdtPr>
+        <w:sdtEndPr/>
         <w:sdtContent>
           <w:r>
             <w:rPr>
@@ -9850,6 +9879,7 @@
           <w:id w:val="-1154222126"/>
           <w:citation/>
         </w:sdtPr>
+        <w:sdtEndPr/>
         <w:sdtContent>
           <w:r>
             <w:rPr>
@@ -9970,6 +10000,7 @@
           <w:id w:val="2034532008"/>
           <w:citation/>
         </w:sdtPr>
+        <w:sdtEndPr/>
         <w:sdtContent>
           <w:r>
             <w:rPr>
@@ -10018,6 +10049,7 @@
           <w:id w:val="902094519"/>
           <w:citation/>
         </w:sdtPr>
+        <w:sdtEndPr/>
         <w:sdtContent>
           <w:r>
             <w:rPr>
@@ -10209,6 +10241,7 @@
           <w:id w:val="1117874551"/>
           <w:citation/>
         </w:sdtPr>
+        <w:sdtEndPr/>
         <w:sdtContent>
           <w:r>
             <w:rPr>
@@ -10323,6 +10356,7 @@
           <w:id w:val="-10230321"/>
           <w:citation/>
         </w:sdtPr>
+        <w:sdtEndPr/>
         <w:sdtContent>
           <w:r>
             <w:rPr>
@@ -10365,6 +10399,7 @@
           <w:id w:val="1574619465"/>
           <w:citation/>
         </w:sdtPr>
+        <w:sdtEndPr/>
         <w:sdtContent>
           <w:r>
             <w:rPr>
@@ -10636,6 +10671,7 @@
           <w:id w:val="-1175804307"/>
           <w:citation/>
         </w:sdtPr>
+        <w:sdtEndPr/>
         <w:sdtContent>
           <w:r>
             <w:rPr>
@@ -12975,7 +13011,7 @@
           <w:lang w:val="en-AU"/>
         </w:rPr>
       </w:pPr>
-      <w:bookmarkStart w:id="43" w:name="_Toc307188480"/>
+      <w:bookmarkStart w:id="42" w:name="_Toc307188480"/>
       <w:r>
         <w:rPr>
           <w:lang w:val="en-AU"/>
@@ -12994,7 +13030,7 @@
         </w:rPr>
         <w:t>Description of Animals</w:t>
       </w:r>
-      <w:bookmarkEnd w:id="43"/>
+      <w:bookmarkEnd w:id="42"/>
     </w:p>
     <w:p>
       <w:pPr>
@@ -13180,7 +13216,7 @@
           <w:lang w:val="en-AU"/>
         </w:rPr>
       </w:pPr>
-      <w:bookmarkStart w:id="44" w:name="_Toc307188481"/>
+      <w:bookmarkStart w:id="43" w:name="_Toc307188481"/>
       <w:r>
         <w:rPr>
           <w:lang w:val="en-AU"/>
@@ -13195,7 +13231,7 @@
         <w:tab/>
         <w:t>Animal Actions</w:t>
       </w:r>
-      <w:bookmarkEnd w:id="44"/>
+      <w:bookmarkEnd w:id="43"/>
     </w:p>
     <w:p>
       <w:pPr>
@@ -13632,7 +13668,7 @@
           <w:lang w:val="en-AU"/>
         </w:rPr>
       </w:pPr>
-      <w:bookmarkStart w:id="45" w:name="_Toc307188482"/>
+      <w:bookmarkStart w:id="44" w:name="_Toc307188482"/>
       <w:r>
         <w:rPr>
           <w:lang w:val="en-AU"/>
@@ -13646,7 +13682,7 @@
         <w:tab/>
         <w:t>Finding Food</w:t>
       </w:r>
-      <w:bookmarkEnd w:id="45"/>
+      <w:bookmarkEnd w:id="44"/>
     </w:p>
     <w:p>
       <w:pPr>
@@ -13761,7 +13797,7 @@
           <w:lang w:val="en-AU"/>
         </w:rPr>
       </w:pPr>
-      <w:bookmarkStart w:id="46" w:name="_Toc307188483"/>
+      <w:bookmarkStart w:id="45" w:name="_Toc307188483"/>
       <w:r>
         <w:rPr>
           <w:lang w:val="en-AU"/>
@@ -13781,7 +13817,7 @@
         </w:rPr>
         <w:t>Description on Environments</w:t>
       </w:r>
-      <w:bookmarkEnd w:id="46"/>
+      <w:bookmarkEnd w:id="45"/>
     </w:p>
     <w:p>
       <w:pPr>
@@ -14855,7 +14891,7 @@
           <w:lang w:val="en-AU"/>
         </w:rPr>
       </w:pPr>
-      <w:bookmarkStart w:id="47" w:name="_Toc307188484"/>
+      <w:bookmarkStart w:id="46" w:name="_Toc307188484"/>
       <w:r>
         <w:rPr>
           <w:lang w:val="en-AU"/>
@@ -14870,7 +14906,7 @@
         <w:tab/>
         <w:t>Example Game World</w:t>
       </w:r>
-      <w:bookmarkEnd w:id="47"/>
+      <w:bookmarkEnd w:id="46"/>
     </w:p>
     <w:p>
       <w:pPr>
@@ -14996,7 +15032,7 @@
           <w:lang w:val="en-AU"/>
         </w:rPr>
       </w:pPr>
-      <w:bookmarkStart w:id="48" w:name="_Toc307222275"/>
+      <w:bookmarkStart w:id="47" w:name="_Toc307222275"/>
       <w:r>
         <w:rPr>
           <w:lang w:val="en-AU"/>
@@ -15040,7 +15076,7 @@
         </w:rPr>
         <w:t>: Example world image that was used for all testing.</w:t>
       </w:r>
-      <w:bookmarkEnd w:id="48"/>
+      <w:bookmarkEnd w:id="47"/>
     </w:p>
     <w:p>
       <w:pPr>
@@ -15052,7 +15088,7 @@
           <w:lang w:val="en-AU"/>
         </w:rPr>
       </w:pPr>
-      <w:bookmarkStart w:id="49" w:name="_Toc307222276"/>
+      <w:bookmarkStart w:id="48" w:name="_Toc307222276"/>
       <w:r>
         <w:rPr>
           <w:b/>
@@ -15173,7 +15209,7 @@
         </w:rPr>
         <w:t>: Example of a different harsher environment that does not have much food except around the oasis.</w:t>
       </w:r>
-      <w:bookmarkEnd w:id="49"/>
+      <w:bookmarkEnd w:id="48"/>
     </w:p>
     <w:p>
       <w:pPr>
@@ -15196,7 +15232,7 @@
           <w:lang w:val="en-AU"/>
         </w:rPr>
       </w:pPr>
-      <w:bookmarkStart w:id="50" w:name="_Toc307188485"/>
+      <w:bookmarkStart w:id="49" w:name="_Toc307188485"/>
       <w:r>
         <w:rPr>
           <w:lang w:val="en-AU"/>
@@ -15228,6 +15264,96 @@
         </w:rPr>
         <w:t xml:space="preserve"> simple life</w:t>
       </w:r>
+      <w:bookmarkEnd w:id="49"/>
+    </w:p>
+    <w:p>
+      <w:pPr>
+        <w:rPr>
+          <w:lang w:val="en-AU"/>
+        </w:rPr>
+      </w:pPr>
+    </w:p>
+    <w:p>
+      <w:pPr>
+        <w:rPr>
+          <w:lang w:val="en-AU"/>
+        </w:rPr>
+      </w:pPr>
+      <w:r>
+        <w:rPr>
+          <w:lang w:val="en-AU"/>
+        </w:rPr>
+        <w:t>The first part of this system is to simulate the basic requirements for life; this includes requiring energy to live, dying of old age and being able to pass on genetic data to the next generation.</w:t>
+      </w:r>
+      <w:r>
+        <w:rPr>
+          <w:lang w:val="en-AU"/>
+        </w:rPr>
+        <w:t xml:space="preserve"> Additional requirements such as shelter, water and sleep can also be simulated as to add further detail; however these were not taken into consideration due to time constrictions. These requirements give each individual creature a reason to be simulated and the removal of a need </w:t>
+      </w:r>
+      <w:r>
+        <w:rPr>
+          <w:lang w:val="en-AU"/>
+        </w:rPr>
+        <w:t xml:space="preserve">from the environment </w:t>
+      </w:r>
+      <w:r>
+        <w:rPr>
+          <w:lang w:val="en-AU"/>
+        </w:rPr>
+        <w:t xml:space="preserve">such as food results in either </w:t>
+      </w:r>
+      <w:r>
+        <w:rPr>
+          <w:lang w:val="en-AU"/>
+        </w:rPr>
+        <w:t>adaptation or death</w:t>
+      </w:r>
+      <w:r>
+        <w:rPr>
+          <w:lang w:val="en-AU"/>
+        </w:rPr>
+        <w:t>.</w:t>
+      </w:r>
+      <w:r>
+        <w:rPr>
+          <w:lang w:val="en-AU"/>
+        </w:rPr>
+        <w:t xml:space="preserve"> </w:t>
+      </w:r>
+    </w:p>
+    <w:p>
+      <w:pPr>
+        <w:pStyle w:val="Heading2"/>
+        <w:rPr>
+          <w:lang w:val="en-AU"/>
+        </w:rPr>
+      </w:pPr>
+      <w:bookmarkStart w:id="50" w:name="_Toc307188486"/>
+      <w:r>
+        <w:rPr>
+          <w:lang w:val="en-AU"/>
+        </w:rPr>
+        <w:t>4.</w:t>
+      </w:r>
+      <w:r>
+        <w:rPr>
+          <w:lang w:val="en-AU"/>
+        </w:rPr>
+        <w:t>5</w:t>
+      </w:r>
+      <w:r>
+        <w:rPr>
+          <w:lang w:val="en-AU"/>
+        </w:rPr>
+        <w:tab/>
+      </w:r>
+      <w:r>
+        <w:rPr>
+          <w:lang w:val="en-AU"/>
+        </w:rPr>
+        <w:t>A model that can be used by game content creators</w:t>
+      </w:r>
       <w:bookmarkEnd w:id="50"/>
     </w:p>
     <w:p>
@@ -15247,43 +15373,31 @@
         <w:rPr>
           <w:lang w:val="en-AU"/>
         </w:rPr>
-        <w:t>The first part of this system is to simulate the basic requirements for life; this includes requiring energy to live, dying of old age and being able to pass on genetic data to the next generation.</w:t>
-      </w:r>
-      <w:r>
-        <w:rPr>
-          <w:lang w:val="en-AU"/>
-        </w:rPr>
-        <w:t xml:space="preserve"> Additional requirements such as shelter, water and sleep can also be simulated as to add further detail; however these were not taken into consideration due to time constrictions. These requirements give each individual creature a reason to be simulated and the removal of a need </w:t>
-      </w:r>
-      <w:r>
-        <w:rPr>
-          <w:lang w:val="en-AU"/>
-        </w:rPr>
-        <w:t xml:space="preserve">from the environment </w:t>
-      </w:r>
-      <w:r>
-        <w:rPr>
-          <w:lang w:val="en-AU"/>
-        </w:rPr>
-        <w:t xml:space="preserve">such as food results in either </w:t>
-      </w:r>
-      <w:r>
-        <w:rPr>
-          <w:lang w:val="en-AU"/>
-        </w:rPr>
-        <w:t>adaptation or death</w:t>
-      </w:r>
-      <w:r>
-        <w:rPr>
-          <w:lang w:val="en-AU"/>
-        </w:rPr>
-        <w:t>.</w:t>
-      </w:r>
-      <w:r>
-        <w:rPr>
-          <w:lang w:val="en-AU"/>
-        </w:rPr>
-        <w:t xml:space="preserve"> </w:t>
+        <w:t>A</w:t>
+      </w:r>
+      <w:r>
+        <w:rPr>
+          <w:lang w:val="en-AU"/>
+        </w:rPr>
+        <w:t xml:space="preserve"> model that </w:t>
+      </w:r>
+      <w:r>
+        <w:rPr>
+          <w:lang w:val="en-AU"/>
+        </w:rPr>
+        <w:t xml:space="preserve">simulates a creature’s life cycle that is intended for use in a </w:t>
+      </w:r>
+      <w:r>
+        <w:rPr>
+          <w:lang w:val="en-AU"/>
+        </w:rPr>
+        <w:t>game</w:t>
+      </w:r>
+      <w:r>
+        <w:rPr>
+          <w:lang w:val="en-AU"/>
+        </w:rPr>
+        <w:t xml:space="preserve"> requires that content creators can make use of it. This requires that a content creator be able to balance the behaviours of each creature and that in the content pipeline no single part is a hindrance to overall flow. </w:t>
       </w:r>
     </w:p>
     <w:p>
@@ -15293,7 +15407,7 @@
           <w:lang w:val="en-AU"/>
         </w:rPr>
       </w:pPr>
-      <w:bookmarkStart w:id="51" w:name="_Toc307188486"/>
+      <w:bookmarkStart w:id="51" w:name="_Toc307188487"/>
       <w:r>
         <w:rPr>
           <w:lang w:val="en-AU"/>
@@ -15304,7 +15418,7 @@
         <w:rPr>
           <w:lang w:val="en-AU"/>
         </w:rPr>
-        <w:t>5</w:t>
+        <w:t>6</w:t>
       </w:r>
       <w:r>
         <w:rPr>
@@ -15316,7 +15430,7 @@
         <w:rPr>
           <w:lang w:val="en-AU"/>
         </w:rPr>
-        <w:t>A model that can be used by game content creators</w:t>
+        <w:t>Fleeing and knowing whom to flee from</w:t>
       </w:r>
       <w:bookmarkEnd w:id="51"/>
     </w:p>
@@ -15337,33 +15451,28 @@
         <w:rPr>
           <w:lang w:val="en-AU"/>
         </w:rPr>
-        <w:t>A</w:t>
-      </w:r>
-      <w:r>
-        <w:rPr>
-          <w:lang w:val="en-AU"/>
-        </w:rPr>
-        <w:t xml:space="preserve"> model that </w:t>
-      </w:r>
-      <w:r>
-        <w:rPr>
-          <w:lang w:val="en-AU"/>
-        </w:rPr>
-        <w:t xml:space="preserve">simulates a creature’s life cycle that is intended for use in a </w:t>
-      </w:r>
-      <w:r>
-        <w:rPr>
-          <w:lang w:val="en-AU"/>
-        </w:rPr>
-        <w:t>game</w:t>
-      </w:r>
-      <w:r>
-        <w:rPr>
-          <w:lang w:val="en-AU"/>
-        </w:rPr>
-        <w:t xml:space="preserve"> requires that content creators can make use of it. This requires that a content creator be able to balance the behaviours of each creature and that in the content pipeline no single part is a hindrance to overall flow. </w:t>
-      </w:r>
-    </w:p>
+        <w:t xml:space="preserve">When faced with a threat of new creature, there are three basic actions that can be taken, to ignore, to attack or to flee. All of these require knowing what threat the new creature poses. Most often in the real world this would be done through a combination of visual and </w:t>
+      </w:r>
+      <w:r>
+        <w:rPr>
+          <w:lang w:val="en-AU"/>
+        </w:rPr>
+        <w:t xml:space="preserve">olfactory stimuli, and past experience. However all of these processes are very complicated and well beyond the scope of being simulated within a game environment. To simplify the system makes use of each creatures properties and comes up with a threat index of each creature with respect to the creature perceiving the threat. This threat model is designed to make use of as few identifying properties as possible for the sake of both speed and stability. The model also has to make some assumptions about how each creature would perceive another creature as a threat, such as any creature bigger than it is likely to be a threat and that any creature that is a carnivore is also likely to be a threat. While this is generally the case, there are </w:t>
+      </w:r>
+      <w:r>
+        <w:rPr>
+          <w:lang w:val="en-AU"/>
+        </w:rPr>
+        <w:t>real world examples that contradict</w:t>
+      </w:r>
+      <w:r>
+        <w:rPr>
+          <w:lang w:val="en-AU"/>
+        </w:rPr>
+        <w:t xml:space="preserve"> the herbivore assumption, such as the Hippopotamus and the Elephant, where both can be known to be rather aggressive.</w:t>
+      </w:r>
+    </w:p>
+    <w:bookmarkStart w:id="52" w:name="_Toc307188488"/>
     <w:p>
       <w:pPr>
         <w:pStyle w:val="Heading2"/>
@@ -15371,79 +15480,6 @@
           <w:lang w:val="en-AU"/>
         </w:rPr>
       </w:pPr>
-      <w:bookmarkStart w:id="52" w:name="_Toc307188487"/>
-      <w:r>
-        <w:rPr>
-          <w:lang w:val="en-AU"/>
-        </w:rPr>
-        <w:t>4.</w:t>
-      </w:r>
-      <w:r>
-        <w:rPr>
-          <w:lang w:val="en-AU"/>
-        </w:rPr>
-        <w:t>6</w:t>
-      </w:r>
-      <w:r>
-        <w:rPr>
-          <w:lang w:val="en-AU"/>
-        </w:rPr>
-        <w:tab/>
-      </w:r>
-      <w:r>
-        <w:rPr>
-          <w:lang w:val="en-AU"/>
-        </w:rPr>
-        <w:t>Fleeing and knowing whom to flee from</w:t>
-      </w:r>
-      <w:bookmarkEnd w:id="52"/>
-    </w:p>
-    <w:p>
-      <w:pPr>
-        <w:rPr>
-          <w:lang w:val="en-AU"/>
-        </w:rPr>
-      </w:pPr>
-    </w:p>
-    <w:p>
-      <w:pPr>
-        <w:rPr>
-          <w:lang w:val="en-AU"/>
-        </w:rPr>
-      </w:pPr>
-      <w:r>
-        <w:rPr>
-          <w:lang w:val="en-AU"/>
-        </w:rPr>
-        <w:t xml:space="preserve">When faced with a threat of new creature, there are three basic actions that can be taken, to ignore, to attack or to flee. All of these require knowing what threat the new creature poses. Most often in the real world this would be done through a combination of visual and </w:t>
-      </w:r>
-      <w:r>
-        <w:rPr>
-          <w:lang w:val="en-AU"/>
-        </w:rPr>
-        <w:t xml:space="preserve">olfactory stimuli, and past experience. However all of these processes are very complicated and well beyond the scope of being simulated within a game environment. To simplify the system makes use of each creatures properties and comes up with a threat index of each creature with respect to the creature perceiving the threat. This threat model is designed to make use of as few identifying properties as possible for the sake of both speed and stability. The model also has to make some assumptions about how each creature would perceive another creature as a threat, such as any creature bigger than it is likely to be a threat and that any creature that is a carnivore is also likely to be a threat. While this is generally the case, there are </w:t>
-      </w:r>
-      <w:r>
-        <w:rPr>
-          <w:lang w:val="en-AU"/>
-        </w:rPr>
-        <w:t>real world examples that contradict</w:t>
-      </w:r>
-      <w:r>
-        <w:rPr>
-          <w:lang w:val="en-AU"/>
-        </w:rPr>
-        <w:t xml:space="preserve"> the herbivore assumption, such as the Hippopotamus and the Elephant, where both can be known to be rather aggressive.</w:t>
-      </w:r>
-    </w:p>
-    <w:p>
-      <w:pPr>
-        <w:pStyle w:val="Heading2"/>
-        <w:rPr>
-          <w:lang w:val="en-AU"/>
-        </w:rPr>
-      </w:pPr>
-      <w:bookmarkStart w:id="53" w:name="_Toc307188488"/>
       <w:r>
         <w:rPr>
           <w:noProof/>
@@ -15541,7 +15577,7 @@
                               <w:pPr>
                                 <w:pStyle w:val="Caption"/>
                               </w:pPr>
-                              <w:bookmarkStart w:id="54" w:name="_Toc307222277"/>
+                              <w:bookmarkStart w:id="53" w:name="_Toc307222277"/>
                               <w:r>
                                 <w:t xml:space="preserve">Figure </w:t>
                               </w:r>
@@ -15578,7 +15614,7 @@
                               <w:r>
                                 <w:t>s perspective</w:t>
                               </w:r>
-                              <w:bookmarkEnd w:id="54"/>
+                              <w:bookmarkEnd w:id="53"/>
                             </w:p>
                           </w:txbxContent>
                         </wps:txbx>
@@ -15699,7 +15735,7 @@
         </w:rPr>
         <w:t>Breeding and generic fitness function</w:t>
       </w:r>
-      <w:bookmarkEnd w:id="53"/>
+      <w:bookmarkEnd w:id="52"/>
     </w:p>
     <w:p>
       <w:pPr>
@@ -15791,7 +15827,7 @@
           <w:lang w:val="en-AU"/>
         </w:rPr>
       </w:pPr>
-      <w:bookmarkStart w:id="56" w:name="_Toc307188489"/>
+      <w:bookmarkStart w:id="54" w:name="_Toc307188489"/>
       <w:r>
         <w:rPr>
           <w:lang w:val="en-AU"/>
@@ -15817,7 +15853,7 @@
         </w:rPr>
         <w:t>Rejection sampling for breeding new generations</w:t>
       </w:r>
-      <w:bookmarkEnd w:id="56"/>
+      <w:bookmarkEnd w:id="54"/>
     </w:p>
     <w:p>
       <w:pPr>
@@ -15939,8 +15975,8 @@
               </w:rPr>
               <w:t xml:space="preserve"> </w:t>
             </w:r>
-            <w:bookmarkStart w:id="57" w:name="_Toc307178395"/>
-            <w:bookmarkStart w:id="58" w:name="_Toc307188490"/>
+            <w:bookmarkStart w:id="55" w:name="_Toc307178395"/>
+            <w:bookmarkStart w:id="56" w:name="_Toc307188490"/>
             <w:r>
               <w:rPr>
                 <w:noProof/>
@@ -15985,8 +16021,8 @@
                 </wp:inline>
               </w:drawing>
             </w:r>
-            <w:bookmarkEnd w:id="57"/>
-            <w:bookmarkEnd w:id="58"/>
+            <w:bookmarkEnd w:id="55"/>
+            <w:bookmarkEnd w:id="56"/>
           </w:p>
         </w:tc>
       </w:tr>
@@ -15998,7 +16034,7 @@
           <w:lang w:val="en-AU"/>
         </w:rPr>
       </w:pPr>
-      <w:bookmarkStart w:id="59" w:name="_Toc307222278"/>
+      <w:bookmarkStart w:id="57" w:name="_Toc307222278"/>
       <w:r>
         <w:rPr>
           <w:lang w:val="en-AU"/>
@@ -16048,7 +16084,7 @@
         </w:rPr>
         <w:t>Shows how the breeding function makes use of non-uniform min/max values.</w:t>
       </w:r>
-      <w:bookmarkEnd w:id="59"/>
+      <w:bookmarkEnd w:id="57"/>
     </w:p>
     <w:p>
       <w:pPr>
@@ -16156,14 +16192,7 @@
               <w:rFonts w:ascii="Cambria Math" w:hAnsi="Cambria Math"/>
               <w:lang w:val="en-AU"/>
             </w:rPr>
-            <m:t>Where random is a taken from the set</m:t>
-          </m:r>
-          <m:r>
-            <w:rPr>
-              <w:rFonts w:ascii="Cambria Math" w:hAnsi="Cambria Math"/>
-              <w:lang w:val="en-AU"/>
-            </w:rPr>
-            <m:t xml:space="preserve"> </m:t>
+            <m:t xml:space="preserve">Where random is a taken from the set </m:t>
           </m:r>
           <m:d>
             <m:dPr>
@@ -16250,7 +16279,7 @@
           <w:lang w:val="en-AU"/>
         </w:rPr>
       </w:pPr>
-      <w:bookmarkStart w:id="60" w:name="_Toc307188491"/>
+      <w:bookmarkStart w:id="58" w:name="_Toc307188491"/>
       <w:r>
         <w:rPr>
           <w:lang w:val="en-AU"/>
@@ -16275,7 +16304,7 @@
         </w:rPr>
         <w:t>How the map and the creature are stored</w:t>
       </w:r>
-      <w:bookmarkEnd w:id="60"/>
+      <w:bookmarkEnd w:id="58"/>
     </w:p>
     <w:p>
       <w:pPr>
@@ -21967,7 +21996,7 @@
           <w:lang w:val="en-AU"/>
         </w:rPr>
       </w:pPr>
-      <w:bookmarkStart w:id="61" w:name="_Toc307188492"/>
+      <w:bookmarkStart w:id="59" w:name="_Toc307188492"/>
     </w:p>
     <w:p>
       <w:pPr>
@@ -22012,7 +22041,7 @@
         </w:rPr>
         <w:t xml:space="preserve"> and Discussion</w:t>
       </w:r>
-      <w:bookmarkEnd w:id="61"/>
+      <w:bookmarkEnd w:id="59"/>
     </w:p>
     <w:p>
       <w:pPr>
@@ -22053,7 +22082,7 @@
           <w:lang w:val="en-AU"/>
         </w:rPr>
       </w:pPr>
-      <w:bookmarkStart w:id="62" w:name="_Toc307188493"/>
+      <w:bookmarkStart w:id="60" w:name="_Toc307188493"/>
       <w:r>
         <w:rPr>
           <w:lang w:val="en-AU"/>
@@ -22067,7 +22096,7 @@
         <w:tab/>
         <w:t>Initial Testing Setup</w:t>
       </w:r>
-      <w:bookmarkEnd w:id="62"/>
+      <w:bookmarkEnd w:id="60"/>
     </w:p>
     <w:p>
       <w:pPr>
@@ -22191,7 +22220,7 @@
                                   <w:sz w:val="24"/>
                                 </w:rPr>
                               </w:pPr>
-                              <w:bookmarkStart w:id="63" w:name="_Toc307222279"/>
+                              <w:bookmarkStart w:id="61" w:name="_Toc307222279"/>
                               <w:r>
                                 <w:t xml:space="preserve">Figure </w:t>
                               </w:r>
@@ -22219,7 +22248,7 @@
                               <w:r>
                                 <w:t>Averaged genetic make-up of some rabbits.</w:t>
                               </w:r>
-                              <w:bookmarkEnd w:id="63"/>
+                              <w:bookmarkEnd w:id="61"/>
                             </w:p>
                           </w:txbxContent>
                         </wps:txbx>
@@ -22376,7 +22405,7 @@
                                   <w:sz w:val="24"/>
                                 </w:rPr>
                               </w:pPr>
-                              <w:bookmarkStart w:id="65" w:name="_Toc307222280"/>
+                              <w:bookmarkStart w:id="62" w:name="_Toc307222280"/>
                               <w:r>
                                 <w:t xml:space="preserve">Figure </w:t>
                               </w:r>
@@ -22404,7 +22433,7 @@
                               <w:r>
                                 <w:t>Averaged genetic make-up of some wolves.</w:t>
                               </w:r>
-                              <w:bookmarkEnd w:id="65"/>
+                              <w:bookmarkEnd w:id="62"/>
                             </w:p>
                           </w:txbxContent>
                         </wps:txbx>
@@ -22571,7 +22600,7 @@
       <w:pPr>
         <w:pStyle w:val="Caption"/>
       </w:pPr>
-      <w:bookmarkStart w:id="67" w:name="_Toc307222281"/>
+      <w:bookmarkStart w:id="63" w:name="_Toc307222281"/>
       <w:r>
         <w:t xml:space="preserve">Figure </w:t>
       </w:r>
@@ -22596,7 +22625,7 @@
       <w:r>
         <w:t>: Starting point for many of the tests.</w:t>
       </w:r>
-      <w:bookmarkEnd w:id="67"/>
+      <w:bookmarkEnd w:id="63"/>
     </w:p>
     <w:p>
       <w:pPr>
@@ -22735,7 +22764,7 @@
       <w:pPr>
         <w:pStyle w:val="Caption"/>
       </w:pPr>
-      <w:bookmarkStart w:id="68" w:name="_Toc307222282"/>
+      <w:bookmarkStart w:id="64" w:name="_Toc307222282"/>
       <w:r>
         <w:t xml:space="preserve">Figure </w:t>
       </w:r>
@@ -22763,7 +22792,7 @@
       <w:r>
         <w:t>population of rabbits after 80 days without carnivores.</w:t>
       </w:r>
-      <w:bookmarkEnd w:id="68"/>
+      <w:bookmarkEnd w:id="64"/>
     </w:p>
     <w:p>
       <w:pPr>
@@ -22792,7 +22821,7 @@
           <w:lang w:val="en-AU"/>
         </w:rPr>
       </w:pPr>
-      <w:bookmarkStart w:id="69" w:name="_Toc307188494"/>
+      <w:bookmarkStart w:id="65" w:name="_Toc307188494"/>
       <w:r>
         <w:rPr>
           <w:lang w:val="en-AU"/>
@@ -22806,7 +22835,7 @@
         <w:tab/>
         <w:t>Tweaking aggression and diet parameters</w:t>
       </w:r>
-      <w:bookmarkEnd w:id="69"/>
+      <w:bookmarkEnd w:id="65"/>
     </w:p>
     <w:p>
       <w:pPr>
@@ -22885,7 +22914,7 @@
           <w:lang w:val="en-AU"/>
         </w:rPr>
       </w:pPr>
-      <w:bookmarkStart w:id="70" w:name="_Toc307222283"/>
+      <w:bookmarkStart w:id="66" w:name="_Toc307222283"/>
       <w:r>
         <w:rPr>
           <w:lang w:val="en-AU"/>
@@ -22953,7 +22982,7 @@
         </w:rPr>
         <w:t>0 days with wolves requiring ~400kCal per day.</w:t>
       </w:r>
-      <w:bookmarkEnd w:id="70"/>
+      <w:bookmarkEnd w:id="66"/>
     </w:p>
     <w:p>
       <w:pPr>
@@ -23032,7 +23061,7 @@
       <w:pPr>
         <w:pStyle w:val="Caption"/>
       </w:pPr>
-      <w:bookmarkStart w:id="71" w:name="_Toc307222284"/>
+      <w:bookmarkStart w:id="67" w:name="_Toc307222284"/>
       <w:r>
         <w:t xml:space="preserve">Figure </w:t>
       </w:r>
@@ -23063,7 +23092,7 @@
       <w:r>
         <w:t>after just 6 days with wolves requiring ~600kCal per day.</w:t>
       </w:r>
-      <w:bookmarkEnd w:id="71"/>
+      <w:bookmarkEnd w:id="67"/>
     </w:p>
     <w:p>
       <w:r>
@@ -23150,7 +23179,7 @@
       <w:pPr>
         <w:pStyle w:val="Caption"/>
       </w:pPr>
-      <w:bookmarkStart w:id="72" w:name="_Toc307222285"/>
+      <w:bookmarkStart w:id="68" w:name="_Toc307222285"/>
       <w:r>
         <w:t xml:space="preserve">Figure </w:t>
       </w:r>
@@ -23181,7 +23210,7 @@
       <w:r>
         <w:t>after 30 days with wolves requiring ~500kCal per day.</w:t>
       </w:r>
-      <w:bookmarkEnd w:id="72"/>
+      <w:bookmarkEnd w:id="68"/>
     </w:p>
     <w:p>
       <w:r>
@@ -23265,7 +23294,7 @@
         <w:ind w:firstLine="720"/>
         <w:jc w:val="left"/>
       </w:pPr>
-      <w:bookmarkStart w:id="73" w:name="_Toc307222286"/>
+      <w:bookmarkStart w:id="69" w:name="_Toc307222286"/>
       <w:r>
         <w:t xml:space="preserve">Figure </w:t>
       </w:r>
@@ -23296,7 +23325,7 @@
       <w:r>
         <w:t>after 60 days with wolves requiring ~500kCal per day.</w:t>
       </w:r>
-      <w:bookmarkEnd w:id="73"/>
+      <w:bookmarkEnd w:id="69"/>
     </w:p>
     <w:p>
       <w:r>
@@ -23364,7 +23393,7 @@
           <w:lang w:val="en-AU"/>
         </w:rPr>
       </w:pPr>
-      <w:bookmarkStart w:id="74" w:name="_Toc307222287"/>
+      <w:bookmarkStart w:id="70" w:name="_Toc307222287"/>
       <w:r>
         <w:t xml:space="preserve">Figure </w:t>
       </w:r>
@@ -23395,7 +23424,7 @@
       <w:r>
         <w:t>, for comparison the peak of the wolf population was 14.</w:t>
       </w:r>
-      <w:bookmarkEnd w:id="74"/>
+      <w:bookmarkEnd w:id="70"/>
     </w:p>
     <w:p>
       <w:pPr>
@@ -23536,7 +23565,7 @@
           <w:lang w:val="en-AU"/>
         </w:rPr>
       </w:pPr>
-      <w:bookmarkStart w:id="75" w:name="_Toc307222288"/>
+      <w:bookmarkStart w:id="71" w:name="_Toc307222288"/>
       <w:r>
         <w:t xml:space="preserve">Figure </w:t>
       </w:r>
@@ -23561,7 +23590,7 @@
       <w:r>
         <w:t>: High energy requiring rabbits that have a shorter life span can move fast.</w:t>
       </w:r>
-      <w:bookmarkEnd w:id="75"/>
+      <w:bookmarkEnd w:id="71"/>
     </w:p>
     <w:p>
       <w:pPr>
@@ -23624,7 +23653,7 @@
           <w:lang w:val="en-AU"/>
         </w:rPr>
       </w:pPr>
-      <w:bookmarkStart w:id="76" w:name="_Toc307222289"/>
+      <w:bookmarkStart w:id="72" w:name="_Toc307222289"/>
       <w:r>
         <w:t xml:space="preserve">Figure </w:t>
       </w:r>
@@ -23649,7 +23678,7 @@
       <w:r>
         <w:t>: Low energy requiring rabbits that have a longer life span and move slow.</w:t>
       </w:r>
-      <w:bookmarkEnd w:id="76"/>
+      <w:bookmarkEnd w:id="72"/>
     </w:p>
     <w:p>
       <w:pPr>
@@ -23658,7 +23687,7 @@
           <w:lang w:val="en-AU"/>
         </w:rPr>
       </w:pPr>
-      <w:bookmarkStart w:id="77" w:name="_Toc307188495"/>
+      <w:bookmarkStart w:id="73" w:name="_Toc307188495"/>
       <w:r>
         <w:rPr>
           <w:lang w:val="en-AU"/>
@@ -23672,7 +23701,7 @@
         <w:tab/>
         <w:t>Other Experimental Results</w:t>
       </w:r>
-      <w:bookmarkEnd w:id="77"/>
+      <w:bookmarkEnd w:id="73"/>
     </w:p>
     <w:p>
       <w:pPr>
@@ -23751,7 +23780,7 @@
           <w:lang w:val="en-AU"/>
         </w:rPr>
       </w:pPr>
-      <w:bookmarkStart w:id="78" w:name="_Toc307222290"/>
+      <w:bookmarkStart w:id="74" w:name="_Toc307222290"/>
       <w:r>
         <w:rPr>
           <w:lang w:val="en-AU"/>
@@ -23819,7 +23848,7 @@
         </w:rPr>
         <w:t>0 days with both wolves and rabbits as herbivores.</w:t>
       </w:r>
-      <w:bookmarkEnd w:id="78"/>
+      <w:bookmarkEnd w:id="74"/>
     </w:p>
     <w:p>
       <w:pPr>
@@ -23879,7 +23908,7 @@
           <w:lang w:val="en-AU"/>
         </w:rPr>
       </w:pPr>
-      <w:bookmarkStart w:id="79" w:name="_Toc307188496"/>
+      <w:bookmarkStart w:id="75" w:name="_Toc307188496"/>
       <w:r>
         <w:rPr>
           <w:lang w:val="en-AU"/>
@@ -23905,7 +23934,7 @@
         </w:rPr>
         <w:t>Further Research</w:t>
       </w:r>
-      <w:bookmarkEnd w:id="79"/>
+      <w:bookmarkEnd w:id="75"/>
     </w:p>
     <w:p>
       <w:pPr>
@@ -23946,7 +23975,7 @@
           <w:lang w:val="en-AU"/>
         </w:rPr>
       </w:pPr>
-      <w:bookmarkStart w:id="80" w:name="_Toc307188497"/>
+      <w:bookmarkStart w:id="76" w:name="_Toc307188497"/>
       <w:r>
         <w:rPr>
           <w:lang w:val="en-AU"/>
@@ -23960,7 +23989,7 @@
         <w:tab/>
         <w:t>Discussion on results</w:t>
       </w:r>
-      <w:bookmarkEnd w:id="80"/>
+      <w:bookmarkEnd w:id="76"/>
     </w:p>
     <w:p>
       <w:pPr>
@@ -24001,6 +24030,7 @@
           <w:id w:val="1928466873"/>
           <w:citation/>
         </w:sdtPr>
+        <w:sdtEndPr/>
         <w:sdtContent>
           <w:r>
             <w:rPr>
@@ -24160,7 +24190,7 @@
           <w:lang w:val="en-AU"/>
         </w:rPr>
       </w:pPr>
-      <w:bookmarkStart w:id="81" w:name="_Toc307188498"/>
+      <w:bookmarkStart w:id="77" w:name="_Toc307188498"/>
       <w:r>
         <w:rPr>
           <w:lang w:val="en-AU"/>
@@ -24180,7 +24210,7 @@
         </w:rPr>
         <w:t>Balancing the eco-system</w:t>
       </w:r>
-      <w:bookmarkEnd w:id="81"/>
+      <w:bookmarkEnd w:id="77"/>
     </w:p>
     <w:p>
       <w:pPr>
@@ -24247,6 +24277,7 @@
           <w:id w:val="218553001"/>
           <w:citation/>
         </w:sdtPr>
+        <w:sdtEndPr/>
         <w:sdtContent>
           <w:r>
             <w:rPr>
@@ -24315,6 +24346,7 @@
           <w:id w:val="-826288080"/>
           <w:citation/>
         </w:sdtPr>
+        <w:sdtEndPr/>
         <w:sdtContent>
           <w:r>
             <w:rPr>
@@ -24431,7 +24463,7 @@
           <w:lang w:val="en-AU"/>
         </w:rPr>
       </w:pPr>
-      <w:bookmarkStart w:id="82" w:name="_Toc307222291"/>
+      <w:bookmarkStart w:id="78" w:name="_Toc307222291"/>
       <w:r>
         <w:rPr>
           <w:lang w:val="en-AU"/>
@@ -24489,7 +24521,7 @@
         </w:rPr>
         <w:t xml:space="preserve"> algorithm using constant birth and mortality rates.</w:t>
       </w:r>
-      <w:bookmarkEnd w:id="82"/>
+      <w:bookmarkEnd w:id="78"/>
     </w:p>
     <w:p>
       <w:pPr>
@@ -24529,7 +24561,7 @@
           <w:lang w:val="en-AU"/>
         </w:rPr>
       </w:pPr>
-      <w:bookmarkStart w:id="83" w:name="_Toc307188499"/>
+      <w:bookmarkStart w:id="79" w:name="_Toc307188499"/>
       <w:r>
         <w:rPr>
           <w:lang w:val="en-AU"/>
@@ -24555,7 +24587,7 @@
         </w:rPr>
         <w:t>Potential of using a neural network to control how the creature behaves</w:t>
       </w:r>
-      <w:bookmarkEnd w:id="83"/>
+      <w:bookmarkEnd w:id="79"/>
     </w:p>
     <w:p>
       <w:pPr>
@@ -24610,7 +24642,7 @@
           <w:lang w:val="en-AU"/>
         </w:rPr>
       </w:pPr>
-      <w:bookmarkStart w:id="84" w:name="_Toc307188500"/>
+      <w:bookmarkStart w:id="80" w:name="_Toc307188500"/>
       <w:r>
         <w:rPr>
           <w:lang w:val="en-AU"/>
@@ -24635,7 +24667,7 @@
         </w:rPr>
         <w:t>More in depth simulation of the creatures needs</w:t>
       </w:r>
-      <w:bookmarkEnd w:id="84"/>
+      <w:bookmarkEnd w:id="80"/>
     </w:p>
     <w:p>
       <w:pPr>
@@ -24696,7 +24728,7 @@
           <w:lang w:val="en-AU"/>
         </w:rPr>
       </w:pPr>
-      <w:bookmarkStart w:id="85" w:name="_Toc307188501"/>
+      <w:bookmarkStart w:id="81" w:name="_Toc307188501"/>
       <w:r>
         <w:rPr>
           <w:lang w:val="en-AU"/>
@@ -24742,7 +24774,7 @@
         </w:rPr>
         <w:t>Scent</w:t>
       </w:r>
-      <w:bookmarkEnd w:id="85"/>
+      <w:bookmarkEnd w:id="81"/>
     </w:p>
     <w:p>
       <w:pPr>
@@ -24839,7 +24871,7 @@
           <w:lang w:val="en-AU"/>
         </w:rPr>
       </w:pPr>
-      <w:bookmarkStart w:id="86" w:name="_Toc307188502"/>
+      <w:bookmarkStart w:id="82" w:name="_Toc307188502"/>
       <w:r>
         <w:rPr>
           <w:lang w:val="en-AU"/>
@@ -24868,7 +24900,7 @@
         <w:lastRenderedPageBreak/>
         <w:t>References</w:t>
       </w:r>
-      <w:bookmarkEnd w:id="86"/>
+      <w:bookmarkEnd w:id="82"/>
       <w:r>
         <w:rPr>
           <w:lang w:val="en-AU"/>
@@ -24906,7 +24938,6 @@
       </w:tblGrid>
       <w:tr>
         <w:trPr>
-          <w:divId w:val="1775634354"/>
           <w:tblCellSpacing w:w="15" w:type="dxa"/>
         </w:trPr>
         <w:tc>
@@ -24968,7 +24999,6 @@
       </w:tr>
       <w:tr>
         <w:trPr>
-          <w:divId w:val="1775634354"/>
           <w:tblCellSpacing w:w="15" w:type="dxa"/>
         </w:trPr>
         <w:tc>
@@ -25016,7 +25046,6 @@
       </w:tr>
       <w:tr>
         <w:trPr>
-          <w:divId w:val="1775634354"/>
           <w:tblCellSpacing w:w="15" w:type="dxa"/>
         </w:trPr>
         <w:tc>
@@ -25064,7 +25093,6 @@
       </w:tr>
       <w:tr>
         <w:trPr>
-          <w:divId w:val="1775634354"/>
           <w:tblCellSpacing w:w="15" w:type="dxa"/>
         </w:trPr>
         <w:tc>
@@ -25126,7 +25154,6 @@
       </w:tr>
       <w:tr>
         <w:trPr>
-          <w:divId w:val="1775634354"/>
           <w:tblCellSpacing w:w="15" w:type="dxa"/>
         </w:trPr>
         <w:tc>
@@ -25174,7 +25201,6 @@
       </w:tr>
       <w:tr>
         <w:trPr>
-          <w:divId w:val="1775634354"/>
           <w:tblCellSpacing w:w="15" w:type="dxa"/>
         </w:trPr>
         <w:tc>
@@ -25222,7 +25248,6 @@
       </w:tr>
       <w:tr>
         <w:trPr>
-          <w:divId w:val="1775634354"/>
           <w:tblCellSpacing w:w="15" w:type="dxa"/>
         </w:trPr>
         <w:tc>
@@ -25284,7 +25309,6 @@
       </w:tr>
       <w:tr>
         <w:trPr>
-          <w:divId w:val="1775634354"/>
           <w:tblCellSpacing w:w="15" w:type="dxa"/>
         </w:trPr>
         <w:tc>
@@ -25332,7 +25356,6 @@
       </w:tr>
       <w:tr>
         <w:trPr>
-          <w:divId w:val="1775634354"/>
           <w:tblCellSpacing w:w="15" w:type="dxa"/>
         </w:trPr>
         <w:tc>
@@ -25394,7 +25417,6 @@
       </w:tr>
       <w:tr>
         <w:trPr>
-          <w:divId w:val="1775634354"/>
           <w:tblCellSpacing w:w="15" w:type="dxa"/>
         </w:trPr>
         <w:tc>
@@ -25442,7 +25464,6 @@
       </w:tr>
       <w:tr>
         <w:trPr>
-          <w:divId w:val="1775634354"/>
           <w:tblCellSpacing w:w="15" w:type="dxa"/>
         </w:trPr>
         <w:tc>
@@ -25490,7 +25511,6 @@
       </w:tr>
       <w:tr>
         <w:trPr>
-          <w:divId w:val="1775634354"/>
           <w:tblCellSpacing w:w="15" w:type="dxa"/>
         </w:trPr>
         <w:tc>
@@ -25538,7 +25558,6 @@
       </w:tr>
       <w:tr>
         <w:trPr>
-          <w:divId w:val="1775634354"/>
           <w:tblCellSpacing w:w="15" w:type="dxa"/>
         </w:trPr>
         <w:tc>
@@ -25593,7 +25612,6 @@
       </w:tr>
       <w:tr>
         <w:trPr>
-          <w:divId w:val="1775634354"/>
           <w:tblCellSpacing w:w="15" w:type="dxa"/>
         </w:trPr>
         <w:tc>
@@ -25656,7 +25674,6 @@
       </w:tr>
       <w:tr>
         <w:trPr>
-          <w:divId w:val="1775634354"/>
           <w:tblCellSpacing w:w="15" w:type="dxa"/>
         </w:trPr>
         <w:tc>
@@ -25718,7 +25735,6 @@
       </w:tr>
       <w:tr>
         <w:trPr>
-          <w:divId w:val="1775634354"/>
           <w:tblCellSpacing w:w="15" w:type="dxa"/>
         </w:trPr>
         <w:tc>
@@ -25780,7 +25796,6 @@
       </w:tr>
       <w:tr>
         <w:trPr>
-          <w:divId w:val="1775634354"/>
           <w:tblCellSpacing w:w="15" w:type="dxa"/>
         </w:trPr>
         <w:tc>
@@ -25842,7 +25857,6 @@
       </w:tr>
       <w:tr>
         <w:trPr>
-          <w:divId w:val="1775634354"/>
           <w:tblCellSpacing w:w="15" w:type="dxa"/>
         </w:trPr>
         <w:tc>
@@ -25904,7 +25918,6 @@
       </w:tr>
       <w:tr>
         <w:trPr>
-          <w:divId w:val="1775634354"/>
           <w:tblCellSpacing w:w="15" w:type="dxa"/>
         </w:trPr>
         <w:tc>
@@ -25966,7 +25979,6 @@
       </w:tr>
       <w:tr>
         <w:trPr>
-          <w:divId w:val="1775634354"/>
           <w:tblCellSpacing w:w="15" w:type="dxa"/>
         </w:trPr>
         <w:tc>
@@ -26028,7 +26040,6 @@
       </w:tr>
       <w:tr>
         <w:trPr>
-          <w:divId w:val="1775634354"/>
           <w:tblCellSpacing w:w="15" w:type="dxa"/>
         </w:trPr>
         <w:tc>
@@ -26090,7 +26101,6 @@
       </w:tr>
       <w:tr>
         <w:trPr>
-          <w:divId w:val="1775634354"/>
           <w:tblCellSpacing w:w="15" w:type="dxa"/>
         </w:trPr>
         <w:tc>
@@ -26138,7 +26148,6 @@
       </w:tr>
       <w:tr>
         <w:trPr>
-          <w:divId w:val="1775634354"/>
           <w:tblCellSpacing w:w="15" w:type="dxa"/>
         </w:trPr>
         <w:tc>
@@ -26187,7 +26196,6 @@
     </w:tbl>
     <w:p>
       <w:pPr>
-        <w:divId w:val="1775634354"/>
         <w:rPr>
           <w:rFonts w:eastAsia="Times New Roman"/>
           <w:noProof/>
@@ -26287,7 +26295,7 @@
           <w:rPr>
             <w:noProof/>
           </w:rPr>
-          <w:t>v</w:t>
+          <w:t>ii</w:t>
         </w:r>
         <w:r>
           <w:fldChar w:fldCharType="end"/>
@@ -26338,7 +26346,7 @@
           <w:rPr>
             <w:noProof/>
           </w:rPr>
-          <w:t>1</w:t>
+          <w:t>45</w:t>
         </w:r>
         <w:r>
           <w:rPr>
@@ -26754,6 +26762,7 @@
   <w:style w:type="character" w:default="1" w:styleId="DefaultParagraphFont">
     <w:name w:val="Default Paragraph Font"/>
     <w:uiPriority w:val="1"/>
+    <w:semiHidden/>
     <w:unhideWhenUsed/>
   </w:style>
   <w:style w:type="table" w:default="1" w:styleId="TableNormal">
@@ -27424,6 +27433,7 @@
   <w:style w:type="character" w:default="1" w:styleId="DefaultParagraphFont">
     <w:name w:val="Default Paragraph Font"/>
     <w:uiPriority w:val="1"/>
+    <w:semiHidden/>
     <w:unhideWhenUsed/>
   </w:style>
   <w:style w:type="table" w:default="1" w:styleId="TableNormal">
@@ -28120,11 +28130,11 @@
           <c:showBubbleSize val="0"/>
         </c:dLbls>
         <c:gapWidth val="50"/>
-        <c:axId val="268262912"/>
-        <c:axId val="289778496"/>
+        <c:axId val="119189504"/>
+        <c:axId val="38480704"/>
       </c:barChart>
       <c:catAx>
-        <c:axId val="268262912"/>
+        <c:axId val="119189504"/>
         <c:scaling>
           <c:orientation val="minMax"/>
         </c:scaling>
@@ -28152,7 +28162,7 @@
         <c:majorTickMark val="out"/>
         <c:minorTickMark val="none"/>
         <c:tickLblPos val="nextTo"/>
-        <c:crossAx val="289778496"/>
+        <c:crossAx val="38480704"/>
         <c:crosses val="autoZero"/>
         <c:auto val="1"/>
         <c:lblAlgn val="ctr"/>
@@ -28160,7 +28170,7 @@
         <c:noMultiLvlLbl val="0"/>
       </c:catAx>
       <c:valAx>
-        <c:axId val="289778496"/>
+        <c:axId val="38480704"/>
         <c:scaling>
           <c:orientation val="minMax"/>
           <c:max val="700"/>
@@ -28190,7 +28200,7 @@
         <c:majorTickMark val="out"/>
         <c:minorTickMark val="none"/>
         <c:tickLblPos val="nextTo"/>
-        <c:crossAx val="268262912"/>
+        <c:crossAx val="119189504"/>
         <c:crosses val="autoZero"/>
         <c:crossBetween val="between"/>
       </c:valAx>
@@ -28347,11 +28357,11 @@
           <c:showBubbleSize val="0"/>
         </c:dLbls>
         <c:gapWidth val="50"/>
-        <c:axId val="289683456"/>
-        <c:axId val="289780800"/>
+        <c:axId val="119190528"/>
+        <c:axId val="38482432"/>
       </c:barChart>
       <c:catAx>
-        <c:axId val="289683456"/>
+        <c:axId val="119190528"/>
         <c:scaling>
           <c:orientation val="minMax"/>
         </c:scaling>
@@ -28379,7 +28389,7 @@
         <c:majorTickMark val="out"/>
         <c:minorTickMark val="none"/>
         <c:tickLblPos val="nextTo"/>
-        <c:crossAx val="289780800"/>
+        <c:crossAx val="38482432"/>
         <c:crosses val="autoZero"/>
         <c:auto val="1"/>
         <c:lblAlgn val="ctr"/>
@@ -28387,7 +28397,7 @@
         <c:noMultiLvlLbl val="0"/>
       </c:catAx>
       <c:valAx>
-        <c:axId val="289780800"/>
+        <c:axId val="38482432"/>
         <c:scaling>
           <c:orientation val="minMax"/>
         </c:scaling>
@@ -28421,7 +28431,7 @@
         <c:majorTickMark val="out"/>
         <c:minorTickMark val="none"/>
         <c:tickLblPos val="nextTo"/>
-        <c:crossAx val="289683456"/>
+        <c:crossAx val="119190528"/>
         <c:crosses val="autoZero"/>
         <c:crossBetween val="between"/>
       </c:valAx>
@@ -28548,11 +28558,11 @@
         </c:dLbls>
         <c:marker val="1"/>
         <c:smooth val="0"/>
-        <c:axId val="287978496"/>
-        <c:axId val="298622976"/>
+        <c:axId val="148189696"/>
+        <c:axId val="38485312"/>
       </c:lineChart>
       <c:catAx>
-        <c:axId val="287978496"/>
+        <c:axId val="148189696"/>
         <c:scaling>
           <c:orientation val="minMax"/>
         </c:scaling>
@@ -28561,7 +28571,7 @@
         <c:majorTickMark val="out"/>
         <c:minorTickMark val="none"/>
         <c:tickLblPos val="nextTo"/>
-        <c:crossAx val="298622976"/>
+        <c:crossAx val="38485312"/>
         <c:crosses val="autoZero"/>
         <c:auto val="1"/>
         <c:lblAlgn val="ctr"/>
@@ -28569,7 +28579,7 @@
         <c:noMultiLvlLbl val="0"/>
       </c:catAx>
       <c:valAx>
-        <c:axId val="298622976"/>
+        <c:axId val="38485312"/>
         <c:scaling>
           <c:orientation val="minMax"/>
         </c:scaling>
@@ -28580,7 +28590,7 @@
         <c:majorTickMark val="out"/>
         <c:minorTickMark val="none"/>
         <c:tickLblPos val="nextTo"/>
-        <c:crossAx val="287978496"/>
+        <c:crossAx val="148189696"/>
         <c:crosses val="autoZero"/>
         <c:crossBetween val="between"/>
       </c:valAx>
@@ -28707,11 +28717,11 @@
         </c:dLbls>
         <c:marker val="1"/>
         <c:smooth val="0"/>
-        <c:axId val="289684992"/>
-        <c:axId val="298625280"/>
+        <c:axId val="119191040"/>
+        <c:axId val="75348160"/>
       </c:lineChart>
       <c:catAx>
-        <c:axId val="289684992"/>
+        <c:axId val="119191040"/>
         <c:scaling>
           <c:orientation val="minMax"/>
         </c:scaling>
@@ -28720,7 +28730,7 @@
         <c:majorTickMark val="out"/>
         <c:minorTickMark val="none"/>
         <c:tickLblPos val="nextTo"/>
-        <c:crossAx val="298625280"/>
+        <c:crossAx val="75348160"/>
         <c:crosses val="autoZero"/>
         <c:auto val="1"/>
         <c:lblAlgn val="ctr"/>
@@ -28728,7 +28738,7 @@
         <c:noMultiLvlLbl val="0"/>
       </c:catAx>
       <c:valAx>
-        <c:axId val="298625280"/>
+        <c:axId val="75348160"/>
         <c:scaling>
           <c:orientation val="minMax"/>
         </c:scaling>
@@ -28739,7 +28749,7 @@
         <c:majorTickMark val="out"/>
         <c:minorTickMark val="none"/>
         <c:tickLblPos val="nextTo"/>
-        <c:crossAx val="289684992"/>
+        <c:crossAx val="119191040"/>
         <c:crosses val="autoZero"/>
         <c:crossBetween val="between"/>
       </c:valAx>
@@ -28881,11 +28891,11 @@
         </c:dLbls>
         <c:marker val="1"/>
         <c:smooth val="0"/>
-        <c:axId val="287979008"/>
-        <c:axId val="298628160"/>
+        <c:axId val="148189184"/>
+        <c:axId val="148391616"/>
       </c:lineChart>
       <c:catAx>
-        <c:axId val="287979008"/>
+        <c:axId val="148189184"/>
         <c:scaling>
           <c:orientation val="minMax"/>
         </c:scaling>
@@ -28928,7 +28938,7 @@
         <c:majorTickMark val="out"/>
         <c:minorTickMark val="none"/>
         <c:tickLblPos val="nextTo"/>
-        <c:crossAx val="298628160"/>
+        <c:crossAx val="148391616"/>
         <c:crosses val="autoZero"/>
         <c:auto val="1"/>
         <c:lblAlgn val="ctr"/>
@@ -28936,7 +28946,7 @@
         <c:noMultiLvlLbl val="0"/>
       </c:catAx>
       <c:valAx>
-        <c:axId val="298628160"/>
+        <c:axId val="148391616"/>
         <c:scaling>
           <c:orientation val="minMax"/>
         </c:scaling>
@@ -28971,7 +28981,7 @@
         <c:majorTickMark val="out"/>
         <c:minorTickMark val="none"/>
         <c:tickLblPos val="nextTo"/>
-        <c:crossAx val="287979008"/>
+        <c:crossAx val="148189184"/>
         <c:crosses val="autoZero"/>
         <c:crossBetween val="between"/>
       </c:valAx>
@@ -29161,11 +29171,11 @@
         </c:dLbls>
         <c:marker val="1"/>
         <c:smooth val="0"/>
-        <c:axId val="289683968"/>
-        <c:axId val="298627584"/>
+        <c:axId val="148190208"/>
+        <c:axId val="148391040"/>
       </c:lineChart>
       <c:catAx>
-        <c:axId val="289683968"/>
+        <c:axId val="148190208"/>
         <c:scaling>
           <c:orientation val="minMax"/>
         </c:scaling>
@@ -29208,7 +29218,7 @@
         <c:majorTickMark val="out"/>
         <c:minorTickMark val="none"/>
         <c:tickLblPos val="nextTo"/>
-        <c:crossAx val="298627584"/>
+        <c:crossAx val="148391040"/>
         <c:crosses val="autoZero"/>
         <c:auto val="1"/>
         <c:lblAlgn val="ctr"/>
@@ -29216,7 +29226,7 @@
         <c:noMultiLvlLbl val="0"/>
       </c:catAx>
       <c:valAx>
-        <c:axId val="298627584"/>
+        <c:axId val="148391040"/>
         <c:scaling>
           <c:orientation val="minMax"/>
         </c:scaling>
@@ -29251,7 +29261,7 @@
         <c:majorTickMark val="out"/>
         <c:minorTickMark val="none"/>
         <c:tickLblPos val="nextTo"/>
-        <c:crossAx val="289683968"/>
+        <c:crossAx val="148190208"/>
         <c:crosses val="autoZero"/>
         <c:crossBetween val="between"/>
       </c:valAx>
@@ -35816,11 +35826,11 @@
         </c:dLbls>
         <c:marker val="1"/>
         <c:smooth val="0"/>
-        <c:axId val="287980544"/>
-        <c:axId val="301965312"/>
+        <c:axId val="119191552"/>
+        <c:axId val="148395648"/>
       </c:lineChart>
       <c:catAx>
-        <c:axId val="287980544"/>
+        <c:axId val="119191552"/>
         <c:scaling>
           <c:orientation val="minMax"/>
         </c:scaling>
@@ -35847,7 +35857,7 @@
         <c:majorTickMark val="out"/>
         <c:minorTickMark val="none"/>
         <c:tickLblPos val="nextTo"/>
-        <c:crossAx val="301965312"/>
+        <c:crossAx val="148395648"/>
         <c:crosses val="autoZero"/>
         <c:auto val="1"/>
         <c:lblAlgn val="ctr"/>
@@ -35855,7 +35865,7 @@
         <c:noMultiLvlLbl val="0"/>
       </c:catAx>
       <c:valAx>
-        <c:axId val="301965312"/>
+        <c:axId val="148395648"/>
         <c:scaling>
           <c:orientation val="minMax"/>
         </c:scaling>
@@ -35884,7 +35894,7 @@
         <c:majorTickMark val="out"/>
         <c:minorTickMark val="none"/>
         <c:tickLblPos val="nextTo"/>
-        <c:crossAx val="287980544"/>
+        <c:crossAx val="119191552"/>
         <c:crosses val="autoZero"/>
         <c:crossBetween val="between"/>
       </c:valAx>
@@ -35901,508 +35911,6 @@
     <c:autoUpdate val="0"/>
   </c:externalData>
 </c:chartSpace>
-</file>
-
-<file path=word/glossary/document.xml><?xml version="1.0" encoding="utf-8"?>
-<w:glossaryDocument xmlns:wpc="http://schemas.microsoft.com/office/word/2010/wordprocessingCanvas" xmlns:mc="http://schemas.openxmlformats.org/markup-compatibility/2006" xmlns:o="urn:schemas-microsoft-com:office:office" xmlns:r="http://schemas.openxmlformats.org/officeDocument/2006/relationships" xmlns:m="http://schemas.openxmlformats.org/officeDocument/2006/math" xmlns:v="urn:schemas-microsoft-com:vml" xmlns:wp14="http://schemas.microsoft.com/office/word/2010/wordprocessingDrawing" xmlns:wp="http://schemas.openxmlformats.org/drawingml/2006/wordprocessingDrawing" xmlns:w10="urn:schemas-microsoft-com:office:word" xmlns:w="http://schemas.openxmlformats.org/wordprocessingml/2006/main" xmlns:w14="http://schemas.microsoft.com/office/word/2010/wordml" xmlns:wpg="http://schemas.microsoft.com/office/word/2010/wordprocessingGroup" xmlns:wpi="http://schemas.microsoft.com/office/word/2010/wordprocessingInk" xmlns:wne="http://schemas.microsoft.com/office/word/2006/wordml" xmlns:wps="http://schemas.microsoft.com/office/word/2010/wordprocessingShape" mc:Ignorable="w14 wp14"/>
-</file>
-
-<file path=word/glossary/fontTable.xml><?xml version="1.0" encoding="utf-8"?>
-<w:fonts xmlns:mc="http://schemas.openxmlformats.org/markup-compatibility/2006" xmlns:r="http://schemas.openxmlformats.org/officeDocument/2006/relationships" xmlns:w="http://schemas.openxmlformats.org/wordprocessingml/2006/main" xmlns:w14="http://schemas.microsoft.com/office/word/2010/wordml" mc:Ignorable="w14">
-  <w:font w:name="Times New Roman">
-    <w:panose1 w:val="02020603050405020304"/>
-    <w:charset w:val="00"/>
-    <w:family w:val="roman"/>
-    <w:pitch w:val="variable"/>
-    <w:sig w:usb0="E0002AFF" w:usb1="C0007841" w:usb2="00000009" w:usb3="00000000" w:csb0="000001FF" w:csb1="00000000"/>
-  </w:font>
-  <w:font w:name="Arial">
-    <w:panose1 w:val="020B0604020202020204"/>
-    <w:charset w:val="00"/>
-    <w:family w:val="swiss"/>
-    <w:pitch w:val="variable"/>
-    <w:sig w:usb0="E0002AFF" w:usb1="C0007843" w:usb2="00000009" w:usb3="00000000" w:csb0="000001FF" w:csb1="00000000"/>
-  </w:font>
-  <w:font w:name="Tahoma">
-    <w:panose1 w:val="020B0604030504040204"/>
-    <w:charset w:val="00"/>
-    <w:family w:val="swiss"/>
-    <w:pitch w:val="variable"/>
-    <w:sig w:usb0="E1002EFF" w:usb1="C000605B" w:usb2="00000029" w:usb3="00000000" w:csb0="000101FF" w:csb1="00000000"/>
-  </w:font>
-  <w:font w:name="Cambria Math">
-    <w:panose1 w:val="02040503050406030204"/>
-    <w:charset w:val="00"/>
-    <w:family w:val="roman"/>
-    <w:pitch w:val="variable"/>
-    <w:sig w:usb0="E00002FF" w:usb1="420024FF" w:usb2="00000000" w:usb3="00000000" w:csb0="0000019F" w:csb1="00000000"/>
-  </w:font>
-  <w:font w:name="Consolas">
-    <w:panose1 w:val="020B0609020204030204"/>
-    <w:charset w:val="00"/>
-    <w:family w:val="modern"/>
-    <w:pitch w:val="fixed"/>
-    <w:sig w:usb0="E10002FF" w:usb1="4000FCFF" w:usb2="00000009" w:usb3="00000000" w:csb0="0000019F" w:csb1="00000000"/>
-  </w:font>
-  <w:font w:name="Calibri">
-    <w:panose1 w:val="020F0502020204030204"/>
-    <w:charset w:val="00"/>
-    <w:family w:val="swiss"/>
-    <w:pitch w:val="variable"/>
-    <w:sig w:usb0="E10002FF" w:usb1="4000ACFF" w:usb2="00000009" w:usb3="00000000" w:csb0="0000019F" w:csb1="00000000"/>
-  </w:font>
-  <w:font w:name="Cambria">
-    <w:panose1 w:val="02040503050406030204"/>
-    <w:charset w:val="00"/>
-    <w:family w:val="roman"/>
-    <w:pitch w:val="variable"/>
-    <w:sig w:usb0="E00002FF" w:usb1="400004FF" w:usb2="00000000" w:usb3="00000000" w:csb0="0000019F" w:csb1="00000000"/>
-  </w:font>
-</w:fonts>
-</file>
-
-<file path=word/glossary/settings.xml><?xml version="1.0" encoding="utf-8"?>
-<w:settings xmlns:mc="http://schemas.openxmlformats.org/markup-compatibility/2006" xmlns:o="urn:schemas-microsoft-com:office:office" xmlns:r="http://schemas.openxmlformats.org/officeDocument/2006/relationships" xmlns:m="http://schemas.openxmlformats.org/officeDocument/2006/math" xmlns:v="urn:schemas-microsoft-com:vml" xmlns:w10="urn:schemas-microsoft-com:office:word" xmlns:w="http://schemas.openxmlformats.org/wordprocessingml/2006/main" xmlns:w14="http://schemas.microsoft.com/office/word/2010/wordml" xmlns:sl="http://schemas.openxmlformats.org/schemaLibrary/2006/main" mc:Ignorable="w14">
-  <w:view w:val="normal"/>
-  <w:defaultTabStop w:val="720"/>
-  <w:characterSpacingControl w:val="doNotCompress"/>
-  <w:compat>
-    <w:useFELayout/>
-    <w:compatSetting w:name="compatibilityMode" w:uri="http://schemas.microsoft.com/office/word" w:val="14"/>
-    <w:compatSetting w:name="overrideTableStyleFontSizeAndJustification" w:uri="http://schemas.microsoft.com/office/word" w:val="1"/>
-    <w:compatSetting w:name="enableOpenTypeFeatures" w:uri="http://schemas.microsoft.com/office/word" w:val="1"/>
-    <w:compatSetting w:name="doNotFlipMirrorIndents" w:uri="http://schemas.microsoft.com/office/word" w:val="1"/>
-  </w:compat>
-  <w:rsids>
-    <w:rsidRoot w:val="005D68CF"/>
-    <w:rsid w:val="005D68CF"/>
-    <w:rsid w:val="00851987"/>
-  </w:rsids>
-  <m:mathPr>
-    <m:mathFont m:val="Cambria Math"/>
-    <m:brkBin m:val="before"/>
-    <m:brkBinSub m:val="--"/>
-    <m:smallFrac m:val="0"/>
-    <m:dispDef/>
-    <m:lMargin m:val="0"/>
-    <m:rMargin m:val="0"/>
-    <m:defJc m:val="centerGroup"/>
-    <m:wrapIndent m:val="1440"/>
-    <m:intLim m:val="subSup"/>
-    <m:naryLim m:val="undOvr"/>
-  </m:mathPr>
-  <w:themeFontLang w:val="en-AU"/>
-  <w:clrSchemeMapping w:bg1="light1" w:t1="dark1" w:bg2="light2" w:t2="dark2" w:accent1="accent1" w:accent2="accent2" w:accent3="accent3" w:accent4="accent4" w:accent5="accent5" w:accent6="accent6" w:hyperlink="hyperlink" w:followedHyperlink="followedHyperlink"/>
-  <w:decimalSymbol w:val="."/>
-  <w:listSeparator w:val=","/>
-</w:settings>
-</file>
-
-<file path=word/glossary/styles.xml><?xml version="1.0" encoding="utf-8"?>
-<w:styles xmlns:mc="http://schemas.openxmlformats.org/markup-compatibility/2006" xmlns:r="http://schemas.openxmlformats.org/officeDocument/2006/relationships" xmlns:w="http://schemas.openxmlformats.org/wordprocessingml/2006/main" xmlns:w14="http://schemas.microsoft.com/office/word/2010/wordml" mc:Ignorable="w14">
-  <w:docDefaults>
-    <w:rPrDefault>
-      <w:rPr>
-        <w:rFonts w:asciiTheme="minorHAnsi" w:eastAsiaTheme="minorEastAsia" w:hAnsiTheme="minorHAnsi" w:cstheme="minorBidi"/>
-        <w:sz w:val="22"/>
-        <w:szCs w:val="22"/>
-        <w:lang w:val="en-AU" w:eastAsia="en-AU" w:bidi="ar-SA"/>
-      </w:rPr>
-    </w:rPrDefault>
-    <w:pPrDefault>
-      <w:pPr>
-        <w:spacing w:after="200" w:line="276" w:lineRule="auto"/>
-      </w:pPr>
-    </w:pPrDefault>
-  </w:docDefaults>
-  <w:latentStyles w:defLockedState="0" w:defUIPriority="99" w:defSemiHidden="1" w:defUnhideWhenUsed="1" w:defQFormat="0" w:count="267">
-    <w:lsdException w:name="Normal" w:semiHidden="0" w:uiPriority="0" w:unhideWhenUsed="0" w:qFormat="1"/>
-    <w:lsdException w:name="heading 1" w:semiHidden="0" w:uiPriority="9" w:unhideWhenUsed="0" w:qFormat="1"/>
-    <w:lsdException w:name="heading 2" w:uiPriority="9" w:qFormat="1"/>
-    <w:lsdException w:name="heading 3" w:uiPriority="9" w:qFormat="1"/>
-    <w:lsdException w:name="heading 4" w:uiPriority="9" w:qFormat="1"/>
-    <w:lsdException w:name="heading 5" w:uiPriority="9" w:qFormat="1"/>
-    <w:lsdException w:name="heading 6" w:uiPriority="9" w:qFormat="1"/>
-    <w:lsdException w:name="heading 7" w:uiPriority="9" w:qFormat="1"/>
-    <w:lsdException w:name="heading 8" w:uiPriority="9" w:qFormat="1"/>
-    <w:lsdException w:name="heading 9" w:uiPriority="9" w:qFormat="1"/>
-    <w:lsdException w:name="toc 1" w:uiPriority="39"/>
-    <w:lsdException w:name="toc 2" w:uiPriority="39"/>
-    <w:lsdException w:name="toc 3" w:uiPriority="39"/>
-    <w:lsdException w:name="toc 4" w:uiPriority="39"/>
-    <w:lsdException w:name="toc 5" w:uiPriority="39"/>
-    <w:lsdException w:name="toc 6" w:uiPriority="39"/>
-    <w:lsdException w:name="toc 7" w:uiPriority="39"/>
-    <w:lsdException w:name="toc 8" w:uiPriority="39"/>
-    <w:lsdException w:name="toc 9" w:uiPriority="39"/>
-    <w:lsdException w:name="caption" w:uiPriority="35" w:qFormat="1"/>
-    <w:lsdException w:name="Title" w:semiHidden="0" w:uiPriority="10" w:unhideWhenUsed="0" w:qFormat="1"/>
-    <w:lsdException w:name="Default Paragraph Font" w:uiPriority="1"/>
-    <w:lsdException w:name="Subtitle" w:semiHidden="0" w:uiPriority="11" w:unhideWhenUsed="0" w:qFormat="1"/>
-    <w:lsdException w:name="Strong" w:semiHidden="0" w:uiPriority="22" w:unhideWhenUsed="0" w:qFormat="1"/>
-    <w:lsdException w:name="Emphasis" w:semiHidden="0" w:uiPriority="20" w:unhideWhenUsed="0" w:qFormat="1"/>
-    <w:lsdException w:name="Table Grid" w:semiHidden="0" w:uiPriority="59" w:unhideWhenUsed="0"/>
-    <w:lsdException w:name="Placeholder Text" w:unhideWhenUsed="0"/>
-    <w:lsdException w:name="No Spacing" w:semiHidden="0" w:uiPriority="1" w:unhideWhenUsed="0" w:qFormat="1"/>
-    <w:lsdException w:name="Light Shading" w:semiHidden="0" w:uiPriority="60" w:unhideWhenUsed="0"/>
-    <w:lsdException w:name="Light List" w:semiHidden="0" w:uiPriority="61" w:unhideWhenUsed="0"/>
-    <w:lsdException w:name="Light Grid" w:semiHidden="0" w:uiPriority="62" w:unhideWhenUsed="0"/>
-    <w:lsdException w:name="Medium Shading 1" w:semiHidden="0" w:uiPriority="63" w:unhideWhenUsed="0"/>
-    <w:lsdException w:name="Medium Shading 2" w:semiHidden="0" w:uiPriority="64" w:unhideWhenUsed="0"/>
-    <w:lsdException w:name="Medium List 1" w:semiHidden="0" w:uiPriority="65" w:unhideWhenUsed="0"/>
-    <w:lsdException w:name="Medium List 2" w:semiHidden="0" w:uiPriority="66" w:unhideWhenUsed="0"/>
-    <w:lsdException w:name="Medium Grid 1" w:semiHidden="0" w:uiPriority="67" w:unhideWhenUsed="0"/>
-    <w:lsdException w:name="Medium Grid 2" w:semiHidden="0" w:uiPriority="68" w:unhideWhenUsed="0"/>
-    <w:lsdException w:name="Medium Grid 3" w:semiHidden="0" w:uiPriority="69" w:unhideWhenUsed="0"/>
-    <w:lsdException w:name="Dark List" w:semiHidden="0" w:uiPriority="70" w:unhideWhenUsed="0"/>
-    <w:lsdException w:name="Colorful Shading" w:semiHidden="0" w:uiPriority="71" w:unhideWhenUsed="0"/>
-    <w:lsdException w:name="Colorful List" w:semiHidden="0" w:uiPriority="72" w:unhideWhenUsed="0"/>
-    <w:lsdException w:name="Colorful Grid" w:semiHidden="0" w:uiPriority="73" w:unhideWhenUsed="0"/>
-    <w:lsdException w:name="Light Shading Accent 1" w:semiHidden="0" w:uiPriority="60" w:unhideWhenUsed="0"/>
-    <w:lsdException w:name="Light List Accent 1" w:semiHidden="0" w:uiPriority="61" w:unhideWhenUsed="0"/>
-    <w:lsdException w:name="Light Grid Accent 1" w:semiHidden="0" w:uiPriority="62" w:unhideWhenUsed="0"/>
-    <w:lsdException w:name="Medium Shading 1 Accent 1" w:semiHidden="0" w:uiPriority="63" w:unhideWhenUsed="0"/>
-    <w:lsdException w:name="Medium Shading 2 Accent 1" w:semiHidden="0" w:uiPriority="64" w:unhideWhenUsed="0"/>
-    <w:lsdException w:name="Medium List 1 Accent 1" w:semiHidden="0" w:uiPriority="65" w:unhideWhenUsed="0"/>
-    <w:lsdException w:name="Revision" w:unhideWhenUsed="0"/>
-    <w:lsdException w:name="List Paragraph" w:semiHidden="0" w:uiPriority="34" w:unhideWhenUsed="0" w:qFormat="1"/>
-    <w:lsdException w:name="Quote" w:semiHidden="0" w:uiPriority="29" w:unhideWhenUsed="0" w:qFormat="1"/>
-    <w:lsdException w:name="Intense Quote" w:semiHidden="0" w:uiPriority="30" w:unhideWhenUsed="0" w:qFormat="1"/>
-    <w:lsdException w:name="Medium List 2 Accent 1" w:semiHidden="0" w:uiPriority="66" w:unhideWhenUsed="0"/>
-    <w:lsdException w:name="Medium Grid 1 Accent 1" w:semiHidden="0" w:uiPriority="67" w:unhideWhenUsed="0"/>
-    <w:lsdException w:name="Medium Grid 2 Accent 1" w:semiHidden="0" w:uiPriority="68" w:unhideWhenUsed="0"/>
-    <w:lsdException w:name="Medium Grid 3 Accent 1" w:semiHidden="0" w:uiPriority="69" w:unhideWhenUsed="0"/>
-    <w:lsdException w:name="Dark List Accent 1" w:semiHidden="0" w:uiPriority="70" w:unhideWhenUsed="0"/>
-    <w:lsdException w:name="Colorful Shading Accent 1" w:semiHidden="0" w:uiPriority="71" w:unhideWhenUsed="0"/>
-    <w:lsdException w:name="Colorful List Accent 1" w:semiHidden="0" w:uiPriority="72" w:unhideWhenUsed="0"/>
-    <w:lsdException w:name="Colorful Grid Accent 1" w:semiHidden="0" w:uiPriority="73" w:unhideWhenUsed="0"/>
-    <w:lsdException w:name="Light Shading Accent 2" w:semiHidden="0" w:uiPriority="60" w:unhideWhenUsed="0"/>
-    <w:lsdException w:name="Light List Accent 2" w:semiHidden="0" w:uiPriority="61" w:unhideWhenUsed="0"/>
-    <w:lsdException w:name="Light Grid Accent 2" w:semiHidden="0" w:uiPriority="62" w:unhideWhenUsed="0"/>
-    <w:lsdException w:name="Medium Shading 1 Accent 2" w:semiHidden="0" w:uiPriority="63" w:unhideWhenUsed="0"/>
-    <w:lsdException w:name="Medium Shading 2 Accent 2" w:semiHidden="0" w:uiPriority="64" w:unhideWhenUsed="0"/>
-    <w:lsdException w:name="Medium List 1 Accent 2" w:semiHidden="0" w:uiPriority="65" w:unhideWhenUsed="0"/>
-    <w:lsdException w:name="Medium List 2 Accent 2" w:semiHidden="0" w:uiPriority="66" w:unhideWhenUsed="0"/>
-    <w:lsdException w:name="Medium Grid 1 Accent 2" w:semiHidden="0" w:uiPriority="67" w:unhideWhenUsed="0"/>
-    <w:lsdException w:name="Medium Grid 2 Accent 2" w:semiHidden="0" w:uiPriority="68" w:unhideWhenUsed="0"/>
-    <w:lsdException w:name="Medium Grid 3 Accent 2" w:semiHidden="0" w:uiPriority="69" w:unhideWhenUsed="0"/>
-    <w:lsdException w:name="Dark List Accent 2" w:semiHidden="0" w:uiPriority="70" w:unhideWhenUsed="0"/>
-    <w:lsdException w:name="Colorful Shading Accent 2" w:semiHidden="0" w:uiPriority="71" w:unhideWhenUsed="0"/>
-    <w:lsdException w:name="Colorful List Accent 2" w:semiHidden="0" w:uiPriority="72" w:unhideWhenUsed="0"/>
-    <w:lsdException w:name="Colorful Grid Accent 2" w:semiHidden="0" w:uiPriority="73" w:unhideWhenUsed="0"/>
-    <w:lsdException w:name="Light Shading Accent 3" w:semiHidden="0" w:uiPriority="60" w:unhideWhenUsed="0"/>
-    <w:lsdException w:name="Light List Accent 3" w:semiHidden="0" w:uiPriority="61" w:unhideWhenUsed="0"/>
-    <w:lsdException w:name="Light Grid Accent 3" w:semiHidden="0" w:uiPriority="62" w:unhideWhenUsed="0"/>
-    <w:lsdException w:name="Medium Shading 1 Accent 3" w:semiHidden="0" w:uiPriority="63" w:unhideWhenUsed="0"/>
-    <w:lsdException w:name="Medium Shading 2 Accent 3" w:semiHidden="0" w:uiPriority="64" w:unhideWhenUsed="0"/>
-    <w:lsdException w:name="Medium List 1 Accent 3" w:semiHidden="0" w:uiPriority="65" w:unhideWhenUsed="0"/>
-    <w:lsdException w:name="Medium List 2 Accent 3" w:semiHidden="0" w:uiPriority="66" w:unhideWhenUsed="0"/>
-    <w:lsdException w:name="Medium Grid 1 Accent 3" w:semiHidden="0" w:uiPriority="67" w:unhideWhenUsed="0"/>
-    <w:lsdException w:name="Medium Grid 2 Accent 3" w:semiHidden="0" w:uiPriority="68" w:unhideWhenUsed="0"/>
-    <w:lsdException w:name="Medium Grid 3 Accent 3" w:semiHidden="0" w:uiPriority="69" w:unhideWhenUsed="0"/>
-    <w:lsdException w:name="Dark List Accent 3" w:semiHidden="0" w:uiPriority="70" w:unhideWhenUsed="0"/>
-    <w:lsdException w:name="Colorful Shading Accent 3" w:semiHidden="0" w:uiPriority="71" w:unhideWhenUsed="0"/>
-    <w:lsdException w:name="Colorful List Accent 3" w:semiHidden="0" w:uiPriority="72" w:unhideWhenUsed="0"/>
-    <w:lsdException w:name="Colorful Grid Accent 3" w:semiHidden="0" w:uiPriority="73" w:unhideWhenUsed="0"/>
-    <w:lsdException w:name="Light Shading Accent 4" w:semiHidden="0" w:uiPriority="60" w:unhideWhenUsed="0"/>
-    <w:lsdException w:name="Light List Accent 4" w:semiHidden="0" w:uiPriority="61" w:unhideWhenUsed="0"/>
-    <w:lsdException w:name="Light Grid Accent 4" w:semiHidden="0" w:uiPriority="62" w:unhideWhenUsed="0"/>
-    <w:lsdException w:name="Medium Shading 1 Accent 4" w:semiHidden="0" w:uiPriority="63" w:unhideWhenUsed="0"/>
-    <w:lsdException w:name="Medium Shading 2 Accent 4" w:semiHidden="0" w:uiPriority="64" w:unhideWhenUsed="0"/>
-    <w:lsdException w:name="Medium List 1 Accent 4" w:semiHidden="0" w:uiPriority="65" w:unhideWhenUsed="0"/>
-    <w:lsdException w:name="Medium List 2 Accent 4" w:semiHidden="0" w:uiPriority="66" w:unhideWhenUsed="0"/>
-    <w:lsdException w:name="Medium Grid 1 Accent 4" w:semiHidden="0" w:uiPriority="67" w:unhideWhenUsed="0"/>
-    <w:lsdException w:name="Medium Grid 2 Accent 4" w:semiHidden="0" w:uiPriority="68" w:unhideWhenUsed="0"/>
-    <w:lsdException w:name="Medium Grid 3 Accent 4" w:semiHidden="0" w:uiPriority="69" w:unhideWhenUsed="0"/>
-    <w:lsdException w:name="Dark List Accent 4" w:semiHidden="0" w:uiPriority="70" w:unhideWhenUsed="0"/>
-    <w:lsdException w:name="Colorful Shading Accent 4" w:semiHidden="0" w:uiPriority="71" w:unhideWhenUsed="0"/>
-    <w:lsdException w:name="Colorful List Accent 4" w:semiHidden="0" w:uiPriority="72" w:unhideWhenUsed="0"/>
-    <w:lsdException w:name="Colorful Grid Accent 4" w:semiHidden="0" w:uiPriority="73" w:unhideWhenUsed="0"/>
-    <w:lsdException w:name="Light Shading Accent 5" w:semiHidden="0" w:uiPriority="60" w:unhideWhenUsed="0"/>
-    <w:lsdException w:name="Light List Accent 5" w:semiHidden="0" w:uiPriority="61" w:unhideWhenUsed="0"/>
-    <w:lsdException w:name="Light Grid Accent 5" w:semiHidden="0" w:uiPriority="62" w:unhideWhenUsed="0"/>
-    <w:lsdException w:name="Medium Shading 1 Accent 5" w:semiHidden="0" w:uiPriority="63" w:unhideWhenUsed="0"/>
-    <w:lsdException w:name="Medium Shading 2 Accent 5" w:semiHidden="0" w:uiPriority="64" w:unhideWhenUsed="0"/>
-    <w:lsdException w:name="Medium List 1 Accent 5" w:semiHidden="0" w:uiPriority="65" w:unhideWhenUsed="0"/>
-    <w:lsdException w:name="Medium List 2 Accent 5" w:semiHidden="0" w:uiPriority="66" w:unhideWhenUsed="0"/>
-    <w:lsdException w:name="Medium Grid 1 Accent 5" w:semiHidden="0" w:uiPriority="67" w:unhideWhenUsed="0"/>
-    <w:lsdException w:name="Medium Grid 2 Accent 5" w:semiHidden="0" w:uiPriority="68" w:unhideWhenUsed="0"/>
-    <w:lsdException w:name="Medium Grid 3 Accent 5" w:semiHidden="0" w:uiPriority="69" w:unhideWhenUsed="0"/>
-    <w:lsdException w:name="Dark List Accent 5" w:semiHidden="0" w:uiPriority="70" w:unhideWhenUsed="0"/>
-    <w:lsdException w:name="Colorful Shading Accent 5" w:semiHidden="0" w:uiPriority="71" w:unhideWhenUsed="0"/>
-    <w:lsdException w:name="Colorful List Accent 5" w:semiHidden="0" w:uiPriority="72" w:unhideWhenUsed="0"/>
-    <w:lsdException w:name="Colorful Grid Accent 5" w:semiHidden="0" w:uiPriority="73" w:unhideWhenUsed="0"/>
-    <w:lsdException w:name="Light Shading Accent 6" w:semiHidden="0" w:uiPriority="60" w:unhideWhenUsed="0"/>
-    <w:lsdException w:name="Light List Accent 6" w:semiHidden="0" w:uiPriority="61" w:unhideWhenUsed="0"/>
-    <w:lsdException w:name="Light Grid Accent 6" w:semiHidden="0" w:uiPriority="62" w:unhideWhenUsed="0"/>
-    <w:lsdException w:name="Medium Shading 1 Accent 6" w:semiHidden="0" w:uiPriority="63" w:unhideWhenUsed="0"/>
-    <w:lsdException w:name="Medium Shading 2 Accent 6" w:semiHidden="0" w:uiPriority="64" w:unhideWhenUsed="0"/>
-    <w:lsdException w:name="Medium List 1 Accent 6" w:semiHidden="0" w:uiPriority="65" w:unhideWhenUsed="0"/>
-    <w:lsdException w:name="Medium List 2 Accent 6" w:semiHidden="0" w:uiPriority="66" w:unhideWhenUsed="0"/>
-    <w:lsdException w:name="Medium Grid 1 Accent 6" w:semiHidden="0" w:uiPriority="67" w:unhideWhenUsed="0"/>
-    <w:lsdException w:name="Medium Grid 2 Accent 6" w:semiHidden="0" w:uiPriority="68" w:unhideWhenUsed="0"/>
-    <w:lsdException w:name="Medium Grid 3 Accent 6" w:semiHidden="0" w:uiPriority="69" w:unhideWhenUsed="0"/>
-    <w:lsdException w:name="Dark List Accent 6" w:semiHidden="0" w:uiPriority="70" w:unhideWhenUsed="0"/>
-    <w:lsdException w:name="Colorful Shading Accent 6" w:semiHidden="0" w:uiPriority="71" w:unhideWhenUsed="0"/>
-    <w:lsdException w:name="Colorful List Accent 6" w:semiHidden="0" w:uiPriority="72" w:unhideWhenUsed="0"/>
-    <w:lsdException w:name="Colorful Grid Accent 6" w:semiHidden="0" w:uiPriority="73" w:unhideWhenUsed="0"/>
-    <w:lsdException w:name="Subtle Emphasis" w:semiHidden="0" w:uiPriority="19" w:unhideWhenUsed="0" w:qFormat="1"/>
-    <w:lsdException w:name="Intense Emphasis" w:semiHidden="0" w:uiPriority="21" w:unhideWhenUsed="0" w:qFormat="1"/>
-    <w:lsdException w:name="Subtle Reference" w:semiHidden="0" w:uiPriority="31" w:unhideWhenUsed="0" w:qFormat="1"/>
-    <w:lsdException w:name="Intense Reference" w:semiHidden="0" w:uiPriority="32" w:unhideWhenUsed="0" w:qFormat="1"/>
-    <w:lsdException w:name="Book Title" w:semiHidden="0" w:uiPriority="33" w:unhideWhenUsed="0" w:qFormat="1"/>
-    <w:lsdException w:name="Bibliography" w:uiPriority="37"/>
-    <w:lsdException w:name="TOC Heading" w:uiPriority="39" w:qFormat="1"/>
-  </w:latentStyles>
-  <w:style w:type="paragraph" w:default="1" w:styleId="Normal">
-    <w:name w:val="Normal"/>
-    <w:qFormat/>
-  </w:style>
-  <w:style w:type="character" w:default="1" w:styleId="DefaultParagraphFont">
-    <w:name w:val="Default Paragraph Font"/>
-    <w:uiPriority w:val="1"/>
-    <w:semiHidden/>
-    <w:unhideWhenUsed/>
-  </w:style>
-  <w:style w:type="table" w:default="1" w:styleId="TableNormal">
-    <w:name w:val="Normal Table"/>
-    <w:uiPriority w:val="99"/>
-    <w:semiHidden/>
-    <w:unhideWhenUsed/>
-    <w:tblPr>
-      <w:tblInd w:w="0" w:type="dxa"/>
-      <w:tblCellMar>
-        <w:top w:w="0" w:type="dxa"/>
-        <w:left w:w="108" w:type="dxa"/>
-        <w:bottom w:w="0" w:type="dxa"/>
-        <w:right w:w="108" w:type="dxa"/>
-      </w:tblCellMar>
-    </w:tblPr>
-  </w:style>
-  <w:style w:type="numbering" w:default="1" w:styleId="NoList">
-    <w:name w:val="No List"/>
-    <w:uiPriority w:val="99"/>
-    <w:semiHidden/>
-    <w:unhideWhenUsed/>
-  </w:style>
-  <w:style w:type="character" w:styleId="PlaceholderText">
-    <w:name w:val="Placeholder Text"/>
-    <w:basedOn w:val="DefaultParagraphFont"/>
-    <w:uiPriority w:val="99"/>
-    <w:semiHidden/>
-    <w:rsid w:val="00851987"/>
-    <w:rPr>
-      <w:color w:val="808080"/>
-    </w:rPr>
-  </w:style>
-</w:styles>
-</file>
-
-<file path=word/glossary/stylesWithEffects.xml><?xml version="1.0" encoding="utf-8"?>
-<w:styles xmlns:wpc="http://schemas.microsoft.com/office/word/2010/wordprocessingCanvas" xmlns:mc="http://schemas.openxmlformats.org/markup-compatibility/2006" xmlns:o="urn:schemas-microsoft-com:office:office" xmlns:r="http://schemas.openxmlformats.org/officeDocument/2006/relationships" xmlns:m="http://schemas.openxmlformats.org/officeDocument/2006/math" xmlns:v="urn:schemas-microsoft-com:vml" xmlns:wp14="http://schemas.microsoft.com/office/word/2010/wordprocessingDrawing" xmlns:wp="http://schemas.openxmlformats.org/drawingml/2006/wordprocessingDrawing" xmlns:w10="urn:schemas-microsoft-com:office:word" xmlns:w="http://schemas.openxmlformats.org/wordprocessingml/2006/main" xmlns:w14="http://schemas.microsoft.com/office/word/2010/wordml" xmlns:wpg="http://schemas.microsoft.com/office/word/2010/wordprocessingGroup" xmlns:wpi="http://schemas.microsoft.com/office/word/2010/wordprocessingInk" xmlns:wne="http://schemas.microsoft.com/office/word/2006/wordml" xmlns:wps="http://schemas.microsoft.com/office/word/2010/wordprocessingShape" mc:Ignorable="w14 wp14">
-  <w:docDefaults>
-    <w:rPrDefault>
-      <w:rPr>
-        <w:rFonts w:asciiTheme="minorHAnsi" w:eastAsiaTheme="minorEastAsia" w:hAnsiTheme="minorHAnsi" w:cstheme="minorBidi"/>
-        <w:sz w:val="22"/>
-        <w:szCs w:val="22"/>
-        <w:lang w:val="en-AU" w:eastAsia="en-AU" w:bidi="ar-SA"/>
-      </w:rPr>
-    </w:rPrDefault>
-    <w:pPrDefault>
-      <w:pPr>
-        <w:spacing w:after="200" w:line="276" w:lineRule="auto"/>
-      </w:pPr>
-    </w:pPrDefault>
-  </w:docDefaults>
-  <w:latentStyles w:defLockedState="0" w:defUIPriority="99" w:defSemiHidden="1" w:defUnhideWhenUsed="1" w:defQFormat="0" w:count="267">
-    <w:lsdException w:name="Normal" w:semiHidden="0" w:uiPriority="0" w:unhideWhenUsed="0" w:qFormat="1"/>
-    <w:lsdException w:name="heading 1" w:semiHidden="0" w:uiPriority="9" w:unhideWhenUsed="0" w:qFormat="1"/>
-    <w:lsdException w:name="heading 2" w:uiPriority="9" w:qFormat="1"/>
-    <w:lsdException w:name="heading 3" w:uiPriority="9" w:qFormat="1"/>
-    <w:lsdException w:name="heading 4" w:uiPriority="9" w:qFormat="1"/>
-    <w:lsdException w:name="heading 5" w:uiPriority="9" w:qFormat="1"/>
-    <w:lsdException w:name="heading 6" w:uiPriority="9" w:qFormat="1"/>
-    <w:lsdException w:name="heading 7" w:uiPriority="9" w:qFormat="1"/>
-    <w:lsdException w:name="heading 8" w:uiPriority="9" w:qFormat="1"/>
-    <w:lsdException w:name="heading 9" w:uiPriority="9" w:qFormat="1"/>
-    <w:lsdException w:name="toc 1" w:uiPriority="39"/>
-    <w:lsdException w:name="toc 2" w:uiPriority="39"/>
-    <w:lsdException w:name="toc 3" w:uiPriority="39"/>
-    <w:lsdException w:name="toc 4" w:uiPriority="39"/>
-    <w:lsdException w:name="toc 5" w:uiPriority="39"/>
-    <w:lsdException w:name="toc 6" w:uiPriority="39"/>
-    <w:lsdException w:name="toc 7" w:uiPriority="39"/>
-    <w:lsdException w:name="toc 8" w:uiPriority="39"/>
-    <w:lsdException w:name="toc 9" w:uiPriority="39"/>
-    <w:lsdException w:name="caption" w:uiPriority="35" w:qFormat="1"/>
-    <w:lsdException w:name="Title" w:semiHidden="0" w:uiPriority="10" w:unhideWhenUsed="0" w:qFormat="1"/>
-    <w:lsdException w:name="Default Paragraph Font" w:uiPriority="1"/>
-    <w:lsdException w:name="Subtitle" w:semiHidden="0" w:uiPriority="11" w:unhideWhenUsed="0" w:qFormat="1"/>
-    <w:lsdException w:name="Strong" w:semiHidden="0" w:uiPriority="22" w:unhideWhenUsed="0" w:qFormat="1"/>
-    <w:lsdException w:name="Emphasis" w:semiHidden="0" w:uiPriority="20" w:unhideWhenUsed="0" w:qFormat="1"/>
-    <w:lsdException w:name="Table Grid" w:semiHidden="0" w:uiPriority="59" w:unhideWhenUsed="0"/>
-    <w:lsdException w:name="Placeholder Text" w:unhideWhenUsed="0"/>
-    <w:lsdException w:name="No Spacing" w:semiHidden="0" w:uiPriority="1" w:unhideWhenUsed="0" w:qFormat="1"/>
-    <w:lsdException w:name="Light Shading" w:semiHidden="0" w:uiPriority="60" w:unhideWhenUsed="0"/>
-    <w:lsdException w:name="Light List" w:semiHidden="0" w:uiPriority="61" w:unhideWhenUsed="0"/>
-    <w:lsdException w:name="Light Grid" w:semiHidden="0" w:uiPriority="62" w:unhideWhenUsed="0"/>
-    <w:lsdException w:name="Medium Shading 1" w:semiHidden="0" w:uiPriority="63" w:unhideWhenUsed="0"/>
-    <w:lsdException w:name="Medium Shading 2" w:semiHidden="0" w:uiPriority="64" w:unhideWhenUsed="0"/>
-    <w:lsdException w:name="Medium List 1" w:semiHidden="0" w:uiPriority="65" w:unhideWhenUsed="0"/>
-    <w:lsdException w:name="Medium List 2" w:semiHidden="0" w:uiPriority="66" w:unhideWhenUsed="0"/>
-    <w:lsdException w:name="Medium Grid 1" w:semiHidden="0" w:uiPriority="67" w:unhideWhenUsed="0"/>
-    <w:lsdException w:name="Medium Grid 2" w:semiHidden="0" w:uiPriority="68" w:unhideWhenUsed="0"/>
-    <w:lsdException w:name="Medium Grid 3" w:semiHidden="0" w:uiPriority="69" w:unhideWhenUsed="0"/>
-    <w:lsdException w:name="Dark List" w:semiHidden="0" w:uiPriority="70" w:unhideWhenUsed="0"/>
-    <w:lsdException w:name="Colorful Shading" w:semiHidden="0" w:uiPriority="71" w:unhideWhenUsed="0"/>
-    <w:lsdException w:name="Colorful List" w:semiHidden="0" w:uiPriority="72" w:unhideWhenUsed="0"/>
-    <w:lsdException w:name="Colorful Grid" w:semiHidden="0" w:uiPriority="73" w:unhideWhenUsed="0"/>
-    <w:lsdException w:name="Light Shading Accent 1" w:semiHidden="0" w:uiPriority="60" w:unhideWhenUsed="0"/>
-    <w:lsdException w:name="Light List Accent 1" w:semiHidden="0" w:uiPriority="61" w:unhideWhenUsed="0"/>
-    <w:lsdException w:name="Light Grid Accent 1" w:semiHidden="0" w:uiPriority="62" w:unhideWhenUsed="0"/>
-    <w:lsdException w:name="Medium Shading 1 Accent 1" w:semiHidden="0" w:uiPriority="63" w:unhideWhenUsed="0"/>
-    <w:lsdException w:name="Medium Shading 2 Accent 1" w:semiHidden="0" w:uiPriority="64" w:unhideWhenUsed="0"/>
-    <w:lsdException w:name="Medium List 1 Accent 1" w:semiHidden="0" w:uiPriority="65" w:unhideWhenUsed="0"/>
-    <w:lsdException w:name="Revision" w:unhideWhenUsed="0"/>
-    <w:lsdException w:name="List Paragraph" w:semiHidden="0" w:uiPriority="34" w:unhideWhenUsed="0" w:qFormat="1"/>
-    <w:lsdException w:name="Quote" w:semiHidden="0" w:uiPriority="29" w:unhideWhenUsed="0" w:qFormat="1"/>
-    <w:lsdException w:name="Intense Quote" w:semiHidden="0" w:uiPriority="30" w:unhideWhenUsed="0" w:qFormat="1"/>
-    <w:lsdException w:name="Medium List 2 Accent 1" w:semiHidden="0" w:uiPriority="66" w:unhideWhenUsed="0"/>
-    <w:lsdException w:name="Medium Grid 1 Accent 1" w:semiHidden="0" w:uiPriority="67" w:unhideWhenUsed="0"/>
-    <w:lsdException w:name="Medium Grid 2 Accent 1" w:semiHidden="0" w:uiPriority="68" w:unhideWhenUsed="0"/>
-    <w:lsdException w:name="Medium Grid 3 Accent 1" w:semiHidden="0" w:uiPriority="69" w:unhideWhenUsed="0"/>
-    <w:lsdException w:name="Dark List Accent 1" w:semiHidden="0" w:uiPriority="70" w:unhideWhenUsed="0"/>
-    <w:lsdException w:name="Colorful Shading Accent 1" w:semiHidden="0" w:uiPriority="71" w:unhideWhenUsed="0"/>
-    <w:lsdException w:name="Colorful List Accent 1" w:semiHidden="0" w:uiPriority="72" w:unhideWhenUsed="0"/>
-    <w:lsdException w:name="Colorful Grid Accent 1" w:semiHidden="0" w:uiPriority="73" w:unhideWhenUsed="0"/>
-    <w:lsdException w:name="Light Shading Accent 2" w:semiHidden="0" w:uiPriority="60" w:unhideWhenUsed="0"/>
-    <w:lsdException w:name="Light List Accent 2" w:semiHidden="0" w:uiPriority="61" w:unhideWhenUsed="0"/>
-    <w:lsdException w:name="Light Grid Accent 2" w:semiHidden="0" w:uiPriority="62" w:unhideWhenUsed="0"/>
-    <w:lsdException w:name="Medium Shading 1 Accent 2" w:semiHidden="0" w:uiPriority="63" w:unhideWhenUsed="0"/>
-    <w:lsdException w:name="Medium Shading 2 Accent 2" w:semiHidden="0" w:uiPriority="64" w:unhideWhenUsed="0"/>
-    <w:lsdException w:name="Medium List 1 Accent 2" w:semiHidden="0" w:uiPriority="65" w:unhideWhenUsed="0"/>
-    <w:lsdException w:name="Medium List 2 Accent 2" w:semiHidden="0" w:uiPriority="66" w:unhideWhenUsed="0"/>
-    <w:lsdException w:name="Medium Grid 1 Accent 2" w:semiHidden="0" w:uiPriority="67" w:unhideWhenUsed="0"/>
-    <w:lsdException w:name="Medium Grid 2 Accent 2" w:semiHidden="0" w:uiPriority="68" w:unhideWhenUsed="0"/>
-    <w:lsdException w:name="Medium Grid 3 Accent 2" w:semiHidden="0" w:uiPriority="69" w:unhideWhenUsed="0"/>
-    <w:lsdException w:name="Dark List Accent 2" w:semiHidden="0" w:uiPriority="70" w:unhideWhenUsed="0"/>
-    <w:lsdException w:name="Colorful Shading Accent 2" w:semiHidden="0" w:uiPriority="71" w:unhideWhenUsed="0"/>
-    <w:lsdException w:name="Colorful List Accent 2" w:semiHidden="0" w:uiPriority="72" w:unhideWhenUsed="0"/>
-    <w:lsdException w:name="Colorful Grid Accent 2" w:semiHidden="0" w:uiPriority="73" w:unhideWhenUsed="0"/>
-    <w:lsdException w:name="Light Shading Accent 3" w:semiHidden="0" w:uiPriority="60" w:unhideWhenUsed="0"/>
-    <w:lsdException w:name="Light List Accent 3" w:semiHidden="0" w:uiPriority="61" w:unhideWhenUsed="0"/>
-    <w:lsdException w:name="Light Grid Accent 3" w:semiHidden="0" w:uiPriority="62" w:unhideWhenUsed="0"/>
-    <w:lsdException w:name="Medium Shading 1 Accent 3" w:semiHidden="0" w:uiPriority="63" w:unhideWhenUsed="0"/>
-    <w:lsdException w:name="Medium Shading 2 Accent 3" w:semiHidden="0" w:uiPriority="64" w:unhideWhenUsed="0"/>
-    <w:lsdException w:name="Medium List 1 Accent 3" w:semiHidden="0" w:uiPriority="65" w:unhideWhenUsed="0"/>
-    <w:lsdException w:name="Medium List 2 Accent 3" w:semiHidden="0" w:uiPriority="66" w:unhideWhenUsed="0"/>
-    <w:lsdException w:name="Medium Grid 1 Accent 3" w:semiHidden="0" w:uiPriority="67" w:unhideWhenUsed="0"/>
-    <w:lsdException w:name="Medium Grid 2 Accent 3" w:semiHidden="0" w:uiPriority="68" w:unhideWhenUsed="0"/>
-    <w:lsdException w:name="Medium Grid 3 Accent 3" w:semiHidden="0" w:uiPriority="69" w:unhideWhenUsed="0"/>
-    <w:lsdException w:name="Dark List Accent 3" w:semiHidden="0" w:uiPriority="70" w:unhideWhenUsed="0"/>
-    <w:lsdException w:name="Colorful Shading Accent 3" w:semiHidden="0" w:uiPriority="71" w:unhideWhenUsed="0"/>
-    <w:lsdException w:name="Colorful List Accent 3" w:semiHidden="0" w:uiPriority="72" w:unhideWhenUsed="0"/>
-    <w:lsdException w:name="Colorful Grid Accent 3" w:semiHidden="0" w:uiPriority="73" w:unhideWhenUsed="0"/>
-    <w:lsdException w:name="Light Shading Accent 4" w:semiHidden="0" w:uiPriority="60" w:unhideWhenUsed="0"/>
-    <w:lsdException w:name="Light List Accent 4" w:semiHidden="0" w:uiPriority="61" w:unhideWhenUsed="0"/>
-    <w:lsdException w:name="Light Grid Accent 4" w:semiHidden="0" w:uiPriority="62" w:unhideWhenUsed="0"/>
-    <w:lsdException w:name="Medium Shading 1 Accent 4" w:semiHidden="0" w:uiPriority="63" w:unhideWhenUsed="0"/>
-    <w:lsdException w:name="Medium Shading 2 Accent 4" w:semiHidden="0" w:uiPriority="64" w:unhideWhenUsed="0"/>
-    <w:lsdException w:name="Medium List 1 Accent 4" w:semiHidden="0" w:uiPriority="65" w:unhideWhenUsed="0"/>
-    <w:lsdException w:name="Medium List 2 Accent 4" w:semiHidden="0" w:uiPriority="66" w:unhideWhenUsed="0"/>
-    <w:lsdException w:name="Medium Grid 1 Accent 4" w:semiHidden="0" w:uiPriority="67" w:unhideWhenUsed="0"/>
-    <w:lsdException w:name="Medium Grid 2 Accent 4" w:semiHidden="0" w:uiPriority="68" w:unhideWhenUsed="0"/>
-    <w:lsdException w:name="Medium Grid 3 Accent 4" w:semiHidden="0" w:uiPriority="69" w:unhideWhenUsed="0"/>
-    <w:lsdException w:name="Dark List Accent 4" w:semiHidden="0" w:uiPriority="70" w:unhideWhenUsed="0"/>
-    <w:lsdException w:name="Colorful Shading Accent 4" w:semiHidden="0" w:uiPriority="71" w:unhideWhenUsed="0"/>
-    <w:lsdException w:name="Colorful List Accent 4" w:semiHidden="0" w:uiPriority="72" w:unhideWhenUsed="0"/>
-    <w:lsdException w:name="Colorful Grid Accent 4" w:semiHidden="0" w:uiPriority="73" w:unhideWhenUsed="0"/>
-    <w:lsdException w:name="Light Shading Accent 5" w:semiHidden="0" w:uiPriority="60" w:unhideWhenUsed="0"/>
-    <w:lsdException w:name="Light List Accent 5" w:semiHidden="0" w:uiPriority="61" w:unhideWhenUsed="0"/>
-    <w:lsdException w:name="Light Grid Accent 5" w:semiHidden="0" w:uiPriority="62" w:unhideWhenUsed="0"/>
-    <w:lsdException w:name="Medium Shading 1 Accent 5" w:semiHidden="0" w:uiPriority="63" w:unhideWhenUsed="0"/>
-    <w:lsdException w:name="Medium Shading 2 Accent 5" w:semiHidden="0" w:uiPriority="64" w:unhideWhenUsed="0"/>
-    <w:lsdException w:name="Medium List 1 Accent 5" w:semiHidden="0" w:uiPriority="65" w:unhideWhenUsed="0"/>
-    <w:lsdException w:name="Medium List 2 Accent 5" w:semiHidden="0" w:uiPriority="66" w:unhideWhenUsed="0"/>
-    <w:lsdException w:name="Medium Grid 1 Accent 5" w:semiHidden="0" w:uiPriority="67" w:unhideWhenUsed="0"/>
-    <w:lsdException w:name="Medium Grid 2 Accent 5" w:semiHidden="0" w:uiPriority="68" w:unhideWhenUsed="0"/>
-    <w:lsdException w:name="Medium Grid 3 Accent 5" w:semiHidden="0" w:uiPriority="69" w:unhideWhenUsed="0"/>
-    <w:lsdException w:name="Dark List Accent 5" w:semiHidden="0" w:uiPriority="70" w:unhideWhenUsed="0"/>
-    <w:lsdException w:name="Colorful Shading Accent 5" w:semiHidden="0" w:uiPriority="71" w:unhideWhenUsed="0"/>
-    <w:lsdException w:name="Colorful List Accent 5" w:semiHidden="0" w:uiPriority="72" w:unhideWhenUsed="0"/>
-    <w:lsdException w:name="Colorful Grid Accent 5" w:semiHidden="0" w:uiPriority="73" w:unhideWhenUsed="0"/>
-    <w:lsdException w:name="Light Shading Accent 6" w:semiHidden="0" w:uiPriority="60" w:unhideWhenUsed="0"/>
-    <w:lsdException w:name="Light List Accent 6" w:semiHidden="0" w:uiPriority="61" w:unhideWhenUsed="0"/>
-    <w:lsdException w:name="Light Grid Accent 6" w:semiHidden="0" w:uiPriority="62" w:unhideWhenUsed="0"/>
-    <w:lsdException w:name="Medium Shading 1 Accent 6" w:semiHidden="0" w:uiPriority="63" w:unhideWhenUsed="0"/>
-    <w:lsdException w:name="Medium Shading 2 Accent 6" w:semiHidden="0" w:uiPriority="64" w:unhideWhenUsed="0"/>
-    <w:lsdException w:name="Medium List 1 Accent 6" w:semiHidden="0" w:uiPriority="65" w:unhideWhenUsed="0"/>
-    <w:lsdException w:name="Medium List 2 Accent 6" w:semiHidden="0" w:uiPriority="66" w:unhideWhenUsed="0"/>
-    <w:lsdException w:name="Medium Grid 1 Accent 6" w:semiHidden="0" w:uiPriority="67" w:unhideWhenUsed="0"/>
-    <w:lsdException w:name="Medium Grid 2 Accent 6" w:semiHidden="0" w:uiPriority="68" w:unhideWhenUsed="0"/>
-    <w:lsdException w:name="Medium Grid 3 Accent 6" w:semiHidden="0" w:uiPriority="69" w:unhideWhenUsed="0"/>
-    <w:lsdException w:name="Dark List Accent 6" w:semiHidden="0" w:uiPriority="70" w:unhideWhenUsed="0"/>
-    <w:lsdException w:name="Colorful Shading Accent 6" w:semiHidden="0" w:uiPriority="71" w:unhideWhenUsed="0"/>
-    <w:lsdException w:name="Colorful List Accent 6" w:semiHidden="0" w:uiPriority="72" w:unhideWhenUsed="0"/>
-    <w:lsdException w:name="Colorful Grid Accent 6" w:semiHidden="0" w:uiPriority="73" w:unhideWhenUsed="0"/>
-    <w:lsdException w:name="Subtle Emphasis" w:semiHidden="0" w:uiPriority="19" w:unhideWhenUsed="0" w:qFormat="1"/>
-    <w:lsdException w:name="Intense Emphasis" w:semiHidden="0" w:uiPriority="21" w:unhideWhenUsed="0" w:qFormat="1"/>
-    <w:lsdException w:name="Subtle Reference" w:semiHidden="0" w:uiPriority="31" w:unhideWhenUsed="0" w:qFormat="1"/>
-    <w:lsdException w:name="Intense Reference" w:semiHidden="0" w:uiPriority="32" w:unhideWhenUsed="0" w:qFormat="1"/>
-    <w:lsdException w:name="Book Title" w:semiHidden="0" w:uiPriority="33" w:unhideWhenUsed="0" w:qFormat="1"/>
-    <w:lsdException w:name="Bibliography" w:uiPriority="37"/>
-    <w:lsdException w:name="TOC Heading" w:uiPriority="39" w:qFormat="1"/>
-  </w:latentStyles>
-  <w:style w:type="paragraph" w:default="1" w:styleId="Normal">
-    <w:name w:val="Normal"/>
-    <w:qFormat/>
-  </w:style>
-  <w:style w:type="character" w:default="1" w:styleId="DefaultParagraphFont">
-    <w:name w:val="Default Paragraph Font"/>
-    <w:uiPriority w:val="1"/>
-    <w:semiHidden/>
-    <w:unhideWhenUsed/>
-  </w:style>
-  <w:style w:type="table" w:default="1" w:styleId="TableNormal">
-    <w:name w:val="Normal Table"/>
-    <w:uiPriority w:val="99"/>
-    <w:semiHidden/>
-    <w:unhideWhenUsed/>
-    <w:tblPr>
-      <w:tblInd w:w="0" w:type="dxa"/>
-      <w:tblCellMar>
-        <w:top w:w="0" w:type="dxa"/>
-        <w:left w:w="108" w:type="dxa"/>
-        <w:bottom w:w="0" w:type="dxa"/>
-        <w:right w:w="108" w:type="dxa"/>
-      </w:tblCellMar>
-    </w:tblPr>
-  </w:style>
-  <w:style w:type="numbering" w:default="1" w:styleId="NoList">
-    <w:name w:val="No List"/>
-    <w:uiPriority w:val="99"/>
-    <w:semiHidden/>
-    <w:unhideWhenUsed/>
-  </w:style>
-  <w:style w:type="character" w:styleId="PlaceholderText">
-    <w:name w:val="Placeholder Text"/>
-    <w:basedOn w:val="DefaultParagraphFont"/>
-    <w:uiPriority w:val="99"/>
-    <w:semiHidden/>
-    <w:rsid w:val="00851987"/>
-    <w:rPr>
-      <w:color w:val="808080"/>
-    </w:rPr>
-  </w:style>
-</w:styles>
-</file>
-
-<file path=word/glossary/webSettings.xml><?xml version="1.0" encoding="utf-8"?>
-<w:webSettings xmlns:mc="http://schemas.openxmlformats.org/markup-compatibility/2006" xmlns:r="http://schemas.openxmlformats.org/officeDocument/2006/relationships" xmlns:w="http://schemas.openxmlformats.org/wordprocessingml/2006/main" xmlns:w14="http://schemas.microsoft.com/office/word/2010/wordml" mc:Ignorable="w14">
-  <w:optimizeForBrowser/>
-  <w:allowPNG/>
-</w:webSettings>
 </file>
 
 <file path=word/theme/theme1.xml><?xml version="1.0" encoding="utf-8"?>
@@ -37234,7 +36742,7 @@
 </file>
 
 <file path=customXml/itemProps1.xml><?xml version="1.0" encoding="utf-8"?>
-<ds:datastoreItem xmlns:ds="http://schemas.openxmlformats.org/officeDocument/2006/customXml" ds:itemID="{435D7923-8D23-4FD2-8D78-24273AF2D371}">
+<ds:datastoreItem xmlns:ds="http://schemas.openxmlformats.org/officeDocument/2006/customXml" ds:itemID="{CE1FBD14-D09E-49DE-BD7F-62A79E0ED902}">
   <ds:schemaRefs>
     <ds:schemaRef ds:uri="http://schemas.openxmlformats.org/officeDocument/2006/bibliography"/>
   </ds:schemaRefs>

</xml_diff>

<commit_message>
- Moved all headings to grey scale so that colour pages still have headings that match.
</commit_message>
<xml_diff>
--- a/Thesis/Thesis.docx
+++ b/Thesis/Thesis.docx
@@ -5,15 +5,8 @@
     <w:p>
       <w:pPr>
         <w:pStyle w:val="Title"/>
-        <w:spacing w:line="276" w:lineRule="auto"/>
-        <w:rPr>
-          <w:lang w:val="en-AU"/>
-        </w:rPr>
-      </w:pPr>
-      <w:r>
-        <w:rPr>
-          <w:lang w:val="en-AU"/>
-        </w:rPr>
+      </w:pPr>
+      <w:r>
         <w:t xml:space="preserve">Evolution in an open world RPG </w:t>
       </w:r>
     </w:p>
@@ -41,13 +34,6 @@
           <w:lang w:val="en-AU"/>
         </w:rPr>
         <w:br/>
-      </w:r>
-      <w:bookmarkStart w:id="0" w:name="_GoBack"/>
-      <w:bookmarkEnd w:id="0"/>
-      <w:r>
-        <w:rPr>
-          <w:lang w:val="en-AU"/>
-        </w:rPr>
         <w:t>15547299</w:t>
       </w:r>
       <w:r>
@@ -83,12 +69,12 @@
       <w:pPr>
         <w:pStyle w:val="Subtitle"/>
         <w:rPr>
-          <w:lang w:val="en-AU"/>
-        </w:rPr>
-      </w:pPr>
-      <w:r>
-        <w:rPr>
-          <w:lang w:val="en-AU"/>
+          <w:color w:val="7F7F7F" w:themeColor="text1" w:themeTint="80"/>
+        </w:rPr>
+      </w:pPr>
+      <w:r>
+        <w:rPr>
+          <w:color w:val="7F7F7F" w:themeColor="text1" w:themeTint="80"/>
         </w:rPr>
         <w:t>Abstract</w:t>
       </w:r>
@@ -369,25 +355,14 @@
     </w:p>
     <w:p>
       <w:pPr>
-        <w:rPr>
-          <w:rFonts w:asciiTheme="majorHAnsi" w:eastAsiaTheme="majorEastAsia" w:hAnsiTheme="majorHAnsi" w:cstheme="majorBidi"/>
-          <w:b/>
-          <w:bCs/>
-          <w:color w:val="365F91" w:themeColor="accent1" w:themeShade="BF"/>
-          <w:sz w:val="28"/>
-          <w:szCs w:val="28"/>
-          <w:lang w:val="en-AU"/>
-        </w:rPr>
-      </w:pPr>
-      <w:r>
-        <w:rPr>
-          <w:rFonts w:asciiTheme="majorHAnsi" w:eastAsiaTheme="majorEastAsia" w:hAnsiTheme="majorHAnsi" w:cstheme="majorBidi"/>
-          <w:b/>
-          <w:bCs/>
-          <w:color w:val="365F91" w:themeColor="accent1" w:themeShade="BF"/>
-          <w:sz w:val="28"/>
-          <w:szCs w:val="28"/>
-          <w:lang w:val="en-AU"/>
+        <w:pStyle w:val="Heading1"/>
+        <w:rPr>
+          <w:color w:val="404040" w:themeColor="text1" w:themeTint="BF"/>
+        </w:rPr>
+      </w:pPr>
+      <w:r>
+        <w:rPr>
+          <w:color w:val="404040" w:themeColor="text1" w:themeTint="BF"/>
         </w:rPr>
         <w:lastRenderedPageBreak/>
         <w:t>Acknowledgements</w:t>
@@ -396,6 +371,13 @@
     <w:p>
       <w:pPr>
         <w:rPr>
+          <w:lang w:val="en-AU"/>
+        </w:rPr>
+      </w:pPr>
+    </w:p>
+    <w:p>
+      <w:pPr>
+        <w:rPr>
           <w:rFonts w:eastAsiaTheme="majorEastAsia"/>
           <w:lang w:val="en-AU"/>
         </w:rPr>
@@ -440,12 +422,12 @@
       <w:pPr>
         <w:pStyle w:val="Heading3"/>
         <w:rPr>
-          <w:lang w:val="en-AU"/>
-        </w:rPr>
-      </w:pPr>
-      <w:r>
-        <w:rPr>
-          <w:lang w:val="en-AU"/>
+          <w:color w:val="7F7F7F" w:themeColor="text1" w:themeTint="80"/>
+        </w:rPr>
+      </w:pPr>
+      <w:r>
+        <w:rPr>
+          <w:color w:val="7F7F7F" w:themeColor="text1" w:themeTint="80"/>
         </w:rPr>
         <w:br w:type="page"/>
       </w:r>
@@ -454,12 +436,18 @@
       <w:sdtPr>
         <w:rPr>
           <w:rFonts w:asciiTheme="minorHAnsi" w:eastAsiaTheme="minorHAnsi" w:hAnsiTheme="minorHAnsi" w:cstheme="minorBidi"/>
-          <w:b w:val="0"/>
-          <w:bCs w:val="0"/>
           <w:color w:val="auto"/>
           <w:sz w:val="24"/>
           <w:szCs w:val="22"/>
-          <w:lang w:val="en-AU" w:eastAsia="en-US"/>
+          <w:lang w:eastAsia="en-US"/>
+          <w14:textFill>
+            <w14:solidFill>
+              <w14:srgbClr w14:val="000000">
+                <w14:lumMod w14:val="75000"/>
+                <w14:lumOff w14:val="25000"/>
+              </w14:srgbClr>
+            </w14:solidFill>
+          </w14:textFill>
         </w:rPr>
         <w:id w:val="-1532569635"/>
         <w:docPartObj>
@@ -469,6 +457,8 @@
       </w:sdtPr>
       <w:sdtEndPr>
         <w:rPr>
+          <w:b w:val="0"/>
+          <w:bCs w:val="0"/>
           <w:noProof/>
         </w:rPr>
       </w:sdtEndPr>
@@ -476,14 +466,13 @@
         <w:p>
           <w:pPr>
             <w:pStyle w:val="TOCHeading"/>
-            <w:spacing w:line="360" w:lineRule="auto"/>
             <w:rPr>
-              <w:lang w:val="en-AU"/>
+              <w:color w:val="404040" w:themeColor="text1" w:themeTint="BF"/>
             </w:rPr>
           </w:pPr>
           <w:r>
             <w:rPr>
-              <w:lang w:val="en-AU"/>
+              <w:color w:val="404040" w:themeColor="text1" w:themeTint="BF"/>
             </w:rPr>
             <w:t>Table of Contents</w:t>
           </w:r>
@@ -4252,12 +4241,12 @@
       <w:pPr>
         <w:pStyle w:val="Heading1"/>
         <w:rPr>
-          <w:lang w:val="en-AU"/>
-        </w:rPr>
-      </w:pPr>
-      <w:r>
-        <w:rPr>
-          <w:lang w:val="en-AU"/>
+          <w:color w:val="404040" w:themeColor="text1" w:themeTint="BF"/>
+        </w:rPr>
+      </w:pPr>
+      <w:r>
+        <w:rPr>
+          <w:color w:val="404040" w:themeColor="text1" w:themeTint="BF"/>
         </w:rPr>
         <w:lastRenderedPageBreak/>
         <w:t>List of Figures</w:t>
@@ -6016,7 +6005,7 @@
       <w:pPr>
         <w:pStyle w:val="Heading1"/>
         <w:rPr>
-          <w:lang w:val="en-AU"/>
+          <w:color w:val="404040" w:themeColor="text1" w:themeTint="BF"/>
         </w:rPr>
         <w:sectPr>
           <w:headerReference w:type="default" r:id="rId13"/>
@@ -6027,23 +6016,23 @@
           <w:docGrid w:linePitch="360"/>
         </w:sectPr>
       </w:pPr>
-      <w:bookmarkStart w:id="1" w:name="_Toc307188458"/>
+      <w:bookmarkStart w:id="0" w:name="_Toc307188458"/>
     </w:p>
     <w:p>
       <w:pPr>
         <w:pStyle w:val="Heading1"/>
         <w:rPr>
-          <w:lang w:val="en-AU"/>
-        </w:rPr>
-      </w:pPr>
-      <w:r>
-        <w:rPr>
-          <w:lang w:val="en-AU"/>
+          <w:color w:val="404040" w:themeColor="text1" w:themeTint="BF"/>
+        </w:rPr>
+      </w:pPr>
+      <w:r>
+        <w:rPr>
+          <w:color w:val="404040" w:themeColor="text1" w:themeTint="BF"/>
         </w:rPr>
         <w:lastRenderedPageBreak/>
         <w:t>Chapter 1: Introduction</w:t>
       </w:r>
-      <w:bookmarkEnd w:id="1"/>
+      <w:bookmarkEnd w:id="0"/>
     </w:p>
     <w:p>
       <w:pPr>
@@ -6337,7 +6326,6 @@
           <w:id w:val="-1933732693"/>
           <w:citation/>
         </w:sdtPr>
-        <w:sdtEndPr/>
         <w:sdtContent>
           <w:r>
             <w:rPr>
@@ -6380,7 +6368,6 @@
           <w:id w:val="477887245"/>
           <w:citation/>
         </w:sdtPr>
-        <w:sdtEndPr/>
         <w:sdtContent>
           <w:r>
             <w:rPr>
@@ -6443,7 +6430,6 @@
           <w:id w:val="177856947"/>
           <w:citation/>
         </w:sdtPr>
-        <w:sdtEndPr/>
         <w:sdtContent>
           <w:r>
             <w:rPr>
@@ -7176,24 +7162,24 @@
       <w:pPr>
         <w:pStyle w:val="Heading1"/>
         <w:rPr>
-          <w:lang w:val="en-AU"/>
-        </w:rPr>
-      </w:pPr>
-      <w:bookmarkStart w:id="2" w:name="_Toc307188459"/>
-      <w:r>
-        <w:rPr>
-          <w:lang w:val="en-AU"/>
+          <w:color w:val="404040" w:themeColor="text1" w:themeTint="BF"/>
+        </w:rPr>
+      </w:pPr>
+      <w:bookmarkStart w:id="1" w:name="_Toc307188459"/>
+      <w:r>
+        <w:rPr>
+          <w:color w:val="404040" w:themeColor="text1" w:themeTint="BF"/>
         </w:rPr>
         <w:lastRenderedPageBreak/>
         <w:t xml:space="preserve">Chapter 2: </w:t>
       </w:r>
       <w:r>
         <w:rPr>
-          <w:lang w:val="en-AU"/>
+          <w:color w:val="404040" w:themeColor="text1" w:themeTint="BF"/>
         </w:rPr>
         <w:t>Background</w:t>
       </w:r>
-      <w:bookmarkEnd w:id="2"/>
+      <w:bookmarkEnd w:id="1"/>
     </w:p>
     <w:p>
       <w:pPr>
@@ -7231,62 +7217,62 @@
       <w:pPr>
         <w:pStyle w:val="Heading2"/>
         <w:rPr>
-          <w:lang w:val="en-AU"/>
-        </w:rPr>
-      </w:pPr>
-      <w:bookmarkStart w:id="3" w:name="_Toc292704995"/>
-      <w:bookmarkStart w:id="4" w:name="_Toc307188460"/>
-      <w:r>
-        <w:rPr>
-          <w:lang w:val="en-AU"/>
+          <w:color w:val="7F7F7F" w:themeColor="text1" w:themeTint="80"/>
+        </w:rPr>
+      </w:pPr>
+      <w:bookmarkStart w:id="2" w:name="_Toc292704995"/>
+      <w:bookmarkStart w:id="3" w:name="_Toc307188460"/>
+      <w:r>
+        <w:rPr>
+          <w:color w:val="7F7F7F" w:themeColor="text1" w:themeTint="80"/>
         </w:rPr>
         <w:t>2.1</w:t>
       </w:r>
       <w:r>
         <w:rPr>
-          <w:lang w:val="en-AU"/>
+          <w:color w:val="7F7F7F" w:themeColor="text1" w:themeTint="80"/>
         </w:rPr>
         <w:tab/>
         <w:t>H</w:t>
       </w:r>
       <w:r>
         <w:rPr>
-          <w:lang w:val="en-AU"/>
+          <w:color w:val="7F7F7F" w:themeColor="text1" w:themeTint="80"/>
         </w:rPr>
         <w:t xml:space="preserve">istory of </w:t>
       </w:r>
       <w:r>
         <w:rPr>
-          <w:lang w:val="en-AU"/>
+          <w:color w:val="7F7F7F" w:themeColor="text1" w:themeTint="80"/>
         </w:rPr>
         <w:t>T</w:t>
       </w:r>
       <w:r>
         <w:rPr>
-          <w:lang w:val="en-AU"/>
+          <w:color w:val="7F7F7F" w:themeColor="text1" w:themeTint="80"/>
         </w:rPr>
         <w:t xml:space="preserve">able </w:t>
       </w:r>
       <w:r>
         <w:rPr>
-          <w:lang w:val="en-AU"/>
+          <w:color w:val="7F7F7F" w:themeColor="text1" w:themeTint="80"/>
         </w:rPr>
         <w:t>T</w:t>
       </w:r>
       <w:r>
         <w:rPr>
-          <w:lang w:val="en-AU"/>
+          <w:color w:val="7F7F7F" w:themeColor="text1" w:themeTint="80"/>
         </w:rPr>
         <w:t xml:space="preserve">op </w:t>
       </w:r>
       <w:r>
         <w:rPr>
-          <w:lang w:val="en-AU"/>
+          <w:color w:val="7F7F7F" w:themeColor="text1" w:themeTint="80"/>
         </w:rPr>
         <w:t>Role Playing Games</w:t>
       </w:r>
+      <w:bookmarkEnd w:id="2"/>
       <w:bookmarkEnd w:id="3"/>
-      <w:bookmarkEnd w:id="4"/>
     </w:p>
     <w:p>
       <w:pPr>
@@ -7394,79 +7380,79 @@
       <w:pPr>
         <w:pStyle w:val="Heading2"/>
         <w:rPr>
-          <w:lang w:val="en-AU"/>
-        </w:rPr>
-      </w:pPr>
-      <w:bookmarkStart w:id="5" w:name="_Toc292704996"/>
-      <w:bookmarkStart w:id="6" w:name="_Toc307188461"/>
-      <w:r>
-        <w:rPr>
-          <w:lang w:val="en-AU"/>
+          <w:color w:val="7F7F7F" w:themeColor="text1" w:themeTint="80"/>
+        </w:rPr>
+      </w:pPr>
+      <w:bookmarkStart w:id="4" w:name="_Toc292704996"/>
+      <w:bookmarkStart w:id="5" w:name="_Toc307188461"/>
+      <w:r>
+        <w:rPr>
+          <w:color w:val="7F7F7F" w:themeColor="text1" w:themeTint="80"/>
         </w:rPr>
         <w:t>2.2</w:t>
       </w:r>
       <w:r>
         <w:rPr>
-          <w:lang w:val="en-AU"/>
+          <w:color w:val="7F7F7F" w:themeColor="text1" w:themeTint="80"/>
         </w:rPr>
         <w:tab/>
       </w:r>
       <w:r>
         <w:rPr>
-          <w:lang w:val="en-AU"/>
+          <w:color w:val="7F7F7F" w:themeColor="text1" w:themeTint="80"/>
         </w:rPr>
         <w:t>G</w:t>
       </w:r>
       <w:r>
         <w:rPr>
-          <w:lang w:val="en-AU"/>
+          <w:color w:val="7F7F7F" w:themeColor="text1" w:themeTint="80"/>
         </w:rPr>
         <w:t xml:space="preserve">eneral </w:t>
       </w:r>
       <w:r>
         <w:rPr>
-          <w:lang w:val="en-AU"/>
+          <w:color w:val="7F7F7F" w:themeColor="text1" w:themeTint="80"/>
         </w:rPr>
         <w:t>F</w:t>
       </w:r>
       <w:r>
         <w:rPr>
-          <w:lang w:val="en-AU"/>
+          <w:color w:val="7F7F7F" w:themeColor="text1" w:themeTint="80"/>
         </w:rPr>
         <w:t xml:space="preserve">eatures of a </w:t>
       </w:r>
       <w:r>
         <w:rPr>
-          <w:lang w:val="en-AU"/>
+          <w:color w:val="7F7F7F" w:themeColor="text1" w:themeTint="80"/>
         </w:rPr>
         <w:t>T</w:t>
       </w:r>
       <w:r>
         <w:rPr>
-          <w:lang w:val="en-AU"/>
+          <w:color w:val="7F7F7F" w:themeColor="text1" w:themeTint="80"/>
         </w:rPr>
         <w:t xml:space="preserve">able </w:t>
       </w:r>
       <w:r>
         <w:rPr>
-          <w:lang w:val="en-AU"/>
+          <w:color w:val="7F7F7F" w:themeColor="text1" w:themeTint="80"/>
         </w:rPr>
         <w:t>T</w:t>
       </w:r>
       <w:r>
         <w:rPr>
-          <w:lang w:val="en-AU"/>
+          <w:color w:val="7F7F7F" w:themeColor="text1" w:themeTint="80"/>
         </w:rPr>
         <w:t xml:space="preserve">op </w:t>
       </w:r>
       <w:r>
         <w:rPr>
-          <w:lang w:val="en-AU"/>
+          <w:color w:val="7F7F7F" w:themeColor="text1" w:themeTint="80"/>
         </w:rPr>
         <w:t>Role Playing Game</w:t>
       </w:r>
+      <w:bookmarkEnd w:id="4"/>
       <w:bookmarkEnd w:id="5"/>
-      <w:bookmarkEnd w:id="6"/>
     </w:p>
     <w:p>
       <w:pPr>
@@ -7564,7 +7550,7 @@
           <w:lang w:val="en-AU"/>
         </w:rPr>
       </w:pPr>
-      <w:bookmarkStart w:id="7" w:name="_Toc292704997"/>
+      <w:bookmarkStart w:id="6" w:name="_Toc292704997"/>
       <w:r>
         <w:rPr>
           <w:lang w:val="en-AU"/>
@@ -7576,55 +7562,55 @@
       <w:pPr>
         <w:pStyle w:val="Heading2"/>
         <w:rPr>
-          <w:lang w:val="en-AU"/>
-        </w:rPr>
-      </w:pPr>
-      <w:bookmarkStart w:id="8" w:name="_Toc307188462"/>
-      <w:r>
-        <w:rPr>
-          <w:lang w:val="en-AU"/>
+          <w:color w:val="7F7F7F" w:themeColor="text1" w:themeTint="80"/>
+        </w:rPr>
+      </w:pPr>
+      <w:bookmarkStart w:id="7" w:name="_Toc307188462"/>
+      <w:r>
+        <w:rPr>
+          <w:color w:val="7F7F7F" w:themeColor="text1" w:themeTint="80"/>
         </w:rPr>
         <w:lastRenderedPageBreak/>
         <w:t>2.3</w:t>
       </w:r>
       <w:r>
         <w:rPr>
-          <w:lang w:val="en-AU"/>
+          <w:color w:val="7F7F7F" w:themeColor="text1" w:themeTint="80"/>
         </w:rPr>
         <w:tab/>
       </w:r>
       <w:r>
         <w:rPr>
-          <w:lang w:val="en-AU"/>
+          <w:color w:val="7F7F7F" w:themeColor="text1" w:themeTint="80"/>
         </w:rPr>
         <w:t>H</w:t>
       </w:r>
       <w:r>
         <w:rPr>
-          <w:lang w:val="en-AU"/>
+          <w:color w:val="7F7F7F" w:themeColor="text1" w:themeTint="80"/>
         </w:rPr>
         <w:t xml:space="preserve">istory of </w:t>
       </w:r>
       <w:r>
         <w:rPr>
-          <w:lang w:val="en-AU"/>
+          <w:color w:val="7F7F7F" w:themeColor="text1" w:themeTint="80"/>
         </w:rPr>
         <w:t>C</w:t>
       </w:r>
       <w:r>
         <w:rPr>
-          <w:lang w:val="en-AU"/>
+          <w:color w:val="7F7F7F" w:themeColor="text1" w:themeTint="80"/>
         </w:rPr>
         <w:t xml:space="preserve">omputerised </w:t>
       </w:r>
       <w:r>
         <w:rPr>
-          <w:lang w:val="en-AU"/>
+          <w:color w:val="7F7F7F" w:themeColor="text1" w:themeTint="80"/>
         </w:rPr>
         <w:t>Role Playing Games</w:t>
       </w:r>
+      <w:bookmarkEnd w:id="6"/>
       <w:bookmarkEnd w:id="7"/>
-      <w:bookmarkEnd w:id="8"/>
     </w:p>
     <w:p>
       <w:pPr>
@@ -7678,68 +7664,68 @@
       <w:pPr>
         <w:pStyle w:val="Heading2"/>
         <w:rPr>
-          <w:lang w:val="en-AU"/>
-        </w:rPr>
-      </w:pPr>
-      <w:bookmarkStart w:id="9" w:name="_Toc292704998"/>
-      <w:bookmarkStart w:id="10" w:name="_Toc307188463"/>
-      <w:r>
-        <w:rPr>
-          <w:lang w:val="en-AU"/>
+          <w:color w:val="7F7F7F" w:themeColor="text1" w:themeTint="80"/>
+        </w:rPr>
+      </w:pPr>
+      <w:bookmarkStart w:id="8" w:name="_Toc292704998"/>
+      <w:bookmarkStart w:id="9" w:name="_Toc307188463"/>
+      <w:r>
+        <w:rPr>
+          <w:color w:val="7F7F7F" w:themeColor="text1" w:themeTint="80"/>
         </w:rPr>
         <w:t>2.4</w:t>
       </w:r>
       <w:r>
         <w:rPr>
-          <w:lang w:val="en-AU"/>
+          <w:color w:val="7F7F7F" w:themeColor="text1" w:themeTint="80"/>
         </w:rPr>
         <w:tab/>
         <w:t xml:space="preserve">The </w:t>
       </w:r>
       <w:r>
         <w:rPr>
-          <w:lang w:val="en-AU"/>
+          <w:color w:val="7F7F7F" w:themeColor="text1" w:themeTint="80"/>
         </w:rPr>
         <w:t>G</w:t>
       </w:r>
       <w:r>
         <w:rPr>
-          <w:lang w:val="en-AU"/>
+          <w:color w:val="7F7F7F" w:themeColor="text1" w:themeTint="80"/>
         </w:rPr>
         <w:t xml:space="preserve">eneral </w:t>
       </w:r>
       <w:r>
         <w:rPr>
-          <w:lang w:val="en-AU"/>
+          <w:color w:val="7F7F7F" w:themeColor="text1" w:themeTint="80"/>
         </w:rPr>
         <w:t>F</w:t>
       </w:r>
       <w:r>
         <w:rPr>
-          <w:lang w:val="en-AU"/>
+          <w:color w:val="7F7F7F" w:themeColor="text1" w:themeTint="80"/>
         </w:rPr>
         <w:t xml:space="preserve">eatures of a </w:t>
       </w:r>
       <w:r>
         <w:rPr>
-          <w:lang w:val="en-AU"/>
+          <w:color w:val="7F7F7F" w:themeColor="text1" w:themeTint="80"/>
         </w:rPr>
         <w:t>C</w:t>
       </w:r>
       <w:r>
         <w:rPr>
-          <w:lang w:val="en-AU"/>
+          <w:color w:val="7F7F7F" w:themeColor="text1" w:themeTint="80"/>
         </w:rPr>
         <w:t xml:space="preserve">omputerised </w:t>
       </w:r>
       <w:r>
         <w:rPr>
-          <w:lang w:val="en-AU"/>
+          <w:color w:val="7F7F7F" w:themeColor="text1" w:themeTint="80"/>
         </w:rPr>
         <w:t>Role Playing Game</w:t>
       </w:r>
+      <w:bookmarkEnd w:id="8"/>
       <w:bookmarkEnd w:id="9"/>
-      <w:bookmarkEnd w:id="10"/>
     </w:p>
     <w:p>
       <w:pPr>
@@ -7849,7 +7835,7 @@
           <w:lang w:val="en-AU"/>
         </w:rPr>
       </w:pPr>
-      <w:bookmarkStart w:id="11" w:name="_Toc292704999"/>
+      <w:bookmarkStart w:id="10" w:name="_Toc292704999"/>
       <w:r>
         <w:rPr>
           <w:lang w:val="en-AU"/>
@@ -7861,56 +7847,62 @@
       <w:pPr>
         <w:pStyle w:val="Heading3"/>
         <w:rPr>
-          <w:lang w:val="en-AU"/>
-        </w:rPr>
-      </w:pPr>
-      <w:bookmarkStart w:id="12" w:name="_Toc307188464"/>
-      <w:r>
-        <w:rPr>
-          <w:lang w:val="en-AU"/>
+          <w:color w:val="7F7F7F" w:themeColor="text1" w:themeTint="80"/>
+        </w:rPr>
+      </w:pPr>
+      <w:bookmarkStart w:id="11" w:name="_Toc307188464"/>
+      <w:r>
+        <w:rPr>
+          <w:color w:val="7F7F7F" w:themeColor="text1" w:themeTint="80"/>
         </w:rPr>
         <w:lastRenderedPageBreak/>
         <w:t>2.4.1</w:t>
       </w:r>
       <w:r>
         <w:rPr>
-          <w:lang w:val="en-AU"/>
+          <w:color w:val="7F7F7F" w:themeColor="text1" w:themeTint="80"/>
         </w:rPr>
         <w:tab/>
         <w:t xml:space="preserve">Features of a </w:t>
       </w:r>
       <w:r>
         <w:rPr>
-          <w:lang w:val="en-AU"/>
+          <w:color w:val="7F7F7F" w:themeColor="text1" w:themeTint="80"/>
         </w:rPr>
         <w:t>S</w:t>
       </w:r>
       <w:r>
         <w:rPr>
-          <w:lang w:val="en-AU"/>
+          <w:color w:val="7F7F7F" w:themeColor="text1" w:themeTint="80"/>
         </w:rPr>
         <w:t xml:space="preserve">tandard </w:t>
       </w:r>
       <w:r>
         <w:rPr>
-          <w:lang w:val="en-AU"/>
+          <w:color w:val="7F7F7F" w:themeColor="text1" w:themeTint="80"/>
         </w:rPr>
         <w:t>C</w:t>
       </w:r>
       <w:r>
         <w:rPr>
-          <w:lang w:val="en-AU"/>
+          <w:color w:val="7F7F7F" w:themeColor="text1" w:themeTint="80"/>
         </w:rPr>
         <w:t xml:space="preserve">omputerised </w:t>
       </w:r>
       <w:r>
         <w:rPr>
-          <w:lang w:val="en-AU"/>
-        </w:rPr>
-        <w:t>Role Playing Game</w:t>
-      </w:r>
+          <w:color w:val="7F7F7F" w:themeColor="text1" w:themeTint="80"/>
+        </w:rPr>
+        <w:t>Role</w:t>
+      </w:r>
+      <w:r>
+        <w:rPr>
+          <w:color w:val="7F7F7F" w:themeColor="text1" w:themeTint="80"/>
+        </w:rPr>
+        <w:t xml:space="preserve"> Playing Game</w:t>
+      </w:r>
+      <w:bookmarkEnd w:id="10"/>
       <w:bookmarkEnd w:id="11"/>
-      <w:bookmarkEnd w:id="12"/>
     </w:p>
     <w:p>
       <w:pPr>
@@ -7977,68 +7969,68 @@
       <w:pPr>
         <w:pStyle w:val="Heading3"/>
         <w:rPr>
-          <w:lang w:val="en-AU"/>
-        </w:rPr>
-      </w:pPr>
-      <w:bookmarkStart w:id="13" w:name="_Toc292705000"/>
-      <w:bookmarkStart w:id="14" w:name="_Toc307188465"/>
-      <w:r>
-        <w:rPr>
-          <w:lang w:val="en-AU"/>
+          <w:color w:val="7F7F7F" w:themeColor="text1" w:themeTint="80"/>
+        </w:rPr>
+      </w:pPr>
+      <w:bookmarkStart w:id="12" w:name="_Toc292705000"/>
+      <w:bookmarkStart w:id="13" w:name="_Toc307188465"/>
+      <w:r>
+        <w:rPr>
+          <w:color w:val="7F7F7F" w:themeColor="text1" w:themeTint="80"/>
         </w:rPr>
         <w:t>2.4.2</w:t>
       </w:r>
       <w:r>
         <w:rPr>
-          <w:lang w:val="en-AU"/>
+          <w:color w:val="7F7F7F" w:themeColor="text1" w:themeTint="80"/>
         </w:rPr>
         <w:tab/>
         <w:t xml:space="preserve">Features of an </w:t>
       </w:r>
       <w:r>
         <w:rPr>
-          <w:lang w:val="en-AU"/>
+          <w:color w:val="7F7F7F" w:themeColor="text1" w:themeTint="80"/>
         </w:rPr>
         <w:t>O</w:t>
       </w:r>
       <w:r>
         <w:rPr>
-          <w:lang w:val="en-AU"/>
+          <w:color w:val="7F7F7F" w:themeColor="text1" w:themeTint="80"/>
         </w:rPr>
         <w:t xml:space="preserve">pen </w:t>
       </w:r>
       <w:r>
         <w:rPr>
-          <w:lang w:val="en-AU"/>
+          <w:color w:val="7F7F7F" w:themeColor="text1" w:themeTint="80"/>
         </w:rPr>
         <w:t>W</w:t>
       </w:r>
       <w:r>
         <w:rPr>
-          <w:lang w:val="en-AU"/>
+          <w:color w:val="7F7F7F" w:themeColor="text1" w:themeTint="80"/>
         </w:rPr>
         <w:t xml:space="preserve">orld (aka </w:t>
       </w:r>
       <w:r>
         <w:rPr>
-          <w:lang w:val="en-AU"/>
+          <w:color w:val="7F7F7F" w:themeColor="text1" w:themeTint="80"/>
         </w:rPr>
         <w:t>S</w:t>
       </w:r>
       <w:r>
         <w:rPr>
-          <w:lang w:val="en-AU"/>
+          <w:color w:val="7F7F7F" w:themeColor="text1" w:themeTint="80"/>
         </w:rPr>
         <w:t xml:space="preserve">andbox) </w:t>
       </w:r>
+      <w:bookmarkEnd w:id="12"/>
+      <w:r>
+        <w:rPr>
+          <w:color w:val="7F7F7F" w:themeColor="text1" w:themeTint="80"/>
+        </w:rPr>
+        <w:t>Role Playing Game</w:t>
+      </w:r>
       <w:bookmarkEnd w:id="13"/>
-      <w:r>
-        <w:rPr>
-          <w:lang w:val="en-AU"/>
-        </w:rPr>
-        <w:t>Role Playing Game</w:t>
-      </w:r>
-      <w:bookmarkEnd w:id="14"/>
     </w:p>
     <w:p>
       <w:pPr>
@@ -8195,32 +8187,32 @@
       <w:pPr>
         <w:pStyle w:val="Heading2"/>
         <w:rPr>
-          <w:lang w:val="en-AU"/>
-        </w:rPr>
-      </w:pPr>
-      <w:bookmarkStart w:id="15" w:name="_Toc292705001"/>
-      <w:bookmarkStart w:id="16" w:name="_Toc307188466"/>
-      <w:r>
-        <w:rPr>
-          <w:lang w:val="en-AU"/>
+          <w:color w:val="7F7F7F" w:themeColor="text1" w:themeTint="80"/>
+        </w:rPr>
+      </w:pPr>
+      <w:bookmarkStart w:id="14" w:name="_Toc292705001"/>
+      <w:bookmarkStart w:id="15" w:name="_Toc307188466"/>
+      <w:r>
+        <w:rPr>
+          <w:color w:val="7F7F7F" w:themeColor="text1" w:themeTint="80"/>
         </w:rPr>
         <w:t>2.5</w:t>
       </w:r>
       <w:r>
         <w:rPr>
-          <w:lang w:val="en-AU"/>
+          <w:color w:val="7F7F7F" w:themeColor="text1" w:themeTint="80"/>
         </w:rPr>
         <w:tab/>
         <w:t>Primitive A</w:t>
       </w:r>
+      <w:bookmarkEnd w:id="14"/>
+      <w:r>
+        <w:rPr>
+          <w:color w:val="7F7F7F" w:themeColor="text1" w:themeTint="80"/>
+        </w:rPr>
+        <w:t>rtificial Intelligence</w:t>
+      </w:r>
       <w:bookmarkEnd w:id="15"/>
-      <w:r>
-        <w:rPr>
-          <w:lang w:val="en-AU"/>
-        </w:rPr>
-        <w:t>rtificial Intelligence</w:t>
-      </w:r>
-      <w:bookmarkEnd w:id="16"/>
     </w:p>
     <w:p>
       <w:pPr>
@@ -8246,32 +8238,36 @@
       <w:pPr>
         <w:pStyle w:val="Heading2"/>
         <w:rPr>
-          <w:lang w:val="en-AU" w:eastAsia="ja-JP"/>
-        </w:rPr>
-      </w:pPr>
-      <w:bookmarkStart w:id="17" w:name="_Toc292705003"/>
-      <w:bookmarkStart w:id="18" w:name="_Toc307188467"/>
-      <w:r>
-        <w:rPr>
-          <w:lang w:val="en-AU" w:eastAsia="ja-JP"/>
+          <w:color w:val="7F7F7F" w:themeColor="text1" w:themeTint="80"/>
+          <w:lang w:eastAsia="ja-JP"/>
+        </w:rPr>
+      </w:pPr>
+      <w:bookmarkStart w:id="16" w:name="_Toc292705003"/>
+      <w:bookmarkStart w:id="17" w:name="_Toc307188467"/>
+      <w:r>
+        <w:rPr>
+          <w:color w:val="7F7F7F" w:themeColor="text1" w:themeTint="80"/>
+          <w:lang w:eastAsia="ja-JP"/>
         </w:rPr>
         <w:t>2.6</w:t>
       </w:r>
       <w:r>
         <w:rPr>
-          <w:lang w:val="en-AU" w:eastAsia="ja-JP"/>
+          <w:color w:val="7F7F7F" w:themeColor="text1" w:themeTint="80"/>
+          <w:lang w:eastAsia="ja-JP"/>
         </w:rPr>
         <w:tab/>
         <w:t>Adaptive B</w:t>
       </w:r>
       <w:r>
         <w:rPr>
-          <w:lang w:val="en-AU" w:eastAsia="ja-JP"/>
+          <w:color w:val="7F7F7F" w:themeColor="text1" w:themeTint="80"/>
+          <w:lang w:eastAsia="ja-JP"/>
         </w:rPr>
         <w:t>ehaviour</w:t>
       </w:r>
+      <w:bookmarkEnd w:id="16"/>
       <w:bookmarkEnd w:id="17"/>
-      <w:bookmarkEnd w:id="18"/>
     </w:p>
     <w:p>
       <w:pPr>
@@ -8306,7 +8302,6 @@
           <w:id w:val="425004135"/>
           <w:citation/>
         </w:sdtPr>
-        <w:sdtEndPr/>
         <w:sdtContent>
           <w:r>
             <w:rPr>
@@ -8352,49 +8347,54 @@
       <w:pPr>
         <w:pStyle w:val="Heading3"/>
         <w:rPr>
-          <w:lang w:val="en-AU" w:eastAsia="ja-JP"/>
-        </w:rPr>
-      </w:pPr>
-      <w:bookmarkStart w:id="19" w:name="_Toc292705004"/>
-      <w:bookmarkStart w:id="20" w:name="_Toc307188468"/>
-      <w:r>
-        <w:rPr>
-          <w:lang w:val="en-AU"/>
+          <w:color w:val="7F7F7F" w:themeColor="text1" w:themeTint="80"/>
+          <w:lang w:eastAsia="ja-JP"/>
+        </w:rPr>
+      </w:pPr>
+      <w:bookmarkStart w:id="18" w:name="_Toc292705004"/>
+      <w:bookmarkStart w:id="19" w:name="_Toc307188468"/>
+      <w:r>
+        <w:rPr>
+          <w:color w:val="7F7F7F" w:themeColor="text1" w:themeTint="80"/>
         </w:rPr>
         <w:t>2.6.1</w:t>
       </w:r>
       <w:r>
         <w:rPr>
-          <w:lang w:val="en-AU"/>
+          <w:color w:val="7F7F7F" w:themeColor="text1" w:themeTint="80"/>
         </w:rPr>
         <w:tab/>
       </w:r>
       <w:r>
         <w:rPr>
-          <w:lang w:val="en-AU" w:eastAsia="ja-JP"/>
+          <w:color w:val="7F7F7F" w:themeColor="text1" w:themeTint="80"/>
+          <w:lang w:eastAsia="ja-JP"/>
         </w:rPr>
         <w:t>Online and O</w:t>
       </w:r>
       <w:r>
         <w:rPr>
-          <w:lang w:val="en-AU" w:eastAsia="ja-JP"/>
+          <w:color w:val="7F7F7F" w:themeColor="text1" w:themeTint="80"/>
+          <w:lang w:eastAsia="ja-JP"/>
         </w:rPr>
         <w:t xml:space="preserve">ffline </w:t>
       </w:r>
       <w:r>
         <w:rPr>
-          <w:lang w:val="en-AU" w:eastAsia="ja-JP"/>
+          <w:color w:val="7F7F7F" w:themeColor="text1" w:themeTint="80"/>
+          <w:lang w:eastAsia="ja-JP"/>
         </w:rPr>
         <w:t>L</w:t>
       </w:r>
       <w:r>
         <w:rPr>
-          <w:lang w:val="en-AU" w:eastAsia="ja-JP"/>
+          <w:color w:val="7F7F7F" w:themeColor="text1" w:themeTint="80"/>
+          <w:lang w:eastAsia="ja-JP"/>
         </w:rPr>
         <w:t>earning</w:t>
       </w:r>
+      <w:bookmarkEnd w:id="18"/>
       <w:bookmarkEnd w:id="19"/>
-      <w:bookmarkEnd w:id="20"/>
     </w:p>
     <w:p>
       <w:pPr>
@@ -8423,7 +8423,6 @@
           <w:id w:val="-68877725"/>
           <w:citation/>
         </w:sdtPr>
-        <w:sdtEndPr/>
         <w:sdtContent>
           <w:r>
             <w:rPr>
@@ -8476,7 +8475,7 @@
           <w:lang w:val="en-AU" w:eastAsia="ja-JP"/>
         </w:rPr>
       </w:pPr>
-      <w:bookmarkStart w:id="21" w:name="_Toc292705005"/>
+      <w:bookmarkStart w:id="20" w:name="_Toc292705005"/>
       <w:r>
         <w:rPr>
           <w:lang w:val="en-AU" w:eastAsia="ja-JP"/>
@@ -8488,38 +8487,43 @@
       <w:pPr>
         <w:pStyle w:val="Heading3"/>
         <w:rPr>
-          <w:lang w:val="en-AU" w:eastAsia="ja-JP"/>
-        </w:rPr>
-      </w:pPr>
-      <w:bookmarkStart w:id="22" w:name="_Toc307188469"/>
-      <w:r>
-        <w:rPr>
-          <w:lang w:val="en-AU" w:eastAsia="ja-JP"/>
+          <w:color w:val="7F7F7F" w:themeColor="text1" w:themeTint="80"/>
+          <w:lang w:eastAsia="ja-JP"/>
+        </w:rPr>
+      </w:pPr>
+      <w:bookmarkStart w:id="21" w:name="_Toc307188469"/>
+      <w:r>
+        <w:rPr>
+          <w:color w:val="7F7F7F" w:themeColor="text1" w:themeTint="80"/>
+          <w:lang w:eastAsia="ja-JP"/>
         </w:rPr>
         <w:lastRenderedPageBreak/>
         <w:t>2.6.2</w:t>
       </w:r>
       <w:r>
         <w:rPr>
-          <w:lang w:val="en-AU" w:eastAsia="ja-JP"/>
+          <w:color w:val="7F7F7F" w:themeColor="text1" w:themeTint="80"/>
+          <w:lang w:eastAsia="ja-JP"/>
         </w:rPr>
         <w:tab/>
         <w:t xml:space="preserve">Supervised and </w:t>
       </w:r>
       <w:r>
         <w:rPr>
-          <w:lang w:val="en-AU" w:eastAsia="ja-JP"/>
+          <w:color w:val="7F7F7F" w:themeColor="text1" w:themeTint="80"/>
+          <w:lang w:eastAsia="ja-JP"/>
         </w:rPr>
         <w:t>U</w:t>
       </w:r>
       <w:r>
         <w:rPr>
-          <w:lang w:val="en-AU" w:eastAsia="ja-JP"/>
+          <w:color w:val="7F7F7F" w:themeColor="text1" w:themeTint="80"/>
+          <w:lang w:eastAsia="ja-JP"/>
         </w:rPr>
         <w:t>nsupervised</w:t>
       </w:r>
+      <w:bookmarkEnd w:id="20"/>
       <w:bookmarkEnd w:id="21"/>
-      <w:bookmarkEnd w:id="22"/>
     </w:p>
     <w:p>
       <w:pPr>
@@ -8548,7 +8552,6 @@
           <w:id w:val="73630097"/>
           <w:citation/>
         </w:sdtPr>
-        <w:sdtEndPr/>
         <w:sdtContent>
           <w:r>
             <w:rPr>
@@ -8608,32 +8611,36 @@
       <w:pPr>
         <w:pStyle w:val="Heading2"/>
         <w:rPr>
-          <w:lang w:val="en-AU" w:eastAsia="ja-JP"/>
-        </w:rPr>
-      </w:pPr>
-      <w:bookmarkStart w:id="23" w:name="_Toc292705006"/>
-      <w:bookmarkStart w:id="24" w:name="_Toc307188470"/>
-      <w:r>
-        <w:rPr>
-          <w:lang w:val="en-AU" w:eastAsia="ja-JP"/>
+          <w:color w:val="7F7F7F" w:themeColor="text1" w:themeTint="80"/>
+          <w:lang w:eastAsia="ja-JP"/>
+        </w:rPr>
+      </w:pPr>
+      <w:bookmarkStart w:id="22" w:name="_Toc292705006"/>
+      <w:bookmarkStart w:id="23" w:name="_Toc307188470"/>
+      <w:r>
+        <w:rPr>
+          <w:color w:val="7F7F7F" w:themeColor="text1" w:themeTint="80"/>
+          <w:lang w:eastAsia="ja-JP"/>
         </w:rPr>
         <w:t>2</w:t>
       </w:r>
       <w:r>
         <w:rPr>
-          <w:lang w:val="en-AU" w:eastAsia="ja-JP"/>
+          <w:color w:val="7F7F7F" w:themeColor="text1" w:themeTint="80"/>
+          <w:lang w:eastAsia="ja-JP"/>
         </w:rPr>
         <w:t>.7</w:t>
       </w:r>
       <w:r>
         <w:rPr>
-          <w:lang w:val="en-AU" w:eastAsia="ja-JP"/>
+          <w:color w:val="7F7F7F" w:themeColor="text1" w:themeTint="80"/>
+          <w:lang w:eastAsia="ja-JP"/>
         </w:rPr>
         <w:tab/>
         <w:t>Scripting</w:t>
       </w:r>
+      <w:bookmarkEnd w:id="22"/>
       <w:bookmarkEnd w:id="23"/>
-      <w:bookmarkEnd w:id="24"/>
     </w:p>
     <w:p>
       <w:pPr>
@@ -8662,7 +8669,6 @@
           <w:id w:val="-1509201884"/>
           <w:citation/>
         </w:sdtPr>
-        <w:sdtEndPr/>
         <w:sdtContent>
           <w:r>
             <w:rPr>
@@ -8759,44 +8765,50 @@
       <w:pPr>
         <w:pStyle w:val="Heading2"/>
         <w:rPr>
-          <w:lang w:val="en-AU" w:eastAsia="ja-JP"/>
-        </w:rPr>
-      </w:pPr>
-      <w:bookmarkStart w:id="25" w:name="_Toc292705007"/>
-      <w:bookmarkStart w:id="26" w:name="_Toc307188471"/>
-      <w:r>
-        <w:rPr>
-          <w:lang w:val="en-AU" w:eastAsia="ja-JP"/>
+          <w:color w:val="7F7F7F" w:themeColor="text1" w:themeTint="80"/>
+          <w:lang w:eastAsia="ja-JP"/>
+        </w:rPr>
+      </w:pPr>
+      <w:bookmarkStart w:id="24" w:name="_Toc292705007"/>
+      <w:bookmarkStart w:id="25" w:name="_Toc307188471"/>
+      <w:r>
+        <w:rPr>
+          <w:color w:val="7F7F7F" w:themeColor="text1" w:themeTint="80"/>
+          <w:lang w:eastAsia="ja-JP"/>
         </w:rPr>
         <w:t>2</w:t>
       </w:r>
       <w:r>
         <w:rPr>
-          <w:lang w:val="en-AU" w:eastAsia="ja-JP"/>
+          <w:color w:val="7F7F7F" w:themeColor="text1" w:themeTint="80"/>
+          <w:lang w:eastAsia="ja-JP"/>
         </w:rPr>
         <w:t>.8</w:t>
       </w:r>
       <w:r>
         <w:rPr>
-          <w:lang w:val="en-AU" w:eastAsia="ja-JP"/>
+          <w:color w:val="7F7F7F" w:themeColor="text1" w:themeTint="80"/>
+          <w:lang w:eastAsia="ja-JP"/>
         </w:rPr>
         <w:tab/>
         <w:t xml:space="preserve">Dynamic </w:t>
       </w:r>
       <w:r>
         <w:rPr>
-          <w:lang w:val="en-AU" w:eastAsia="ja-JP"/>
+          <w:color w:val="7F7F7F" w:themeColor="text1" w:themeTint="80"/>
+          <w:lang w:eastAsia="ja-JP"/>
         </w:rPr>
         <w:t>S</w:t>
       </w:r>
       <w:r>
         <w:rPr>
-          <w:lang w:val="en-AU" w:eastAsia="ja-JP"/>
+          <w:color w:val="7F7F7F" w:themeColor="text1" w:themeTint="80"/>
+          <w:lang w:eastAsia="ja-JP"/>
         </w:rPr>
         <w:t>cripting</w:t>
       </w:r>
+      <w:bookmarkEnd w:id="24"/>
       <w:bookmarkEnd w:id="25"/>
-      <w:bookmarkEnd w:id="26"/>
     </w:p>
     <w:p>
       <w:pPr>
@@ -8837,7 +8849,6 @@
           <w:id w:val="-464811069"/>
           <w:citation/>
         </w:sdtPr>
-        <w:sdtEndPr/>
         <w:sdtContent>
           <w:r>
             <w:rPr>
@@ -8980,7 +8991,6 @@
           <w:id w:val="-301472715"/>
           <w:citation/>
         </w:sdtPr>
-        <w:sdtEndPr/>
         <w:sdtContent>
           <w:r>
             <w:rPr>
@@ -9531,7 +9541,6 @@
           <w:id w:val="-1388412563"/>
           <w:citation/>
         </w:sdtPr>
-        <w:sdtEndPr/>
         <w:sdtContent>
           <w:r>
             <w:rPr>
@@ -9594,7 +9603,6 @@
           <w:id w:val="-1785727500"/>
           <w:citation/>
         </w:sdtPr>
-        <w:sdtEndPr/>
         <w:sdtContent>
           <w:r>
             <w:rPr>
@@ -9689,32 +9697,36 @@
       <w:pPr>
         <w:pStyle w:val="Heading2"/>
         <w:rPr>
-          <w:lang w:val="en-AU" w:eastAsia="ja-JP"/>
-        </w:rPr>
-      </w:pPr>
-      <w:bookmarkStart w:id="27" w:name="_Toc292705008"/>
-      <w:bookmarkStart w:id="28" w:name="_Toc307188472"/>
-      <w:r>
-        <w:rPr>
-          <w:lang w:val="en-AU" w:eastAsia="ja-JP"/>
+          <w:color w:val="7F7F7F" w:themeColor="text1" w:themeTint="80"/>
+          <w:lang w:eastAsia="ja-JP"/>
+        </w:rPr>
+      </w:pPr>
+      <w:bookmarkStart w:id="26" w:name="_Toc292705008"/>
+      <w:bookmarkStart w:id="27" w:name="_Toc307188472"/>
+      <w:r>
+        <w:rPr>
+          <w:color w:val="7F7F7F" w:themeColor="text1" w:themeTint="80"/>
+          <w:lang w:eastAsia="ja-JP"/>
         </w:rPr>
         <w:t>2</w:t>
       </w:r>
       <w:r>
         <w:rPr>
-          <w:lang w:val="en-AU" w:eastAsia="ja-JP"/>
+          <w:color w:val="7F7F7F" w:themeColor="text1" w:themeTint="80"/>
+          <w:lang w:eastAsia="ja-JP"/>
         </w:rPr>
         <w:t>.9</w:t>
       </w:r>
       <w:r>
         <w:rPr>
-          <w:lang w:val="en-AU" w:eastAsia="ja-JP"/>
+          <w:color w:val="7F7F7F" w:themeColor="text1" w:themeTint="80"/>
+          <w:lang w:eastAsia="ja-JP"/>
         </w:rPr>
         <w:tab/>
         <w:t>Finite State Machine</w:t>
       </w:r>
+      <w:bookmarkEnd w:id="26"/>
       <w:bookmarkEnd w:id="27"/>
-      <w:bookmarkEnd w:id="28"/>
     </w:p>
     <w:p>
       <w:pPr>
@@ -9743,7 +9755,7 @@
           <w:lang w:val="en-AU" w:eastAsia="en-AU"/>
         </w:rPr>
         <w:drawing>
-          <wp:inline distT="0" distB="0" distL="0" distR="0" wp14:anchorId="4DC213D7" wp14:editId="297FF3A0">
+          <wp:inline distT="0" distB="0" distL="0" distR="0" wp14:anchorId="4DCE205E" wp14:editId="77BC85DE">
             <wp:extent cx="1666875" cy="2095500"/>
             <wp:effectExtent l="0" t="0" r="9525" b="0"/>
             <wp:docPr id="3" name="Picture 3"/>
@@ -9799,7 +9811,7 @@
           <w:lang w:val="en-AU"/>
         </w:rPr>
       </w:pPr>
-      <w:bookmarkStart w:id="29" w:name="_Toc307222271"/>
+      <w:bookmarkStart w:id="28" w:name="_Toc307222271"/>
       <w:r>
         <w:rPr>
           <w:lang w:val="en-AU"/>
@@ -9843,7 +9855,7 @@
         </w:rPr>
         <w:t>: A simple FSM that shows the transitions between two states.</w:t>
       </w:r>
-      <w:bookmarkEnd w:id="29"/>
+      <w:bookmarkEnd w:id="28"/>
     </w:p>
     <w:p>
       <w:pPr>
@@ -9879,7 +9891,6 @@
           <w:id w:val="-1154222126"/>
           <w:citation/>
         </w:sdtPr>
-        <w:sdtEndPr/>
         <w:sdtContent>
           <w:r>
             <w:rPr>
@@ -9934,7 +9945,7 @@
           <w:lang w:val="en-AU" w:eastAsia="ja-JP"/>
         </w:rPr>
       </w:pPr>
-      <w:bookmarkStart w:id="30" w:name="_Toc292705009"/>
+      <w:bookmarkStart w:id="29" w:name="_Toc292705009"/>
       <w:r>
         <w:rPr>
           <w:lang w:val="en-AU" w:eastAsia="ja-JP"/>
@@ -9946,32 +9957,36 @@
       <w:pPr>
         <w:pStyle w:val="Heading2"/>
         <w:rPr>
-          <w:lang w:val="en-AU" w:eastAsia="ja-JP"/>
-        </w:rPr>
-      </w:pPr>
-      <w:bookmarkStart w:id="31" w:name="_Toc307188473"/>
-      <w:r>
-        <w:rPr>
-          <w:lang w:val="en-AU" w:eastAsia="ja-JP"/>
+          <w:color w:val="7F7F7F" w:themeColor="text1" w:themeTint="80"/>
+          <w:lang w:eastAsia="ja-JP"/>
+        </w:rPr>
+      </w:pPr>
+      <w:bookmarkStart w:id="30" w:name="_Toc307188473"/>
+      <w:r>
+        <w:rPr>
+          <w:color w:val="7F7F7F" w:themeColor="text1" w:themeTint="80"/>
+          <w:lang w:eastAsia="ja-JP"/>
         </w:rPr>
         <w:lastRenderedPageBreak/>
         <w:t>2</w:t>
       </w:r>
       <w:r>
         <w:rPr>
-          <w:lang w:val="en-AU" w:eastAsia="ja-JP"/>
+          <w:color w:val="7F7F7F" w:themeColor="text1" w:themeTint="80"/>
+          <w:lang w:eastAsia="ja-JP"/>
         </w:rPr>
         <w:t>.10</w:t>
       </w:r>
       <w:r>
         <w:rPr>
-          <w:lang w:val="en-AU" w:eastAsia="ja-JP"/>
+          <w:color w:val="7F7F7F" w:themeColor="text1" w:themeTint="80"/>
+          <w:lang w:eastAsia="ja-JP"/>
         </w:rPr>
         <w:tab/>
         <w:t>Neural Networks</w:t>
       </w:r>
+      <w:bookmarkEnd w:id="29"/>
       <w:bookmarkEnd w:id="30"/>
-      <w:bookmarkEnd w:id="31"/>
     </w:p>
     <w:p>
       <w:pPr>
@@ -10000,7 +10015,6 @@
           <w:id w:val="2034532008"/>
           <w:citation/>
         </w:sdtPr>
-        <w:sdtEndPr/>
         <w:sdtContent>
           <w:r>
             <w:rPr>
@@ -10049,7 +10063,6 @@
           <w:id w:val="902094519"/>
           <w:citation/>
         </w:sdtPr>
-        <w:sdtEndPr/>
         <w:sdtContent>
           <w:r>
             <w:rPr>
@@ -10104,7 +10117,7 @@
           <w:lang w:val="en-AU" w:eastAsia="en-AU"/>
         </w:rPr>
         <w:drawing>
-          <wp:inline distT="0" distB="0" distL="0" distR="0" wp14:anchorId="2CB216C5" wp14:editId="47204EA5">
+          <wp:inline distT="0" distB="0" distL="0" distR="0" wp14:anchorId="1668A00B" wp14:editId="46D08C5B">
             <wp:extent cx="3333750" cy="2124075"/>
             <wp:effectExtent l="0" t="0" r="0" b="9525"/>
             <wp:docPr id="2" name="Picture 2"/>
@@ -10160,7 +10173,7 @@
           <w:lang w:val="en-AU"/>
         </w:rPr>
       </w:pPr>
-      <w:bookmarkStart w:id="32" w:name="_Toc307222272"/>
+      <w:bookmarkStart w:id="31" w:name="_Toc307222272"/>
       <w:r>
         <w:rPr>
           <w:lang w:val="en-AU"/>
@@ -10204,7 +10217,7 @@
         </w:rPr>
         <w:t>: Simple neural network with one hidden layer. Showing how each connection has an associated weight.</w:t>
       </w:r>
-      <w:bookmarkEnd w:id="32"/>
+      <w:bookmarkEnd w:id="31"/>
     </w:p>
     <w:p>
       <w:pPr>
@@ -10241,7 +10254,6 @@
           <w:id w:val="1117874551"/>
           <w:citation/>
         </w:sdtPr>
-        <w:sdtEndPr/>
         <w:sdtContent>
           <w:r>
             <w:rPr>
@@ -10302,32 +10314,36 @@
       <w:pPr>
         <w:pStyle w:val="Heading2"/>
         <w:rPr>
-          <w:lang w:val="en-AU" w:eastAsia="ja-JP"/>
-        </w:rPr>
-      </w:pPr>
-      <w:bookmarkStart w:id="33" w:name="_Toc292705010"/>
-      <w:bookmarkStart w:id="34" w:name="_Toc307188474"/>
-      <w:r>
-        <w:rPr>
-          <w:lang w:val="en-AU" w:eastAsia="ja-JP"/>
+          <w:color w:val="7F7F7F" w:themeColor="text1" w:themeTint="80"/>
+          <w:lang w:eastAsia="ja-JP"/>
+        </w:rPr>
+      </w:pPr>
+      <w:bookmarkStart w:id="32" w:name="_Toc292705010"/>
+      <w:bookmarkStart w:id="33" w:name="_Toc307188474"/>
+      <w:r>
+        <w:rPr>
+          <w:color w:val="7F7F7F" w:themeColor="text1" w:themeTint="80"/>
+          <w:lang w:eastAsia="ja-JP"/>
         </w:rPr>
         <w:t>2</w:t>
       </w:r>
       <w:r>
         <w:rPr>
-          <w:lang w:val="en-AU" w:eastAsia="ja-JP"/>
+          <w:color w:val="7F7F7F" w:themeColor="text1" w:themeTint="80"/>
+          <w:lang w:eastAsia="ja-JP"/>
         </w:rPr>
         <w:t>.11</w:t>
       </w:r>
       <w:r>
         <w:rPr>
-          <w:lang w:val="en-AU" w:eastAsia="ja-JP"/>
+          <w:color w:val="7F7F7F" w:themeColor="text1" w:themeTint="80"/>
+          <w:lang w:eastAsia="ja-JP"/>
         </w:rPr>
         <w:tab/>
         <w:t>Genetic Algorithms</w:t>
       </w:r>
+      <w:bookmarkEnd w:id="32"/>
       <w:bookmarkEnd w:id="33"/>
-      <w:bookmarkEnd w:id="34"/>
     </w:p>
     <w:p>
       <w:pPr>
@@ -10356,7 +10372,6 @@
           <w:id w:val="-10230321"/>
           <w:citation/>
         </w:sdtPr>
-        <w:sdtEndPr/>
         <w:sdtContent>
           <w:r>
             <w:rPr>
@@ -10399,7 +10414,6 @@
           <w:id w:val="1574619465"/>
           <w:citation/>
         </w:sdtPr>
-        <w:sdtEndPr/>
         <w:sdtContent>
           <w:r>
             <w:rPr>
@@ -10474,7 +10488,7 @@
           <w:lang w:val="en-AU" w:eastAsia="en-AU"/>
         </w:rPr>
         <w:drawing>
-          <wp:inline distT="0" distB="0" distL="0" distR="0" wp14:anchorId="3D75E9EE" wp14:editId="6F9C2F11">
+          <wp:inline distT="0" distB="0" distL="0" distR="0" wp14:anchorId="49A5480A" wp14:editId="64C97E53">
             <wp:extent cx="5734050" cy="971550"/>
             <wp:effectExtent l="0" t="0" r="0" b="0"/>
             <wp:docPr id="1" name="Picture 1"/>
@@ -10530,7 +10544,7 @@
           <w:lang w:val="en-AU"/>
         </w:rPr>
       </w:pPr>
-      <w:bookmarkStart w:id="35" w:name="_Toc307222273"/>
+      <w:bookmarkStart w:id="34" w:name="_Toc307222273"/>
       <w:r>
         <w:rPr>
           <w:lang w:val="en-AU"/>
@@ -10620,7 +10634,7 @@
         <w:tab/>
         <w:t>can fluctuate rather than trending towards a particular value.</w:t>
       </w:r>
-      <w:bookmarkEnd w:id="35"/>
+      <w:bookmarkEnd w:id="34"/>
     </w:p>
     <w:p>
       <w:pPr>
@@ -10671,7 +10685,6 @@
           <w:id w:val="-1175804307"/>
           <w:citation/>
         </w:sdtPr>
-        <w:sdtEndPr/>
         <w:sdtContent>
           <w:r>
             <w:rPr>
@@ -10737,31 +10750,31 @@
       <w:pPr>
         <w:pStyle w:val="Heading2"/>
         <w:rPr>
-          <w:lang w:val="en-AU"/>
-        </w:rPr>
-      </w:pPr>
-      <w:bookmarkStart w:id="36" w:name="_Toc307188475"/>
-      <w:r>
-        <w:rPr>
-          <w:lang w:val="en-AU"/>
+          <w:color w:val="7F7F7F" w:themeColor="text1" w:themeTint="80"/>
+        </w:rPr>
+      </w:pPr>
+      <w:bookmarkStart w:id="35" w:name="_Toc307188475"/>
+      <w:r>
+        <w:rPr>
+          <w:color w:val="7F7F7F" w:themeColor="text1" w:themeTint="80"/>
         </w:rPr>
         <w:lastRenderedPageBreak/>
         <w:t>2.12</w:t>
       </w:r>
       <w:r>
         <w:rPr>
-          <w:lang w:val="en-AU"/>
+          <w:color w:val="7F7F7F" w:themeColor="text1" w:themeTint="80"/>
         </w:rPr>
         <w:tab/>
         <w:t>Rejection and roulette sampling</w:t>
       </w:r>
-      <w:bookmarkEnd w:id="36"/>
+      <w:bookmarkEnd w:id="35"/>
     </w:p>
     <w:p>
       <w:pPr>
         <w:pStyle w:val="Heading2"/>
         <w:rPr>
-          <w:lang w:val="en-AU"/>
+          <w:color w:val="7F7F7F" w:themeColor="text1" w:themeTint="80"/>
         </w:rPr>
       </w:pPr>
     </w:p>
@@ -11531,7 +11544,7 @@
           <w:lang w:val="en-AU" w:eastAsia="en-AU"/>
         </w:rPr>
         <w:drawing>
-          <wp:inline distT="0" distB="0" distL="0" distR="0" wp14:anchorId="55C696AF" wp14:editId="3E8FACFD">
+          <wp:inline distT="0" distB="0" distL="0" distR="0" wp14:anchorId="21001610" wp14:editId="1B5B2A79">
             <wp:extent cx="5715000" cy="2933700"/>
             <wp:effectExtent l="0" t="0" r="19050" b="19050"/>
             <wp:docPr id="41" name="Chart 41"/>
@@ -11949,7 +11962,7 @@
                 <w:lang w:val="en-AU" w:eastAsia="en-AU"/>
               </w:rPr>
               <w:drawing>
-                <wp:inline distT="0" distB="0" distL="0" distR="0" wp14:anchorId="28EC3197" wp14:editId="083732DE">
+                <wp:inline distT="0" distB="0" distL="0" distR="0" wp14:anchorId="13792273" wp14:editId="292B5BFD">
                   <wp:extent cx="4500000" cy="3200400"/>
                   <wp:effectExtent l="0" t="0" r="15240" b="19050"/>
                   <wp:docPr id="40" name="Chart 40"/>
@@ -11977,54 +11990,62 @@
       <w:pPr>
         <w:pStyle w:val="Heading2"/>
         <w:rPr>
-          <w:lang w:val="en-AU"/>
-        </w:rPr>
-      </w:pPr>
-      <w:bookmarkStart w:id="37" w:name="_Toc307188476"/>
-      <w:r>
-        <w:rPr>
-          <w:lang w:val="en-AU"/>
+          <w:color w:val="7F7F7F" w:themeColor="text1" w:themeTint="80"/>
+        </w:rPr>
+      </w:pPr>
+      <w:bookmarkStart w:id="36" w:name="_Toc307188476"/>
+      <w:r>
+        <w:rPr>
+          <w:color w:val="7F7F7F" w:themeColor="text1" w:themeTint="80"/>
         </w:rPr>
         <w:t>2.1</w:t>
       </w:r>
       <w:r>
         <w:rPr>
-          <w:lang w:val="en-AU"/>
+          <w:color w:val="7F7F7F" w:themeColor="text1" w:themeTint="80"/>
         </w:rPr>
         <w:t>3</w:t>
       </w:r>
       <w:r>
         <w:rPr>
-          <w:lang w:val="en-AU"/>
+          <w:color w:val="7F7F7F" w:themeColor="text1" w:themeTint="80"/>
         </w:rPr>
         <w:tab/>
       </w:r>
       <w:r>
         <w:rPr>
-          <w:lang w:val="en-AU"/>
+          <w:color w:val="7F7F7F" w:themeColor="text1" w:themeTint="80"/>
         </w:rPr>
         <w:t>Background on computer games RPG</w:t>
       </w:r>
+      <w:bookmarkEnd w:id="36"/>
+    </w:p>
+    <w:p>
+      <w:pPr>
+        <w:rPr>
+          <w:lang w:val="en-AU"/>
+        </w:rPr>
+      </w:pPr>
+    </w:p>
+    <w:p>
+      <w:pPr>
+        <w:rPr>
+          <w:lang w:val="en-AU"/>
+        </w:rPr>
+      </w:pPr>
+      <w:r>
+        <w:rPr>
+          <w:lang w:val="en-AU"/>
+        </w:rPr>
+        <w:t>Within the worlds of many open world RPGs there usually exists many varying populations of creatures. And while these worlds can be expansive and the variety in the types of creatures you encounter may be great, more often than not the AI that controls these creatures is either the same or extremely similar. Another feature of these open world RPGs is that the player can affect the world’s environment in some way; these can either be</w:t>
+      </w:r>
+      <w:bookmarkStart w:id="37" w:name="_GoBack"/>
       <w:bookmarkEnd w:id="37"/>
-    </w:p>
-    <w:p>
-      <w:pPr>
-        <w:rPr>
-          <w:lang w:val="en-AU"/>
-        </w:rPr>
-      </w:pPr>
-    </w:p>
-    <w:p>
-      <w:pPr>
-        <w:rPr>
-          <w:lang w:val="en-AU"/>
-        </w:rPr>
-      </w:pPr>
-      <w:r>
-        <w:rPr>
-          <w:lang w:val="en-AU"/>
-        </w:rPr>
-        <w:t xml:space="preserve">Within the worlds of many open world RPGs there usually exists many varying populations of creatures. And while these worlds can be expansive and the variety in the types of creatures you encounter may be great, more often than not the AI that controls these creatures is either the same or extremely similar. Another feature of these open world RPGs is that the player can affect the world’s environment in some way; these can either be part of the usual story progression or through the player’s individual actions. However often in these cases the creatures of the world are unaffected by these changes unless they specifically made to react to these changes by the game designers. This lack of ability to react in any reasonable way gives the creatures a generally mechanical feel and makes them very predictable. Often the most complex </w:t>
+      <w:r>
+        <w:rPr>
+          <w:lang w:val="en-AU"/>
+        </w:rPr>
+        <w:t xml:space="preserve"> part of the usual story progression or through the player’s individual actions. However often in these cases the creatures of the world are unaffected by these changes unless they specifically made to react to these changes by the game designers. This lack of ability to react in any reasonable way gives the creatures a generally mechanical feel and makes them very predictable. Often the most complex </w:t>
       </w:r>
       <w:r>
         <w:rPr>
@@ -12297,19 +12318,19 @@
       <w:pPr>
         <w:pStyle w:val="Heading2"/>
         <w:rPr>
-          <w:lang w:val="en-AU"/>
+          <w:color w:val="7F7F7F" w:themeColor="text1" w:themeTint="80"/>
         </w:rPr>
       </w:pPr>
       <w:bookmarkStart w:id="38" w:name="_Toc307188477"/>
       <w:r>
         <w:rPr>
-          <w:lang w:val="en-AU"/>
+          <w:color w:val="7F7F7F" w:themeColor="text1" w:themeTint="80"/>
         </w:rPr>
         <w:t>2.14</w:t>
       </w:r>
       <w:r>
         <w:rPr>
-          <w:lang w:val="en-AU"/>
+          <w:color w:val="7F7F7F" w:themeColor="text1" w:themeTint="80"/>
         </w:rPr>
         <w:tab/>
         <w:t>Individuality</w:t>
@@ -12378,26 +12399,26 @@
       <w:pPr>
         <w:pStyle w:val="Heading1"/>
         <w:rPr>
-          <w:lang w:val="en-AU"/>
+          <w:color w:val="404040" w:themeColor="text1" w:themeTint="BF"/>
         </w:rPr>
       </w:pPr>
       <w:bookmarkStart w:id="39" w:name="_Toc307188478"/>
       <w:r>
         <w:rPr>
-          <w:lang w:val="en-AU"/>
+          <w:color w:val="404040" w:themeColor="text1" w:themeTint="BF"/>
         </w:rPr>
         <w:lastRenderedPageBreak/>
         <w:t xml:space="preserve">Chapter 3: </w:t>
       </w:r>
       <w:r>
         <w:rPr>
-          <w:lang w:val="en-AU"/>
+          <w:color w:val="404040" w:themeColor="text1" w:themeTint="BF"/>
         </w:rPr>
         <w:t xml:space="preserve">Problem </w:t>
       </w:r>
       <w:r>
         <w:rPr>
-          <w:lang w:val="en-AU"/>
+          <w:color w:val="404040" w:themeColor="text1" w:themeTint="BF"/>
         </w:rPr>
         <w:t>statement</w:t>
       </w:r>
@@ -12614,20 +12635,20 @@
       <w:pPr>
         <w:pStyle w:val="Heading1"/>
         <w:rPr>
-          <w:lang w:val="en-AU"/>
+          <w:color w:val="404040" w:themeColor="text1" w:themeTint="BF"/>
         </w:rPr>
       </w:pPr>
       <w:bookmarkStart w:id="40" w:name="_Toc307188479"/>
       <w:r>
         <w:rPr>
-          <w:lang w:val="en-AU"/>
+          <w:color w:val="404040" w:themeColor="text1" w:themeTint="BF"/>
         </w:rPr>
         <w:lastRenderedPageBreak/>
         <w:t xml:space="preserve">Chapter 4: </w:t>
       </w:r>
       <w:r>
         <w:rPr>
-          <w:lang w:val="en-AU"/>
+          <w:color w:val="404040" w:themeColor="text1" w:themeTint="BF"/>
         </w:rPr>
         <w:t>Description of System</w:t>
       </w:r>
@@ -12701,7 +12722,7 @@
         <mc:AlternateContent>
           <mc:Choice Requires="wpg">
             <w:drawing>
-              <wp:inline distT="0" distB="0" distL="0" distR="0" wp14:anchorId="48A72D4A" wp14:editId="50814407">
+              <wp:inline distT="0" distB="0" distL="0" distR="0" wp14:anchorId="7F74B3F3" wp14:editId="3B287693">
                 <wp:extent cx="6742800" cy="4113530"/>
                 <wp:effectExtent l="0" t="0" r="1270" b="1270"/>
                 <wp:docPr id="17" name="Group 17"/>
@@ -13008,29 +13029,29 @@
       <w:pPr>
         <w:pStyle w:val="Heading2"/>
         <w:rPr>
-          <w:lang w:val="en-AU"/>
-        </w:rPr>
-      </w:pPr>
-      <w:bookmarkStart w:id="42" w:name="_Toc307188480"/>
-      <w:r>
-        <w:rPr>
-          <w:lang w:val="en-AU"/>
+          <w:color w:val="7F7F7F" w:themeColor="text1" w:themeTint="80"/>
+        </w:rPr>
+      </w:pPr>
+      <w:bookmarkStart w:id="43" w:name="_Toc307188480"/>
+      <w:r>
+        <w:rPr>
+          <w:color w:val="7F7F7F" w:themeColor="text1" w:themeTint="80"/>
         </w:rPr>
         <w:t>4.1</w:t>
       </w:r>
       <w:r>
         <w:rPr>
-          <w:lang w:val="en-AU"/>
+          <w:color w:val="7F7F7F" w:themeColor="text1" w:themeTint="80"/>
         </w:rPr>
         <w:tab/>
       </w:r>
       <w:r>
         <w:rPr>
-          <w:lang w:val="en-AU"/>
+          <w:color w:val="7F7F7F" w:themeColor="text1" w:themeTint="80"/>
         </w:rPr>
         <w:t>Description of Animals</w:t>
       </w:r>
-      <w:bookmarkEnd w:id="42"/>
+      <w:bookmarkEnd w:id="43"/>
     </w:p>
     <w:p>
       <w:pPr>
@@ -13213,25 +13234,25 @@
       <w:pPr>
         <w:pStyle w:val="Heading3"/>
         <w:rPr>
-          <w:lang w:val="en-AU"/>
-        </w:rPr>
-      </w:pPr>
-      <w:bookmarkStart w:id="43" w:name="_Toc307188481"/>
-      <w:r>
-        <w:rPr>
-          <w:lang w:val="en-AU"/>
+          <w:color w:val="7F7F7F" w:themeColor="text1" w:themeTint="80"/>
+        </w:rPr>
+      </w:pPr>
+      <w:bookmarkStart w:id="44" w:name="_Toc307188481"/>
+      <w:r>
+        <w:rPr>
+          <w:color w:val="7F7F7F" w:themeColor="text1" w:themeTint="80"/>
         </w:rPr>
         <w:lastRenderedPageBreak/>
         <w:t>4.1.1</w:t>
       </w:r>
       <w:r>
         <w:rPr>
-          <w:lang w:val="en-AU"/>
+          <w:color w:val="7F7F7F" w:themeColor="text1" w:themeTint="80"/>
         </w:rPr>
         <w:tab/>
         <w:t>Animal Actions</w:t>
       </w:r>
-      <w:bookmarkEnd w:id="43"/>
+      <w:bookmarkEnd w:id="44"/>
     </w:p>
     <w:p>
       <w:pPr>
@@ -13665,24 +13686,24 @@
       <w:pPr>
         <w:pStyle w:val="Heading3"/>
         <w:rPr>
-          <w:lang w:val="en-AU"/>
-        </w:rPr>
-      </w:pPr>
-      <w:bookmarkStart w:id="44" w:name="_Toc307188482"/>
-      <w:r>
-        <w:rPr>
-          <w:lang w:val="en-AU"/>
+          <w:color w:val="7F7F7F" w:themeColor="text1" w:themeTint="80"/>
+        </w:rPr>
+      </w:pPr>
+      <w:bookmarkStart w:id="45" w:name="_Toc307188482"/>
+      <w:r>
+        <w:rPr>
+          <w:color w:val="7F7F7F" w:themeColor="text1" w:themeTint="80"/>
         </w:rPr>
         <w:t>4.1.2</w:t>
       </w:r>
       <w:r>
         <w:rPr>
-          <w:lang w:val="en-AU"/>
+          <w:color w:val="7F7F7F" w:themeColor="text1" w:themeTint="80"/>
         </w:rPr>
         <w:tab/>
         <w:t>Finding Food</w:t>
       </w:r>
-      <w:bookmarkEnd w:id="44"/>
+      <w:bookmarkEnd w:id="45"/>
     </w:p>
     <w:p>
       <w:pPr>
@@ -13794,30 +13815,30 @@
       <w:pPr>
         <w:pStyle w:val="Heading2"/>
         <w:rPr>
-          <w:lang w:val="en-AU"/>
-        </w:rPr>
-      </w:pPr>
-      <w:bookmarkStart w:id="45" w:name="_Toc307188483"/>
-      <w:r>
-        <w:rPr>
-          <w:lang w:val="en-AU"/>
+          <w:color w:val="7F7F7F" w:themeColor="text1" w:themeTint="80"/>
+        </w:rPr>
+      </w:pPr>
+      <w:bookmarkStart w:id="46" w:name="_Toc307188483"/>
+      <w:r>
+        <w:rPr>
+          <w:color w:val="7F7F7F" w:themeColor="text1" w:themeTint="80"/>
         </w:rPr>
         <w:lastRenderedPageBreak/>
         <w:t>4.2</w:t>
       </w:r>
       <w:r>
         <w:rPr>
-          <w:lang w:val="en-AU"/>
+          <w:color w:val="7F7F7F" w:themeColor="text1" w:themeTint="80"/>
         </w:rPr>
         <w:tab/>
       </w:r>
       <w:r>
         <w:rPr>
-          <w:lang w:val="en-AU"/>
+          <w:color w:val="7F7F7F" w:themeColor="text1" w:themeTint="80"/>
         </w:rPr>
         <w:t>Description on Environments</w:t>
       </w:r>
-      <w:bookmarkEnd w:id="45"/>
+      <w:bookmarkEnd w:id="46"/>
     </w:p>
     <w:p>
       <w:pPr>
@@ -13874,7 +13895,7 @@
             <w:tcW w:w="7700" w:type="dxa"/>
             <w:tcBorders>
               <w:left w:val="single" w:sz="4" w:space="0" w:color="auto"/>
-              <w:bottom w:val="single" w:sz="4" w:space="0" w:color="BFBFBF" w:themeColor="background1" w:themeShade="BF"/>
+              <w:bottom w:val="single" w:sz="4" w:space="0" w:color="auto"/>
             </w:tcBorders>
             <w:vAlign w:val="center"/>
           </w:tcPr>
@@ -13904,9 +13925,9 @@
             <w:tcW w:w="1906" w:type="dxa"/>
             <w:tcBorders>
               <w:top w:val="nil"/>
-              <w:left w:val="nil"/>
+              <w:left w:val="single" w:sz="4" w:space="0" w:color="auto"/>
               <w:bottom w:val="nil"/>
-              <w:right w:val="nil"/>
+              <w:right w:val="single" w:sz="4" w:space="0" w:color="auto"/>
             </w:tcBorders>
             <w:shd w:val="clear" w:color="auto" w:fill="000000" w:themeFill="text1"/>
           </w:tcPr>
@@ -13922,7 +13943,7 @@
                 <w:lang w:val="en-AU" w:eastAsia="en-AU"/>
               </w:rPr>
               <w:drawing>
-                <wp:inline distT="0" distB="0" distL="0" distR="0" wp14:anchorId="0A1B99B6" wp14:editId="5FE49470">
+                <wp:inline distT="0" distB="0" distL="0" distR="0" wp14:anchorId="5C7B7F31" wp14:editId="08CB71A4">
                   <wp:extent cx="1066800" cy="238125"/>
                   <wp:effectExtent l="0" t="0" r="0" b="9525"/>
                   <wp:docPr id="28" name="Picture 28"/>
@@ -13976,9 +13997,12 @@
           <w:tcPr>
             <w:tcW w:w="7700" w:type="dxa"/>
             <w:tcBorders>
-              <w:left w:val="nil"/>
-              <w:bottom w:val="single" w:sz="4" w:space="0" w:color="BFBFBF" w:themeColor="background1" w:themeShade="BF"/>
+              <w:top w:val="single" w:sz="4" w:space="0" w:color="auto"/>
+              <w:left w:val="single" w:sz="4" w:space="0" w:color="auto"/>
+              <w:bottom w:val="single" w:sz="4" w:space="0" w:color="auto"/>
+              <w:right w:val="single" w:sz="4" w:space="0" w:color="auto"/>
             </w:tcBorders>
+            <w:shd w:val="clear" w:color="auto" w:fill="FFFFFF" w:themeFill="background1"/>
             <w:vAlign w:val="center"/>
           </w:tcPr>
           <w:p>
@@ -14005,9 +14029,9 @@
             <w:tcW w:w="1906" w:type="dxa"/>
             <w:tcBorders>
               <w:top w:val="nil"/>
-              <w:left w:val="nil"/>
+              <w:left w:val="single" w:sz="4" w:space="0" w:color="auto"/>
               <w:bottom w:val="nil"/>
-              <w:right w:val="nil"/>
+              <w:right w:val="single" w:sz="4" w:space="0" w:color="auto"/>
             </w:tcBorders>
             <w:shd w:val="clear" w:color="auto" w:fill="000000" w:themeFill="text1"/>
           </w:tcPr>
@@ -14024,7 +14048,7 @@
                 <w:lang w:val="en-AU" w:eastAsia="en-AU"/>
               </w:rPr>
               <w:drawing>
-                <wp:inline distT="0" distB="0" distL="0" distR="0" wp14:anchorId="5F1F64CD" wp14:editId="526AFDB0">
+                <wp:inline distT="0" distB="0" distL="0" distR="0" wp14:anchorId="7FD35733" wp14:editId="69C52953">
                   <wp:extent cx="1066800" cy="238125"/>
                   <wp:effectExtent l="0" t="0" r="0" b="9525"/>
                   <wp:docPr id="30" name="Picture 30"/>
@@ -14078,10 +14102,12 @@
           <w:tcPr>
             <w:tcW w:w="7700" w:type="dxa"/>
             <w:tcBorders>
-              <w:top w:val="single" w:sz="4" w:space="0" w:color="BFBFBF" w:themeColor="background1" w:themeShade="BF"/>
-              <w:left w:val="nil"/>
-              <w:bottom w:val="single" w:sz="4" w:space="0" w:color="BFBFBF" w:themeColor="background1" w:themeShade="BF"/>
+              <w:top w:val="single" w:sz="4" w:space="0" w:color="auto"/>
+              <w:left w:val="single" w:sz="4" w:space="0" w:color="auto"/>
+              <w:bottom w:val="single" w:sz="4" w:space="0" w:color="auto"/>
+              <w:right w:val="single" w:sz="4" w:space="0" w:color="auto"/>
             </w:tcBorders>
+            <w:shd w:val="clear" w:color="auto" w:fill="FFFFFF" w:themeFill="background1"/>
             <w:vAlign w:val="center"/>
           </w:tcPr>
           <w:p>
@@ -14108,9 +14134,9 @@
             <w:tcW w:w="1906" w:type="dxa"/>
             <w:tcBorders>
               <w:top w:val="nil"/>
-              <w:left w:val="nil"/>
+              <w:left w:val="single" w:sz="4" w:space="0" w:color="auto"/>
               <w:bottom w:val="nil"/>
-              <w:right w:val="nil"/>
+              <w:right w:val="single" w:sz="4" w:space="0" w:color="auto"/>
             </w:tcBorders>
             <w:shd w:val="clear" w:color="auto" w:fill="000000" w:themeFill="text1"/>
           </w:tcPr>
@@ -14127,7 +14153,7 @@
                 <w:lang w:val="en-AU" w:eastAsia="en-AU"/>
               </w:rPr>
               <w:drawing>
-                <wp:inline distT="0" distB="0" distL="0" distR="0" wp14:anchorId="6D933462" wp14:editId="434D7F93">
+                <wp:inline distT="0" distB="0" distL="0" distR="0" wp14:anchorId="4BCF4146" wp14:editId="6907F863">
                   <wp:extent cx="1066800" cy="238125"/>
                   <wp:effectExtent l="0" t="0" r="0" b="9525"/>
                   <wp:docPr id="31" name="Picture 31"/>
@@ -14181,10 +14207,12 @@
           <w:tcPr>
             <w:tcW w:w="7700" w:type="dxa"/>
             <w:tcBorders>
-              <w:top w:val="single" w:sz="4" w:space="0" w:color="BFBFBF" w:themeColor="background1" w:themeShade="BF"/>
-              <w:left w:val="nil"/>
-              <w:bottom w:val="single" w:sz="4" w:space="0" w:color="BFBFBF" w:themeColor="background1" w:themeShade="BF"/>
+              <w:top w:val="single" w:sz="4" w:space="0" w:color="auto"/>
+              <w:left w:val="single" w:sz="4" w:space="0" w:color="auto"/>
+              <w:bottom w:val="single" w:sz="4" w:space="0" w:color="auto"/>
+              <w:right w:val="single" w:sz="4" w:space="0" w:color="auto"/>
             </w:tcBorders>
+            <w:shd w:val="clear" w:color="auto" w:fill="FFFFFF" w:themeFill="background1"/>
             <w:vAlign w:val="center"/>
           </w:tcPr>
           <w:p>
@@ -14211,9 +14239,9 @@
             <w:tcW w:w="1906" w:type="dxa"/>
             <w:tcBorders>
               <w:top w:val="nil"/>
-              <w:left w:val="nil"/>
+              <w:left w:val="single" w:sz="4" w:space="0" w:color="auto"/>
               <w:bottom w:val="nil"/>
-              <w:right w:val="nil"/>
+              <w:right w:val="single" w:sz="4" w:space="0" w:color="auto"/>
             </w:tcBorders>
             <w:shd w:val="clear" w:color="auto" w:fill="000000" w:themeFill="text1"/>
           </w:tcPr>
@@ -14230,7 +14258,7 @@
                 <w:lang w:val="en-AU" w:eastAsia="en-AU"/>
               </w:rPr>
               <w:drawing>
-                <wp:inline distT="0" distB="0" distL="0" distR="0" wp14:anchorId="0F23FA81" wp14:editId="724DE101">
+                <wp:inline distT="0" distB="0" distL="0" distR="0" wp14:anchorId="71D0E59F" wp14:editId="76060808">
                   <wp:extent cx="1066800" cy="238125"/>
                   <wp:effectExtent l="0" t="0" r="0" b="9525"/>
                   <wp:docPr id="32" name="Picture 32"/>
@@ -14284,10 +14312,12 @@
           <w:tcPr>
             <w:tcW w:w="7700" w:type="dxa"/>
             <w:tcBorders>
-              <w:top w:val="single" w:sz="4" w:space="0" w:color="BFBFBF" w:themeColor="background1" w:themeShade="BF"/>
-              <w:left w:val="nil"/>
-              <w:bottom w:val="single" w:sz="4" w:space="0" w:color="BFBFBF" w:themeColor="background1" w:themeShade="BF"/>
+              <w:top w:val="single" w:sz="4" w:space="0" w:color="auto"/>
+              <w:left w:val="single" w:sz="4" w:space="0" w:color="auto"/>
+              <w:bottom w:val="single" w:sz="4" w:space="0" w:color="auto"/>
+              <w:right w:val="single" w:sz="4" w:space="0" w:color="auto"/>
             </w:tcBorders>
+            <w:shd w:val="clear" w:color="auto" w:fill="FFFFFF" w:themeFill="background1"/>
             <w:vAlign w:val="center"/>
           </w:tcPr>
           <w:p>
@@ -14314,9 +14344,9 @@
             <w:tcW w:w="1906" w:type="dxa"/>
             <w:tcBorders>
               <w:top w:val="nil"/>
-              <w:left w:val="nil"/>
+              <w:left w:val="single" w:sz="4" w:space="0" w:color="auto"/>
               <w:bottom w:val="nil"/>
-              <w:right w:val="nil"/>
+              <w:right w:val="single" w:sz="4" w:space="0" w:color="auto"/>
             </w:tcBorders>
             <w:shd w:val="clear" w:color="auto" w:fill="000000" w:themeFill="text1"/>
           </w:tcPr>
@@ -14333,7 +14363,7 @@
                 <w:lang w:val="en-AU" w:eastAsia="en-AU"/>
               </w:rPr>
               <w:drawing>
-                <wp:inline distT="0" distB="0" distL="0" distR="0" wp14:anchorId="30BDE1C5" wp14:editId="7F8B0686">
+                <wp:inline distT="0" distB="0" distL="0" distR="0" wp14:anchorId="606F2419" wp14:editId="22C8C367">
                   <wp:extent cx="1066800" cy="238125"/>
                   <wp:effectExtent l="0" t="0" r="0" b="9525"/>
                   <wp:docPr id="33" name="Picture 33"/>
@@ -14387,10 +14417,12 @@
           <w:tcPr>
             <w:tcW w:w="7700" w:type="dxa"/>
             <w:tcBorders>
-              <w:top w:val="single" w:sz="4" w:space="0" w:color="BFBFBF" w:themeColor="background1" w:themeShade="BF"/>
-              <w:left w:val="nil"/>
-              <w:bottom w:val="single" w:sz="4" w:space="0" w:color="BFBFBF" w:themeColor="background1" w:themeShade="BF"/>
+              <w:top w:val="single" w:sz="4" w:space="0" w:color="auto"/>
+              <w:left w:val="single" w:sz="4" w:space="0" w:color="auto"/>
+              <w:bottom w:val="single" w:sz="4" w:space="0" w:color="auto"/>
+              <w:right w:val="single" w:sz="4" w:space="0" w:color="auto"/>
             </w:tcBorders>
+            <w:shd w:val="clear" w:color="auto" w:fill="FFFFFF" w:themeFill="background1"/>
             <w:vAlign w:val="center"/>
           </w:tcPr>
           <w:p>
@@ -14417,9 +14449,9 @@
             <w:tcW w:w="1906" w:type="dxa"/>
             <w:tcBorders>
               <w:top w:val="nil"/>
-              <w:left w:val="nil"/>
+              <w:left w:val="single" w:sz="4" w:space="0" w:color="auto"/>
               <w:bottom w:val="nil"/>
-              <w:right w:val="nil"/>
+              <w:right w:val="single" w:sz="4" w:space="0" w:color="auto"/>
             </w:tcBorders>
             <w:shd w:val="clear" w:color="auto" w:fill="000000" w:themeFill="text1"/>
           </w:tcPr>
@@ -14436,7 +14468,7 @@
                 <w:lang w:val="en-AU" w:eastAsia="en-AU"/>
               </w:rPr>
               <w:drawing>
-                <wp:inline distT="0" distB="0" distL="0" distR="0" wp14:anchorId="13863938" wp14:editId="1F4DDA9C">
+                <wp:inline distT="0" distB="0" distL="0" distR="0" wp14:anchorId="0AFD049D" wp14:editId="27A6A55F">
                   <wp:extent cx="1066800" cy="238125"/>
                   <wp:effectExtent l="0" t="0" r="0" b="9525"/>
                   <wp:docPr id="34" name="Picture 34"/>
@@ -14490,10 +14522,12 @@
           <w:tcPr>
             <w:tcW w:w="7700" w:type="dxa"/>
             <w:tcBorders>
-              <w:top w:val="single" w:sz="4" w:space="0" w:color="BFBFBF" w:themeColor="background1" w:themeShade="BF"/>
-              <w:left w:val="nil"/>
-              <w:bottom w:val="single" w:sz="4" w:space="0" w:color="BFBFBF" w:themeColor="background1" w:themeShade="BF"/>
+              <w:top w:val="single" w:sz="4" w:space="0" w:color="auto"/>
+              <w:left w:val="single" w:sz="4" w:space="0" w:color="auto"/>
+              <w:bottom w:val="single" w:sz="4" w:space="0" w:color="auto"/>
+              <w:right w:val="single" w:sz="4" w:space="0" w:color="auto"/>
             </w:tcBorders>
+            <w:shd w:val="clear" w:color="auto" w:fill="FFFFFF" w:themeFill="background1"/>
             <w:vAlign w:val="center"/>
           </w:tcPr>
           <w:p>
@@ -14520,9 +14554,9 @@
             <w:tcW w:w="1906" w:type="dxa"/>
             <w:tcBorders>
               <w:top w:val="nil"/>
-              <w:left w:val="nil"/>
+              <w:left w:val="single" w:sz="4" w:space="0" w:color="auto"/>
               <w:bottom w:val="nil"/>
-              <w:right w:val="nil"/>
+              <w:right w:val="single" w:sz="4" w:space="0" w:color="auto"/>
             </w:tcBorders>
             <w:shd w:val="clear" w:color="auto" w:fill="000000" w:themeFill="text1"/>
           </w:tcPr>
@@ -14539,7 +14573,7 @@
                 <w:lang w:val="en-AU" w:eastAsia="en-AU"/>
               </w:rPr>
               <w:drawing>
-                <wp:inline distT="0" distB="0" distL="0" distR="0" wp14:anchorId="08C84E2B" wp14:editId="076B83A4">
+                <wp:inline distT="0" distB="0" distL="0" distR="0" wp14:anchorId="3F22F90A" wp14:editId="3BB8D212">
                   <wp:extent cx="1066800" cy="238125"/>
                   <wp:effectExtent l="0" t="0" r="0" b="9525"/>
                   <wp:docPr id="35" name="Picture 35"/>
@@ -14593,10 +14627,12 @@
           <w:tcPr>
             <w:tcW w:w="7700" w:type="dxa"/>
             <w:tcBorders>
-              <w:top w:val="single" w:sz="4" w:space="0" w:color="BFBFBF" w:themeColor="background1" w:themeShade="BF"/>
-              <w:left w:val="nil"/>
-              <w:bottom w:val="single" w:sz="4" w:space="0" w:color="BFBFBF" w:themeColor="background1" w:themeShade="BF"/>
+              <w:top w:val="single" w:sz="4" w:space="0" w:color="auto"/>
+              <w:left w:val="single" w:sz="4" w:space="0" w:color="auto"/>
+              <w:bottom w:val="single" w:sz="4" w:space="0" w:color="auto"/>
+              <w:right w:val="single" w:sz="4" w:space="0" w:color="auto"/>
             </w:tcBorders>
+            <w:shd w:val="clear" w:color="auto" w:fill="FFFFFF" w:themeFill="background1"/>
             <w:vAlign w:val="center"/>
           </w:tcPr>
           <w:p>
@@ -14623,9 +14659,9 @@
             <w:tcW w:w="1906" w:type="dxa"/>
             <w:tcBorders>
               <w:top w:val="nil"/>
-              <w:left w:val="nil"/>
+              <w:left w:val="single" w:sz="4" w:space="0" w:color="auto"/>
               <w:bottom w:val="nil"/>
-              <w:right w:val="nil"/>
+              <w:right w:val="single" w:sz="4" w:space="0" w:color="auto"/>
             </w:tcBorders>
             <w:shd w:val="clear" w:color="auto" w:fill="000000" w:themeFill="text1"/>
           </w:tcPr>
@@ -14642,7 +14678,7 @@
                 <w:lang w:val="en-AU" w:eastAsia="en-AU"/>
               </w:rPr>
               <w:drawing>
-                <wp:inline distT="0" distB="0" distL="0" distR="0" wp14:anchorId="42A5F103" wp14:editId="731BD009">
+                <wp:inline distT="0" distB="0" distL="0" distR="0" wp14:anchorId="3C5FC36C" wp14:editId="40D8D9A1">
                   <wp:extent cx="1066800" cy="238125"/>
                   <wp:effectExtent l="0" t="0" r="0" b="9525"/>
                   <wp:docPr id="36" name="Picture 36"/>
@@ -14696,10 +14732,12 @@
           <w:tcPr>
             <w:tcW w:w="7700" w:type="dxa"/>
             <w:tcBorders>
-              <w:top w:val="single" w:sz="4" w:space="0" w:color="BFBFBF" w:themeColor="background1" w:themeShade="BF"/>
-              <w:left w:val="nil"/>
-              <w:bottom w:val="single" w:sz="4" w:space="0" w:color="BFBFBF" w:themeColor="background1" w:themeShade="BF"/>
+              <w:top w:val="single" w:sz="4" w:space="0" w:color="auto"/>
+              <w:left w:val="single" w:sz="4" w:space="0" w:color="auto"/>
+              <w:bottom w:val="single" w:sz="4" w:space="0" w:color="auto"/>
+              <w:right w:val="single" w:sz="4" w:space="0" w:color="auto"/>
             </w:tcBorders>
+            <w:shd w:val="clear" w:color="auto" w:fill="FFFFFF" w:themeFill="background1"/>
             <w:vAlign w:val="center"/>
           </w:tcPr>
           <w:p>
@@ -14726,9 +14764,9 @@
             <w:tcW w:w="1906" w:type="dxa"/>
             <w:tcBorders>
               <w:top w:val="nil"/>
-              <w:left w:val="nil"/>
-              <w:bottom w:val="nil"/>
-              <w:right w:val="nil"/>
+              <w:left w:val="single" w:sz="4" w:space="0" w:color="auto"/>
+              <w:bottom w:val="single" w:sz="4" w:space="0" w:color="auto"/>
+              <w:right w:val="single" w:sz="4" w:space="0" w:color="auto"/>
             </w:tcBorders>
             <w:shd w:val="clear" w:color="auto" w:fill="000000" w:themeFill="text1"/>
           </w:tcPr>
@@ -14745,7 +14783,7 @@
                 <w:lang w:val="en-AU" w:eastAsia="en-AU"/>
               </w:rPr>
               <w:drawing>
-                <wp:inline distT="0" distB="0" distL="0" distR="0" wp14:anchorId="0D08E235" wp14:editId="28DAC553">
+                <wp:inline distT="0" distB="0" distL="0" distR="0" wp14:anchorId="5A21D5B2" wp14:editId="5F0FF031">
                   <wp:extent cx="1073591" cy="228600"/>
                   <wp:effectExtent l="0" t="0" r="0" b="0"/>
                   <wp:docPr id="39" name="Picture 39"/>
@@ -14799,10 +14837,12 @@
           <w:tcPr>
             <w:tcW w:w="7700" w:type="dxa"/>
             <w:tcBorders>
-              <w:top w:val="single" w:sz="4" w:space="0" w:color="BFBFBF" w:themeColor="background1" w:themeShade="BF"/>
-              <w:left w:val="nil"/>
-              <w:bottom w:val="single" w:sz="4" w:space="0" w:color="BFBFBF" w:themeColor="background1" w:themeShade="BF"/>
+              <w:top w:val="single" w:sz="4" w:space="0" w:color="auto"/>
+              <w:left w:val="single" w:sz="4" w:space="0" w:color="auto"/>
+              <w:bottom w:val="single" w:sz="4" w:space="0" w:color="auto"/>
+              <w:right w:val="single" w:sz="4" w:space="0" w:color="auto"/>
             </w:tcBorders>
+            <w:shd w:val="clear" w:color="auto" w:fill="FFFFFF" w:themeFill="background1"/>
             <w:vAlign w:val="center"/>
           </w:tcPr>
           <w:p>
@@ -14872,7 +14912,7 @@
       <w:pPr>
         <w:pStyle w:val="Heading3"/>
         <w:rPr>
-          <w:lang w:val="en-AU"/>
+          <w:color w:val="7F7F7F" w:themeColor="text1" w:themeTint="80"/>
         </w:rPr>
         <w:sectPr>
           <w:footerReference w:type="default" r:id="rId24"/>
@@ -14888,25 +14928,25 @@
       <w:pPr>
         <w:pStyle w:val="Heading3"/>
         <w:rPr>
-          <w:lang w:val="en-AU"/>
-        </w:rPr>
-      </w:pPr>
-      <w:bookmarkStart w:id="46" w:name="_Toc307188484"/>
-      <w:r>
-        <w:rPr>
-          <w:lang w:val="en-AU"/>
+          <w:color w:val="7F7F7F" w:themeColor="text1" w:themeTint="80"/>
+        </w:rPr>
+      </w:pPr>
+      <w:bookmarkStart w:id="47" w:name="_Toc307188484"/>
+      <w:r>
+        <w:rPr>
+          <w:color w:val="7F7F7F" w:themeColor="text1" w:themeTint="80"/>
         </w:rPr>
         <w:lastRenderedPageBreak/>
         <w:t>4.3</w:t>
       </w:r>
       <w:r>
         <w:rPr>
-          <w:lang w:val="en-AU"/>
+          <w:color w:val="7F7F7F" w:themeColor="text1" w:themeTint="80"/>
         </w:rPr>
         <w:tab/>
         <w:t>Example Game World</w:t>
       </w:r>
-      <w:bookmarkEnd w:id="46"/>
+      <w:bookmarkEnd w:id="47"/>
     </w:p>
     <w:p>
       <w:pPr>
@@ -14978,7 +15018,7 @@
           <w:lang w:val="en-AU" w:eastAsia="en-AU"/>
         </w:rPr>
         <w:drawing>
-          <wp:inline distT="0" distB="0" distL="0" distR="0" wp14:anchorId="62D4A68D" wp14:editId="13066B88">
+          <wp:inline distT="0" distB="0" distL="0" distR="0" wp14:anchorId="68815767" wp14:editId="4502E66E">
             <wp:extent cx="5738400" cy="2620800"/>
             <wp:effectExtent l="0" t="0" r="0" b="8255"/>
             <wp:docPr id="44" name="Picture 44"/>
@@ -15032,7 +15072,7 @@
           <w:lang w:val="en-AU"/>
         </w:rPr>
       </w:pPr>
-      <w:bookmarkStart w:id="47" w:name="_Toc307222275"/>
+      <w:bookmarkStart w:id="48" w:name="_Toc307222275"/>
       <w:r>
         <w:rPr>
           <w:lang w:val="en-AU"/>
@@ -15076,7 +15116,7 @@
         </w:rPr>
         <w:t>: Example world image that was used for all testing.</w:t>
       </w:r>
-      <w:bookmarkEnd w:id="47"/>
+      <w:bookmarkEnd w:id="48"/>
     </w:p>
     <w:p>
       <w:pPr>
@@ -15088,7 +15128,7 @@
           <w:lang w:val="en-AU"/>
         </w:rPr>
       </w:pPr>
-      <w:bookmarkStart w:id="48" w:name="_Toc307222276"/>
+      <w:bookmarkStart w:id="49" w:name="_Toc307222276"/>
       <w:r>
         <w:rPr>
           <w:b/>
@@ -15097,7 +15137,7 @@
           <w:lang w:val="en-AU" w:eastAsia="en-AU"/>
         </w:rPr>
         <w:drawing>
-          <wp:anchor distT="0" distB="0" distL="114300" distR="114300" simplePos="0" relativeHeight="251664384" behindDoc="0" locked="0" layoutInCell="1" allowOverlap="1" wp14:anchorId="785800FE" wp14:editId="632B0024">
+          <wp:anchor distT="0" distB="0" distL="114300" distR="114300" simplePos="0" relativeHeight="251664384" behindDoc="0" locked="0" layoutInCell="1" allowOverlap="1" wp14:anchorId="1B4EE5E7" wp14:editId="3CD67D86">
             <wp:simplePos x="0" y="0"/>
             <wp:positionH relativeFrom="column">
               <wp:align>center</wp:align>
@@ -15209,13 +15249,13 @@
         </w:rPr>
         <w:t>: Example of a different harsher environment that does not have much food except around the oasis.</w:t>
       </w:r>
-      <w:bookmarkEnd w:id="48"/>
+      <w:bookmarkEnd w:id="49"/>
     </w:p>
     <w:p>
       <w:pPr>
         <w:pStyle w:val="Heading2"/>
         <w:rPr>
-          <w:lang w:val="en-AU"/>
+          <w:color w:val="7F7F7F" w:themeColor="text1" w:themeTint="80"/>
         </w:rPr>
         <w:sectPr>
           <w:pgSz w:w="11906" w:h="16838"/>
@@ -15229,42 +15269,42 @@
       <w:pPr>
         <w:pStyle w:val="Heading2"/>
         <w:rPr>
-          <w:lang w:val="en-AU"/>
-        </w:rPr>
-      </w:pPr>
-      <w:bookmarkStart w:id="49" w:name="_Toc307188485"/>
-      <w:r>
-        <w:rPr>
-          <w:lang w:val="en-AU"/>
+          <w:color w:val="7F7F7F" w:themeColor="text1" w:themeTint="80"/>
+        </w:rPr>
+      </w:pPr>
+      <w:bookmarkStart w:id="50" w:name="_Toc307188485"/>
+      <w:r>
+        <w:rPr>
+          <w:color w:val="7F7F7F" w:themeColor="text1" w:themeTint="80"/>
         </w:rPr>
         <w:lastRenderedPageBreak/>
         <w:t>4.</w:t>
       </w:r>
       <w:r>
         <w:rPr>
-          <w:lang w:val="en-AU"/>
+          <w:color w:val="7F7F7F" w:themeColor="text1" w:themeTint="80"/>
         </w:rPr>
         <w:t>4</w:t>
       </w:r>
       <w:r>
         <w:rPr>
-          <w:lang w:val="en-AU"/>
+          <w:color w:val="7F7F7F" w:themeColor="text1" w:themeTint="80"/>
         </w:rPr>
         <w:tab/>
       </w:r>
       <w:r>
         <w:rPr>
-          <w:lang w:val="en-AU"/>
+          <w:color w:val="7F7F7F" w:themeColor="text1" w:themeTint="80"/>
         </w:rPr>
         <w:t>A model that simulates</w:t>
       </w:r>
       <w:r>
         <w:rPr>
-          <w:lang w:val="en-AU"/>
+          <w:color w:val="7F7F7F" w:themeColor="text1" w:themeTint="80"/>
         </w:rPr>
         <w:t xml:space="preserve"> simple life</w:t>
       </w:r>
-      <w:bookmarkEnd w:id="49"/>
+      <w:bookmarkEnd w:id="50"/>
     </w:p>
     <w:p>
       <w:pPr>
@@ -15326,35 +15366,35 @@
       <w:pPr>
         <w:pStyle w:val="Heading2"/>
         <w:rPr>
-          <w:lang w:val="en-AU"/>
-        </w:rPr>
-      </w:pPr>
-      <w:bookmarkStart w:id="50" w:name="_Toc307188486"/>
-      <w:r>
-        <w:rPr>
-          <w:lang w:val="en-AU"/>
+          <w:color w:val="7F7F7F" w:themeColor="text1" w:themeTint="80"/>
+        </w:rPr>
+      </w:pPr>
+      <w:bookmarkStart w:id="51" w:name="_Toc307188486"/>
+      <w:r>
+        <w:rPr>
+          <w:color w:val="7F7F7F" w:themeColor="text1" w:themeTint="80"/>
         </w:rPr>
         <w:t>4.</w:t>
       </w:r>
       <w:r>
         <w:rPr>
-          <w:lang w:val="en-AU"/>
+          <w:color w:val="7F7F7F" w:themeColor="text1" w:themeTint="80"/>
         </w:rPr>
         <w:t>5</w:t>
       </w:r>
       <w:r>
         <w:rPr>
-          <w:lang w:val="en-AU"/>
+          <w:color w:val="7F7F7F" w:themeColor="text1" w:themeTint="80"/>
         </w:rPr>
         <w:tab/>
       </w:r>
       <w:r>
         <w:rPr>
-          <w:lang w:val="en-AU"/>
+          <w:color w:val="7F7F7F" w:themeColor="text1" w:themeTint="80"/>
         </w:rPr>
         <w:t>A model that can be used by game content creators</w:t>
       </w:r>
-      <w:bookmarkEnd w:id="50"/>
+      <w:bookmarkEnd w:id="51"/>
     </w:p>
     <w:p>
       <w:pPr>
@@ -15404,35 +15444,35 @@
       <w:pPr>
         <w:pStyle w:val="Heading2"/>
         <w:rPr>
-          <w:lang w:val="en-AU"/>
-        </w:rPr>
-      </w:pPr>
-      <w:bookmarkStart w:id="51" w:name="_Toc307188487"/>
-      <w:r>
-        <w:rPr>
-          <w:lang w:val="en-AU"/>
+          <w:color w:val="7F7F7F" w:themeColor="text1" w:themeTint="80"/>
+        </w:rPr>
+      </w:pPr>
+      <w:bookmarkStart w:id="52" w:name="_Toc307188487"/>
+      <w:r>
+        <w:rPr>
+          <w:color w:val="7F7F7F" w:themeColor="text1" w:themeTint="80"/>
         </w:rPr>
         <w:t>4.</w:t>
       </w:r>
       <w:r>
         <w:rPr>
-          <w:lang w:val="en-AU"/>
+          <w:color w:val="7F7F7F" w:themeColor="text1" w:themeTint="80"/>
         </w:rPr>
         <w:t>6</w:t>
       </w:r>
       <w:r>
         <w:rPr>
-          <w:lang w:val="en-AU"/>
+          <w:color w:val="7F7F7F" w:themeColor="text1" w:themeTint="80"/>
         </w:rPr>
         <w:tab/>
       </w:r>
       <w:r>
         <w:rPr>
-          <w:lang w:val="en-AU"/>
+          <w:color w:val="7F7F7F" w:themeColor="text1" w:themeTint="80"/>
         </w:rPr>
         <w:t>Fleeing and knowing whom to flee from</w:t>
       </w:r>
-      <w:bookmarkEnd w:id="51"/>
+      <w:bookmarkEnd w:id="52"/>
     </w:p>
     <w:p>
       <w:pPr>
@@ -15472,24 +15512,25 @@
         <w:t xml:space="preserve"> the herbivore assumption, such as the Hippopotamus and the Elephant, where both can be known to be rather aggressive.</w:t>
       </w:r>
     </w:p>
-    <w:bookmarkStart w:id="52" w:name="_Toc307188488"/>
     <w:p>
       <w:pPr>
         <w:pStyle w:val="Heading2"/>
         <w:rPr>
-          <w:lang w:val="en-AU"/>
-        </w:rPr>
-      </w:pPr>
+          <w:color w:val="7F7F7F" w:themeColor="text1" w:themeTint="80"/>
+        </w:rPr>
+      </w:pPr>
+      <w:bookmarkStart w:id="53" w:name="_Toc307188488"/>
       <w:r>
         <w:rPr>
           <w:noProof/>
-          <w:lang w:val="en-AU" w:eastAsia="en-AU"/>
+          <w:color w:val="7F7F7F" w:themeColor="text1" w:themeTint="80"/>
+          <w:lang w:eastAsia="en-AU"/>
         </w:rPr>
         <w:lastRenderedPageBreak/>
         <mc:AlternateContent>
           <mc:Choice Requires="wpg">
             <w:drawing>
-              <wp:anchor distT="0" distB="0" distL="114300" distR="114300" simplePos="0" relativeHeight="251657216" behindDoc="0" locked="0" layoutInCell="1" allowOverlap="1" wp14:anchorId="03B14644" wp14:editId="42E1425F">
+              <wp:anchor distT="0" distB="0" distL="114300" distR="114300" simplePos="0" relativeHeight="251657216" behindDoc="0" locked="0" layoutInCell="1" allowOverlap="1" wp14:anchorId="0B9A56C6" wp14:editId="3AFF9C48">
                 <wp:simplePos x="914400" y="3143250"/>
                 <wp:positionH relativeFrom="column">
                   <wp:align>center</wp:align>
@@ -15577,7 +15618,7 @@
                               <w:pPr>
                                 <w:pStyle w:val="Caption"/>
                               </w:pPr>
-                              <w:bookmarkStart w:id="53" w:name="_Toc307222277"/>
+                              <w:bookmarkStart w:id="54" w:name="_Toc307222277"/>
                               <w:r>
                                 <w:t xml:space="preserve">Figure </w:t>
                               </w:r>
@@ -15600,21 +15641,9 @@
                                 <w:fldChar w:fldCharType="end"/>
                               </w:r>
                               <w:r>
-                                <w:t>: These two graphs show the difference perceptions in threat from both a Rabbit</w:t>
+                                <w:t>: These two graphs show the difference perceptions in threat from both a Rabbit’s and Wolf’s perspective</w:t>
                               </w:r>
-                              <w:r>
-                                <w:t>’</w:t>
-                              </w:r>
-                              <w:r>
-                                <w:t>s and Wolf</w:t>
-                              </w:r>
-                              <w:r>
-                                <w:t>’</w:t>
-                              </w:r>
-                              <w:r>
-                                <w:t>s perspective</w:t>
-                              </w:r>
-                              <w:bookmarkEnd w:id="53"/>
+                              <w:bookmarkEnd w:id="54"/>
                             </w:p>
                           </w:txbxContent>
                         </wps:txbx>
@@ -15639,7 +15668,7 @@
           </mc:Choice>
           <mc:Fallback>
             <w:pict>
-              <v:group id="Group 11" o:spid="_x0000_s1029" style="position:absolute;margin-left:0;margin-top:0;width:499.45pt;height:345.7pt;z-index:251657216;mso-position-horizontal:center;mso-position-horizontal-relative:text;mso-position-vertical-relative:text;mso-width-relative:margin;mso-height-relative:margin" coordsize="63436,43906" o:gfxdata="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">
+              <v:group id="Group 11" o:spid="_x0000_s1029" style="position:absolute;margin-left:0;margin-top:0;width:499.45pt;height:345.7pt;z-index:251657216;mso-position-horizontal:center;mso-position-horizontal-relative:text;mso-position-vertical-relative:text;mso-width-relative:margin;mso-height-relative:margin" coordsize="63436,43906" o:gfxdata="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">
                 <v:group id="Group 9" o:spid="_x0000_s1030" style="position:absolute;width:63436;height:40100" coordsize="63436,40100" o:gfxdata="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">
                   <v:shape id="Chart 6" o:spid="_x0000_s1031" type="#_x0000_t75" style="position:absolute;left:-60;top:-60;width:31578;height:40235;visibility:visible" o:gfxdata="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">
                     <v:imagedata r:id="rId29" o:title=""/>
@@ -15680,19 +15709,7 @@
                           <w:fldChar w:fldCharType="end"/>
                         </w:r>
                         <w:r>
-                          <w:t>: These two graphs show the difference perceptions in threat from both a Rabbit</w:t>
-                        </w:r>
-                        <w:r>
-                          <w:t>’</w:t>
-                        </w:r>
-                        <w:r>
-                          <w:t>s and Wolf</w:t>
-                        </w:r>
-                        <w:r>
-                          <w:t>’</w:t>
-                        </w:r>
-                        <w:r>
-                          <w:t>s perspective</w:t>
+                          <w:t>: These two graphs show the difference perceptions in threat from both a Rabbit’s and Wolf’s perspective</w:t>
                         </w:r>
                         <w:bookmarkEnd w:id="55"/>
                       </w:p>
@@ -15701,10 +15718,10 @@
                 </v:shape>
                 <w10:wrap type="topAndBottom"/>
               </v:group>
-              <o:OLEObject Type="Embed" ProgID="Excel.Chart.8" ShapeID="Chart 6" DrawAspect="Content" ObjectID="_1380967510" r:id="rId31">
+              <o:OLEObject Type="Embed" ProgID="Excel.Chart.8" ShapeID="Chart 6" DrawAspect="Content" ObjectID="_1380969344" r:id="rId31">
                 <o:FieldCodes>\s</o:FieldCodes>
               </o:OLEObject>
-              <o:OLEObject Type="Embed" ProgID="Excel.Chart.8" ShapeID="Chart 8" DrawAspect="Content" ObjectID="_1380967511" r:id="rId32">
+              <o:OLEObject Type="Embed" ProgID="Excel.Chart.8" ShapeID="Chart 8" DrawAspect="Content" ObjectID="_1380969345" r:id="rId32">
                 <o:FieldCodes>\s</o:FieldCodes>
               </o:OLEObject>
             </w:pict>
@@ -15713,35 +15730,35 @@
       </w:r>
       <w:r>
         <w:rPr>
-          <w:lang w:val="en-AU"/>
+          <w:color w:val="7F7F7F" w:themeColor="text1" w:themeTint="80"/>
         </w:rPr>
         <w:t>4.</w:t>
       </w:r>
       <w:r>
         <w:rPr>
-          <w:lang w:val="en-AU"/>
+          <w:color w:val="7F7F7F" w:themeColor="text1" w:themeTint="80"/>
         </w:rPr>
         <w:t>7</w:t>
       </w:r>
       <w:r>
         <w:rPr>
-          <w:lang w:val="en-AU"/>
+          <w:color w:val="7F7F7F" w:themeColor="text1" w:themeTint="80"/>
         </w:rPr>
         <w:tab/>
       </w:r>
       <w:r>
         <w:rPr>
-          <w:lang w:val="en-AU"/>
+          <w:color w:val="7F7F7F" w:themeColor="text1" w:themeTint="80"/>
         </w:rPr>
         <w:t>Breeding and generic fitness function</w:t>
       </w:r>
-      <w:bookmarkEnd w:id="52"/>
+      <w:bookmarkEnd w:id="53"/>
     </w:p>
     <w:p>
       <w:pPr>
         <w:pStyle w:val="Heading2"/>
         <w:rPr>
-          <w:lang w:val="en-AU"/>
+          <w:color w:val="7F7F7F" w:themeColor="text1" w:themeTint="80"/>
         </w:rPr>
       </w:pPr>
     </w:p>
@@ -15824,36 +15841,36 @@
       <w:pPr>
         <w:pStyle w:val="Heading2"/>
         <w:rPr>
-          <w:lang w:val="en-AU"/>
-        </w:rPr>
-      </w:pPr>
-      <w:bookmarkStart w:id="54" w:name="_Toc307188489"/>
-      <w:r>
-        <w:rPr>
-          <w:lang w:val="en-AU"/>
+          <w:color w:val="7F7F7F" w:themeColor="text1" w:themeTint="80"/>
+        </w:rPr>
+      </w:pPr>
+      <w:bookmarkStart w:id="56" w:name="_Toc307188489"/>
+      <w:r>
+        <w:rPr>
+          <w:color w:val="7F7F7F" w:themeColor="text1" w:themeTint="80"/>
         </w:rPr>
         <w:lastRenderedPageBreak/>
         <w:t>4.</w:t>
       </w:r>
       <w:r>
         <w:rPr>
-          <w:lang w:val="en-AU"/>
+          <w:color w:val="7F7F7F" w:themeColor="text1" w:themeTint="80"/>
         </w:rPr>
         <w:t>8</w:t>
       </w:r>
       <w:r>
         <w:rPr>
-          <w:lang w:val="en-AU"/>
+          <w:color w:val="7F7F7F" w:themeColor="text1" w:themeTint="80"/>
         </w:rPr>
         <w:tab/>
       </w:r>
       <w:r>
         <w:rPr>
-          <w:lang w:val="en-AU"/>
+          <w:color w:val="7F7F7F" w:themeColor="text1" w:themeTint="80"/>
         </w:rPr>
         <w:t>Rejection sampling for breeding new generations</w:t>
       </w:r>
-      <w:bookmarkEnd w:id="54"/>
+      <w:bookmarkEnd w:id="56"/>
     </w:p>
     <w:p>
       <w:pPr>
@@ -15966,24 +15983,25 @@
               <w:pStyle w:val="Heading2"/>
               <w:outlineLvl w:val="1"/>
               <w:rPr>
-                <w:lang w:val="en-AU"/>
+                <w:color w:val="7F7F7F" w:themeColor="text1" w:themeTint="80"/>
               </w:rPr>
             </w:pPr>
             <w:r>
               <w:rPr>
-                <w:lang w:val="en-AU"/>
+                <w:color w:val="7F7F7F" w:themeColor="text1" w:themeTint="80"/>
               </w:rPr>
               <w:t xml:space="preserve"> </w:t>
             </w:r>
-            <w:bookmarkStart w:id="55" w:name="_Toc307178395"/>
-            <w:bookmarkStart w:id="56" w:name="_Toc307188490"/>
-            <w:r>
-              <w:rPr>
-                <w:noProof/>
-                <w:lang w:val="en-AU" w:eastAsia="en-AU"/>
+            <w:bookmarkStart w:id="57" w:name="_Toc307178395"/>
+            <w:bookmarkStart w:id="58" w:name="_Toc307188490"/>
+            <w:r>
+              <w:rPr>
+                <w:noProof/>
+                <w:color w:val="7F7F7F" w:themeColor="text1" w:themeTint="80"/>
+                <w:lang w:eastAsia="en-AU"/>
               </w:rPr>
               <w:drawing>
-                <wp:inline distT="0" distB="0" distL="0" distR="0" wp14:anchorId="56BBFBAB" wp14:editId="04B2C211">
+                <wp:inline distT="0" distB="0" distL="0" distR="0" wp14:anchorId="7B1B5264" wp14:editId="6234B72B">
                   <wp:extent cx="2809875" cy="3200400"/>
                   <wp:effectExtent l="0" t="0" r="9525" b="19050"/>
                   <wp:docPr id="43" name="Chart 43"/>
@@ -15998,17 +16016,18 @@
             </w:r>
             <w:r>
               <w:rPr>
-                <w:lang w:val="en-AU"/>
+                <w:color w:val="7F7F7F" w:themeColor="text1" w:themeTint="80"/>
               </w:rPr>
               <w:t xml:space="preserve"> </w:t>
             </w:r>
             <w:r>
               <w:rPr>
                 <w:noProof/>
-                <w:lang w:val="en-AU" w:eastAsia="en-AU"/>
+                <w:color w:val="7F7F7F" w:themeColor="text1" w:themeTint="80"/>
+                <w:lang w:eastAsia="en-AU"/>
               </w:rPr>
               <w:drawing>
-                <wp:inline distT="0" distB="0" distL="0" distR="0" wp14:anchorId="58CBABB7" wp14:editId="18876566">
+                <wp:inline distT="0" distB="0" distL="0" distR="0" wp14:anchorId="1B63DBBE" wp14:editId="60F1C9CF">
                   <wp:extent cx="2809875" cy="3200400"/>
                   <wp:effectExtent l="0" t="0" r="9525" b="19050"/>
                   <wp:docPr id="49" name="Chart 49"/>
@@ -16021,8 +16040,8 @@
                 </wp:inline>
               </w:drawing>
             </w:r>
-            <w:bookmarkEnd w:id="55"/>
-            <w:bookmarkEnd w:id="56"/>
+            <w:bookmarkEnd w:id="57"/>
+            <w:bookmarkEnd w:id="58"/>
           </w:p>
         </w:tc>
       </w:tr>
@@ -16034,7 +16053,7 @@
           <w:lang w:val="en-AU"/>
         </w:rPr>
       </w:pPr>
-      <w:bookmarkStart w:id="57" w:name="_Toc307222278"/>
+      <w:bookmarkStart w:id="59" w:name="_Toc307222278"/>
       <w:r>
         <w:rPr>
           <w:lang w:val="en-AU"/>
@@ -16084,7 +16103,7 @@
         </w:rPr>
         <w:t>Shows how the breeding function makes use of non-uniform min/max values.</w:t>
       </w:r>
-      <w:bookmarkEnd w:id="57"/>
+      <w:bookmarkEnd w:id="59"/>
     </w:p>
     <w:p>
       <w:pPr>
@@ -16268,7 +16287,7 @@
       <w:pPr>
         <w:pStyle w:val="Heading2"/>
         <w:rPr>
-          <w:lang w:val="en-AU"/>
+          <w:color w:val="7F7F7F" w:themeColor="text1" w:themeTint="80"/>
         </w:rPr>
       </w:pPr>
     </w:p>
@@ -16276,35 +16295,35 @@
       <w:pPr>
         <w:pStyle w:val="Heading2"/>
         <w:rPr>
-          <w:lang w:val="en-AU"/>
-        </w:rPr>
-      </w:pPr>
-      <w:bookmarkStart w:id="58" w:name="_Toc307188491"/>
-      <w:r>
-        <w:rPr>
-          <w:lang w:val="en-AU"/>
+          <w:color w:val="7F7F7F" w:themeColor="text1" w:themeTint="80"/>
+        </w:rPr>
+      </w:pPr>
+      <w:bookmarkStart w:id="60" w:name="_Toc307188491"/>
+      <w:r>
+        <w:rPr>
+          <w:color w:val="7F7F7F" w:themeColor="text1" w:themeTint="80"/>
         </w:rPr>
         <w:t>4.</w:t>
       </w:r>
       <w:r>
         <w:rPr>
-          <w:lang w:val="en-AU"/>
+          <w:color w:val="7F7F7F" w:themeColor="text1" w:themeTint="80"/>
         </w:rPr>
         <w:t>9</w:t>
       </w:r>
       <w:r>
         <w:rPr>
-          <w:lang w:val="en-AU"/>
+          <w:color w:val="7F7F7F" w:themeColor="text1" w:themeTint="80"/>
         </w:rPr>
         <w:tab/>
       </w:r>
       <w:r>
         <w:rPr>
-          <w:lang w:val="en-AU"/>
+          <w:color w:val="7F7F7F" w:themeColor="text1" w:themeTint="80"/>
         </w:rPr>
         <w:t>How the map and the creature are stored</w:t>
       </w:r>
-      <w:bookmarkEnd w:id="58"/>
+      <w:bookmarkEnd w:id="60"/>
     </w:p>
     <w:p>
       <w:pPr>
@@ -21993,10 +22012,10 @@
       <w:pPr>
         <w:pStyle w:val="Heading1"/>
         <w:rPr>
-          <w:lang w:val="en-AU"/>
-        </w:rPr>
-      </w:pPr>
-      <w:bookmarkStart w:id="59" w:name="_Toc307188492"/>
+          <w:color w:val="404040" w:themeColor="text1" w:themeTint="BF"/>
+        </w:rPr>
+      </w:pPr>
+      <w:bookmarkStart w:id="61" w:name="_Toc307188492"/>
     </w:p>
     <w:p>
       <w:pPr>
@@ -22019,29 +22038,29 @@
       <w:pPr>
         <w:pStyle w:val="Heading1"/>
         <w:rPr>
-          <w:lang w:val="en-AU"/>
-        </w:rPr>
-      </w:pPr>
-      <w:r>
-        <w:rPr>
-          <w:lang w:val="en-AU"/>
+          <w:color w:val="404040" w:themeColor="text1" w:themeTint="BF"/>
+        </w:rPr>
+      </w:pPr>
+      <w:r>
+        <w:rPr>
+          <w:color w:val="404040" w:themeColor="text1" w:themeTint="BF"/>
         </w:rPr>
         <w:lastRenderedPageBreak/>
         <w:t>C</w:t>
       </w:r>
       <w:r>
         <w:rPr>
-          <w:lang w:val="en-AU"/>
+          <w:color w:val="404040" w:themeColor="text1" w:themeTint="BF"/>
         </w:rPr>
         <w:t>hapter 5: Empirical Results</w:t>
       </w:r>
       <w:r>
         <w:rPr>
-          <w:lang w:val="en-AU"/>
+          <w:color w:val="404040" w:themeColor="text1" w:themeTint="BF"/>
         </w:rPr>
         <w:t xml:space="preserve"> and Discussion</w:t>
       </w:r>
-      <w:bookmarkEnd w:id="59"/>
+      <w:bookmarkEnd w:id="61"/>
     </w:p>
     <w:p>
       <w:pPr>
@@ -22079,24 +22098,24 @@
       <w:pPr>
         <w:pStyle w:val="Heading2"/>
         <w:rPr>
-          <w:lang w:val="en-AU"/>
-        </w:rPr>
-      </w:pPr>
-      <w:bookmarkStart w:id="60" w:name="_Toc307188493"/>
-      <w:r>
-        <w:rPr>
-          <w:lang w:val="en-AU"/>
+          <w:color w:val="7F7F7F" w:themeColor="text1" w:themeTint="80"/>
+        </w:rPr>
+      </w:pPr>
+      <w:bookmarkStart w:id="62" w:name="_Toc307188493"/>
+      <w:r>
+        <w:rPr>
+          <w:color w:val="7F7F7F" w:themeColor="text1" w:themeTint="80"/>
         </w:rPr>
         <w:t>5.1</w:t>
       </w:r>
       <w:r>
         <w:rPr>
-          <w:lang w:val="en-AU"/>
+          <w:color w:val="7F7F7F" w:themeColor="text1" w:themeTint="80"/>
         </w:rPr>
         <w:tab/>
         <w:t>Initial Testing Setup</w:t>
       </w:r>
-      <w:bookmarkEnd w:id="60"/>
+      <w:bookmarkEnd w:id="62"/>
     </w:p>
     <w:p>
       <w:pPr>
@@ -22145,7 +22164,7 @@
         <mc:AlternateContent>
           <mc:Choice Requires="wpg">
             <w:drawing>
-              <wp:inline distT="0" distB="0" distL="0" distR="0" wp14:anchorId="1D49AC56" wp14:editId="2E650E26">
+              <wp:inline distT="0" distB="0" distL="0" distR="0" wp14:anchorId="36D7F679" wp14:editId="1617457E">
                 <wp:extent cx="6040755" cy="1838325"/>
                 <wp:effectExtent l="0" t="0" r="0" b="9525"/>
                 <wp:docPr id="23" name="Group 23"/>
@@ -22220,7 +22239,7 @@
                                   <w:sz w:val="24"/>
                                 </w:rPr>
                               </w:pPr>
-                              <w:bookmarkStart w:id="61" w:name="_Toc307222279"/>
+                              <w:bookmarkStart w:id="63" w:name="_Toc307222279"/>
                               <w:r>
                                 <w:t xml:space="preserve">Figure </w:t>
                               </w:r>
@@ -22248,7 +22267,7 @@
                               <w:r>
                                 <w:t>Averaged genetic make-up of some rabbits.</w:t>
                               </w:r>
-                              <w:bookmarkEnd w:id="61"/>
+                              <w:bookmarkEnd w:id="63"/>
                             </w:p>
                           </w:txbxContent>
                         </wps:txbx>
@@ -22330,7 +22349,7 @@
         <mc:AlternateContent>
           <mc:Choice Requires="wpg">
             <w:drawing>
-              <wp:inline distT="0" distB="0" distL="0" distR="0" wp14:anchorId="75DC9667" wp14:editId="2A82DC04">
+              <wp:inline distT="0" distB="0" distL="0" distR="0" wp14:anchorId="15D1BBD5" wp14:editId="2A1F91AD">
                 <wp:extent cx="6029960" cy="3238500"/>
                 <wp:effectExtent l="0" t="0" r="8890" b="0"/>
                 <wp:docPr id="26" name="Group 26"/>
@@ -22405,7 +22424,7 @@
                                   <w:sz w:val="24"/>
                                 </w:rPr>
                               </w:pPr>
-                              <w:bookmarkStart w:id="62" w:name="_Toc307222280"/>
+                              <w:bookmarkStart w:id="65" w:name="_Toc307222280"/>
                               <w:r>
                                 <w:t xml:space="preserve">Figure </w:t>
                               </w:r>
@@ -22433,7 +22452,7 @@
                               <w:r>
                                 <w:t>Averaged genetic make-up of some wolves.</w:t>
                               </w:r>
-                              <w:bookmarkEnd w:id="62"/>
+                              <w:bookmarkEnd w:id="65"/>
                             </w:p>
                           </w:txbxContent>
                         </wps:txbx>
@@ -22547,7 +22566,7 @@
           <w:lang w:val="en-AU" w:eastAsia="en-AU"/>
         </w:rPr>
         <w:drawing>
-          <wp:inline distT="0" distB="0" distL="0" distR="0" wp14:anchorId="793F3CD2" wp14:editId="0A0D4D69">
+          <wp:inline distT="0" distB="0" distL="0" distR="0" wp14:anchorId="182475A3" wp14:editId="49C1B53F">
             <wp:extent cx="4762500" cy="2381250"/>
             <wp:effectExtent l="0" t="0" r="0" b="0"/>
             <wp:docPr id="13" name="Picture 13" descr="C:\git\SimpleRPG\Thesis\baseWolves.png"/>
@@ -22600,7 +22619,7 @@
       <w:pPr>
         <w:pStyle w:val="Caption"/>
       </w:pPr>
-      <w:bookmarkStart w:id="63" w:name="_Toc307222281"/>
+      <w:bookmarkStart w:id="67" w:name="_Toc307222281"/>
       <w:r>
         <w:t xml:space="preserve">Figure </w:t>
       </w:r>
@@ -22625,7 +22644,7 @@
       <w:r>
         <w:t>: Starting point for many of the tests.</w:t>
       </w:r>
-      <w:bookmarkEnd w:id="63"/>
+      <w:bookmarkEnd w:id="67"/>
     </w:p>
     <w:p>
       <w:pPr>
@@ -22718,7 +22737,7 @@
         </w:rPr>
         <w:lastRenderedPageBreak/>
         <w:drawing>
-          <wp:inline distT="0" distB="0" distL="0" distR="0" wp14:anchorId="5871BCDC" wp14:editId="1E6734EB">
+          <wp:inline distT="0" distB="0" distL="0" distR="0" wp14:anchorId="27531338" wp14:editId="3915234F">
             <wp:extent cx="4763165" cy="2381583"/>
             <wp:effectExtent l="0" t="0" r="0" b="0"/>
             <wp:docPr id="53" name="Picture 53"/>
@@ -22764,7 +22783,7 @@
       <w:pPr>
         <w:pStyle w:val="Caption"/>
       </w:pPr>
-      <w:bookmarkStart w:id="64" w:name="_Toc307222282"/>
+      <w:bookmarkStart w:id="68" w:name="_Toc307222282"/>
       <w:r>
         <w:t xml:space="preserve">Figure </w:t>
       </w:r>
@@ -22792,7 +22811,7 @@
       <w:r>
         <w:t>population of rabbits after 80 days without carnivores.</w:t>
       </w:r>
-      <w:bookmarkEnd w:id="64"/>
+      <w:bookmarkEnd w:id="68"/>
     </w:p>
     <w:p>
       <w:pPr>
@@ -22818,24 +22837,24 @@
       <w:pPr>
         <w:pStyle w:val="Heading2"/>
         <w:rPr>
-          <w:lang w:val="en-AU"/>
-        </w:rPr>
-      </w:pPr>
-      <w:bookmarkStart w:id="65" w:name="_Toc307188494"/>
-      <w:r>
-        <w:rPr>
-          <w:lang w:val="en-AU"/>
+          <w:color w:val="7F7F7F" w:themeColor="text1" w:themeTint="80"/>
+        </w:rPr>
+      </w:pPr>
+      <w:bookmarkStart w:id="69" w:name="_Toc307188494"/>
+      <w:r>
+        <w:rPr>
+          <w:color w:val="7F7F7F" w:themeColor="text1" w:themeTint="80"/>
         </w:rPr>
         <w:t>5.2</w:t>
       </w:r>
       <w:r>
         <w:rPr>
-          <w:lang w:val="en-AU"/>
+          <w:color w:val="7F7F7F" w:themeColor="text1" w:themeTint="80"/>
         </w:rPr>
         <w:tab/>
         <w:t>Tweaking aggression and diet parameters</w:t>
       </w:r>
-      <w:bookmarkEnd w:id="65"/>
+      <w:bookmarkEnd w:id="69"/>
     </w:p>
     <w:p>
       <w:pPr>
@@ -22858,7 +22877,7 @@
           <w:lang w:val="en-AU" w:eastAsia="en-AU"/>
         </w:rPr>
         <w:drawing>
-          <wp:inline distT="0" distB="0" distL="0" distR="0" wp14:anchorId="16ABF140" wp14:editId="5D52E536">
+          <wp:inline distT="0" distB="0" distL="0" distR="0" wp14:anchorId="7AF870FA" wp14:editId="28131A83">
             <wp:extent cx="4762500" cy="2381250"/>
             <wp:effectExtent l="0" t="0" r="0" b="0"/>
             <wp:docPr id="5" name="Picture 5"/>
@@ -22914,7 +22933,7 @@
           <w:lang w:val="en-AU"/>
         </w:rPr>
       </w:pPr>
-      <w:bookmarkStart w:id="66" w:name="_Toc307222283"/>
+      <w:bookmarkStart w:id="70" w:name="_Toc307222283"/>
       <w:r>
         <w:rPr>
           <w:lang w:val="en-AU"/>
@@ -22982,7 +23001,7 @@
         </w:rPr>
         <w:t>0 days with wolves requiring ~400kCal per day.</w:t>
       </w:r>
-      <w:bookmarkEnd w:id="66"/>
+      <w:bookmarkEnd w:id="70"/>
     </w:p>
     <w:p>
       <w:pPr>
@@ -23009,7 +23028,7 @@
         </w:rPr>
         <w:lastRenderedPageBreak/>
         <w:drawing>
-          <wp:inline distT="0" distB="0" distL="0" distR="0" wp14:anchorId="503034F6" wp14:editId="646CB43B">
+          <wp:inline distT="0" distB="0" distL="0" distR="0" wp14:anchorId="7FECD872" wp14:editId="3C388AD8">
             <wp:extent cx="4762500" cy="2381250"/>
             <wp:effectExtent l="0" t="0" r="0" b="0"/>
             <wp:docPr id="12" name="Picture 12"/>
@@ -23061,7 +23080,7 @@
       <w:pPr>
         <w:pStyle w:val="Caption"/>
       </w:pPr>
-      <w:bookmarkStart w:id="67" w:name="_Toc307222284"/>
+      <w:bookmarkStart w:id="71" w:name="_Toc307222284"/>
       <w:r>
         <w:t xml:space="preserve">Figure </w:t>
       </w:r>
@@ -23092,7 +23111,7 @@
       <w:r>
         <w:t>after just 6 days with wolves requiring ~600kCal per day.</w:t>
       </w:r>
-      <w:bookmarkEnd w:id="67"/>
+      <w:bookmarkEnd w:id="71"/>
     </w:p>
     <w:p>
       <w:r>
@@ -23127,7 +23146,7 @@
           <w:lang w:val="en-AU" w:eastAsia="en-AU"/>
         </w:rPr>
         <w:drawing>
-          <wp:inline distT="0" distB="0" distL="0" distR="0" wp14:anchorId="394B26BB" wp14:editId="1319B1F9">
+          <wp:inline distT="0" distB="0" distL="0" distR="0" wp14:anchorId="60335D01" wp14:editId="2D83D5B7">
             <wp:extent cx="4762500" cy="2381250"/>
             <wp:effectExtent l="0" t="0" r="0" b="0"/>
             <wp:docPr id="14" name="Picture 14"/>
@@ -23179,7 +23198,7 @@
       <w:pPr>
         <w:pStyle w:val="Caption"/>
       </w:pPr>
-      <w:bookmarkStart w:id="68" w:name="_Toc307222285"/>
+      <w:bookmarkStart w:id="72" w:name="_Toc307222285"/>
       <w:r>
         <w:t xml:space="preserve">Figure </w:t>
       </w:r>
@@ -23210,7 +23229,7 @@
       <w:r>
         <w:t>after 30 days with wolves requiring ~500kCal per day.</w:t>
       </w:r>
-      <w:bookmarkEnd w:id="68"/>
+      <w:bookmarkEnd w:id="72"/>
     </w:p>
     <w:p>
       <w:r>
@@ -23240,7 +23259,7 @@
         </w:rPr>
         <w:lastRenderedPageBreak/>
         <w:drawing>
-          <wp:inline distT="0" distB="0" distL="0" distR="0" wp14:anchorId="5BCD4F5C" wp14:editId="6E6A5536">
+          <wp:inline distT="0" distB="0" distL="0" distR="0" wp14:anchorId="35AAABF7" wp14:editId="6F93FE71">
             <wp:extent cx="4762500" cy="2381250"/>
             <wp:effectExtent l="0" t="0" r="0" b="0"/>
             <wp:docPr id="15" name="Picture 15"/>
@@ -23294,7 +23313,7 @@
         <w:ind w:firstLine="720"/>
         <w:jc w:val="left"/>
       </w:pPr>
-      <w:bookmarkStart w:id="69" w:name="_Toc307222286"/>
+      <w:bookmarkStart w:id="73" w:name="_Toc307222286"/>
       <w:r>
         <w:t xml:space="preserve">Figure </w:t>
       </w:r>
@@ -23325,7 +23344,7 @@
       <w:r>
         <w:t>after 60 days with wolves requiring ~500kCal per day.</w:t>
       </w:r>
-      <w:bookmarkEnd w:id="69"/>
+      <w:bookmarkEnd w:id="73"/>
     </w:p>
     <w:p>
       <w:r>
@@ -23344,7 +23363,7 @@
           <w:lang w:val="en-AU" w:eastAsia="en-AU"/>
         </w:rPr>
         <w:drawing>
-          <wp:inline distT="0" distB="0" distL="0" distR="0" wp14:anchorId="0053DBD4" wp14:editId="2C24F403">
+          <wp:inline distT="0" distB="0" distL="0" distR="0" wp14:anchorId="1B951B7B" wp14:editId="424BFCD9">
             <wp:extent cx="5904000" cy="4435200"/>
             <wp:effectExtent l="0" t="0" r="1905" b="3810"/>
             <wp:docPr id="16" name="Picture 16"/>
@@ -23393,7 +23412,7 @@
           <w:lang w:val="en-AU"/>
         </w:rPr>
       </w:pPr>
-      <w:bookmarkStart w:id="70" w:name="_Toc307222287"/>
+      <w:bookmarkStart w:id="74" w:name="_Toc307222287"/>
       <w:r>
         <w:t xml:space="preserve">Figure </w:t>
       </w:r>
@@ -23424,7 +23443,7 @@
       <w:r>
         <w:t>, for comparison the peak of the wolf population was 14.</w:t>
       </w:r>
-      <w:bookmarkEnd w:id="70"/>
+      <w:bookmarkEnd w:id="74"/>
     </w:p>
     <w:p>
       <w:pPr>
@@ -23516,7 +23535,7 @@
           <w:lang w:val="en-AU" w:eastAsia="en-AU"/>
         </w:rPr>
         <w:drawing>
-          <wp:inline distT="0" distB="0" distL="0" distR="0" wp14:anchorId="20B1E013" wp14:editId="62EDF79E">
+          <wp:inline distT="0" distB="0" distL="0" distR="0" wp14:anchorId="782FEF63" wp14:editId="61FFB202">
             <wp:extent cx="6094800" cy="2343600"/>
             <wp:effectExtent l="0" t="0" r="1270" b="0"/>
             <wp:docPr id="21" name="Picture 21"/>
@@ -23565,7 +23584,7 @@
           <w:lang w:val="en-AU"/>
         </w:rPr>
       </w:pPr>
-      <w:bookmarkStart w:id="71" w:name="_Toc307222288"/>
+      <w:bookmarkStart w:id="75" w:name="_Toc307222288"/>
       <w:r>
         <w:t xml:space="preserve">Figure </w:t>
       </w:r>
@@ -23590,7 +23609,7 @@
       <w:r>
         <w:t>: High energy requiring rabbits that have a shorter life span can move fast.</w:t>
       </w:r>
-      <w:bookmarkEnd w:id="71"/>
+      <w:bookmarkEnd w:id="75"/>
     </w:p>
     <w:p>
       <w:pPr>
@@ -23604,7 +23623,7 @@
         </w:rPr>
         <w:lastRenderedPageBreak/>
         <w:drawing>
-          <wp:inline distT="0" distB="0" distL="0" distR="0" wp14:anchorId="5E414382" wp14:editId="08C7CDA3">
+          <wp:inline distT="0" distB="0" distL="0" distR="0" wp14:anchorId="295CD91C" wp14:editId="6A01CD9A">
             <wp:extent cx="6030000" cy="2307600"/>
             <wp:effectExtent l="0" t="0" r="8890" b="0"/>
             <wp:docPr id="29" name="Picture 29"/>
@@ -23653,7 +23672,7 @@
           <w:lang w:val="en-AU"/>
         </w:rPr>
       </w:pPr>
-      <w:bookmarkStart w:id="72" w:name="_Toc307222289"/>
+      <w:bookmarkStart w:id="76" w:name="_Toc307222289"/>
       <w:r>
         <w:t xml:space="preserve">Figure </w:t>
       </w:r>
@@ -23678,30 +23697,30 @@
       <w:r>
         <w:t>: Low energy requiring rabbits that have a longer life span and move slow.</w:t>
       </w:r>
-      <w:bookmarkEnd w:id="72"/>
+      <w:bookmarkEnd w:id="76"/>
     </w:p>
     <w:p>
       <w:pPr>
         <w:pStyle w:val="Heading2"/>
         <w:rPr>
-          <w:lang w:val="en-AU"/>
-        </w:rPr>
-      </w:pPr>
-      <w:bookmarkStart w:id="73" w:name="_Toc307188495"/>
-      <w:r>
-        <w:rPr>
-          <w:lang w:val="en-AU"/>
+          <w:color w:val="7F7F7F" w:themeColor="text1" w:themeTint="80"/>
+        </w:rPr>
+      </w:pPr>
+      <w:bookmarkStart w:id="77" w:name="_Toc307188495"/>
+      <w:r>
+        <w:rPr>
+          <w:color w:val="7F7F7F" w:themeColor="text1" w:themeTint="80"/>
         </w:rPr>
         <w:t>5.3</w:t>
       </w:r>
       <w:r>
         <w:rPr>
-          <w:lang w:val="en-AU"/>
+          <w:color w:val="7F7F7F" w:themeColor="text1" w:themeTint="80"/>
         </w:rPr>
         <w:tab/>
         <w:t>Other Experimental Results</w:t>
       </w:r>
-      <w:bookmarkEnd w:id="73"/>
+      <w:bookmarkEnd w:id="77"/>
     </w:p>
     <w:p>
       <w:pPr>
@@ -23725,7 +23744,7 @@
           <w:lang w:val="en-AU" w:eastAsia="en-AU"/>
         </w:rPr>
         <w:drawing>
-          <wp:inline distT="0" distB="0" distL="0" distR="0" wp14:anchorId="74289FE8" wp14:editId="558B823D">
+          <wp:inline distT="0" distB="0" distL="0" distR="0" wp14:anchorId="62398341" wp14:editId="536D4D8C">
             <wp:extent cx="4762500" cy="2381250"/>
             <wp:effectExtent l="0" t="0" r="0" b="0"/>
             <wp:docPr id="4" name="Picture 4"/>
@@ -23780,7 +23799,7 @@
           <w:lang w:val="en-AU"/>
         </w:rPr>
       </w:pPr>
-      <w:bookmarkStart w:id="74" w:name="_Toc307222290"/>
+      <w:bookmarkStart w:id="78" w:name="_Toc307222290"/>
       <w:r>
         <w:rPr>
           <w:lang w:val="en-AU"/>
@@ -23848,7 +23867,7 @@
         </w:rPr>
         <w:t>0 days with both wolves and rabbits as herbivores.</w:t>
       </w:r>
-      <w:bookmarkEnd w:id="74"/>
+      <w:bookmarkEnd w:id="78"/>
     </w:p>
     <w:p>
       <w:pPr>
@@ -23905,36 +23924,36 @@
       <w:pPr>
         <w:pStyle w:val="Heading1"/>
         <w:rPr>
-          <w:lang w:val="en-AU"/>
-        </w:rPr>
-      </w:pPr>
-      <w:bookmarkStart w:id="75" w:name="_Toc307188496"/>
-      <w:r>
-        <w:rPr>
-          <w:lang w:val="en-AU"/>
+          <w:color w:val="404040" w:themeColor="text1" w:themeTint="BF"/>
+        </w:rPr>
+      </w:pPr>
+      <w:bookmarkStart w:id="79" w:name="_Toc307188496"/>
+      <w:r>
+        <w:rPr>
+          <w:color w:val="404040" w:themeColor="text1" w:themeTint="BF"/>
         </w:rPr>
         <w:lastRenderedPageBreak/>
         <w:t>Chapter 6</w:t>
       </w:r>
       <w:r>
         <w:rPr>
-          <w:lang w:val="en-AU"/>
+          <w:color w:val="404040" w:themeColor="text1" w:themeTint="BF"/>
         </w:rPr>
         <w:t xml:space="preserve">: </w:t>
       </w:r>
       <w:r>
         <w:rPr>
-          <w:lang w:val="en-AU"/>
+          <w:color w:val="404040" w:themeColor="text1" w:themeTint="BF"/>
         </w:rPr>
         <w:t xml:space="preserve">Conclusion and Direction for </w:t>
       </w:r>
       <w:r>
         <w:rPr>
-          <w:lang w:val="en-AU"/>
+          <w:color w:val="404040" w:themeColor="text1" w:themeTint="BF"/>
         </w:rPr>
         <w:t>Further Research</w:t>
       </w:r>
-      <w:bookmarkEnd w:id="75"/>
+      <w:bookmarkEnd w:id="79"/>
     </w:p>
     <w:p>
       <w:pPr>
@@ -23972,24 +23991,24 @@
       <w:pPr>
         <w:pStyle w:val="Heading2"/>
         <w:rPr>
-          <w:lang w:val="en-AU"/>
-        </w:rPr>
-      </w:pPr>
-      <w:bookmarkStart w:id="76" w:name="_Toc307188497"/>
-      <w:r>
-        <w:rPr>
-          <w:lang w:val="en-AU"/>
+          <w:color w:val="7F7F7F" w:themeColor="text1" w:themeTint="80"/>
+        </w:rPr>
+      </w:pPr>
+      <w:bookmarkStart w:id="80" w:name="_Toc307188497"/>
+      <w:r>
+        <w:rPr>
+          <w:color w:val="7F7F7F" w:themeColor="text1" w:themeTint="80"/>
         </w:rPr>
         <w:t>6.1</w:t>
       </w:r>
       <w:r>
         <w:rPr>
-          <w:lang w:val="en-AU"/>
+          <w:color w:val="7F7F7F" w:themeColor="text1" w:themeTint="80"/>
         </w:rPr>
         <w:tab/>
         <w:t>Discussion on results</w:t>
       </w:r>
-      <w:bookmarkEnd w:id="76"/>
+      <w:bookmarkEnd w:id="80"/>
     </w:p>
     <w:p>
       <w:pPr>
@@ -24030,7 +24049,6 @@
           <w:id w:val="1928466873"/>
           <w:citation/>
         </w:sdtPr>
-        <w:sdtEndPr/>
         <w:sdtContent>
           <w:r>
             <w:rPr>
@@ -24187,30 +24205,30 @@
       <w:pPr>
         <w:pStyle w:val="Heading2"/>
         <w:rPr>
-          <w:lang w:val="en-AU"/>
-        </w:rPr>
-      </w:pPr>
-      <w:bookmarkStart w:id="77" w:name="_Toc307188498"/>
-      <w:r>
-        <w:rPr>
-          <w:lang w:val="en-AU"/>
+          <w:color w:val="7F7F7F" w:themeColor="text1" w:themeTint="80"/>
+        </w:rPr>
+      </w:pPr>
+      <w:bookmarkStart w:id="81" w:name="_Toc307188498"/>
+      <w:r>
+        <w:rPr>
+          <w:color w:val="7F7F7F" w:themeColor="text1" w:themeTint="80"/>
         </w:rPr>
         <w:lastRenderedPageBreak/>
         <w:t>6.2</w:t>
       </w:r>
       <w:r>
         <w:rPr>
-          <w:lang w:val="en-AU"/>
+          <w:color w:val="7F7F7F" w:themeColor="text1" w:themeTint="80"/>
         </w:rPr>
         <w:tab/>
       </w:r>
       <w:r>
         <w:rPr>
-          <w:lang w:val="en-AU"/>
+          <w:color w:val="7F7F7F" w:themeColor="text1" w:themeTint="80"/>
         </w:rPr>
         <w:t>Balancing the eco-system</w:t>
       </w:r>
-      <w:bookmarkEnd w:id="77"/>
+      <w:bookmarkEnd w:id="81"/>
     </w:p>
     <w:p>
       <w:pPr>
@@ -24277,7 +24295,6 @@
           <w:id w:val="218553001"/>
           <w:citation/>
         </w:sdtPr>
-        <w:sdtEndPr/>
         <w:sdtContent>
           <w:r>
             <w:rPr>
@@ -24346,7 +24363,6 @@
           <w:id w:val="-826288080"/>
           <w:citation/>
         </w:sdtPr>
-        <w:sdtEndPr/>
         <w:sdtContent>
           <w:r>
             <w:rPr>
@@ -24442,7 +24458,7 @@
           <w:lang w:val="en-AU" w:eastAsia="en-AU"/>
         </w:rPr>
         <w:drawing>
-          <wp:inline distT="0" distB="0" distL="0" distR="0" wp14:anchorId="64103AD8" wp14:editId="5DAE64C2">
+          <wp:inline distT="0" distB="0" distL="0" distR="0" wp14:anchorId="2344D425" wp14:editId="228B5294">
             <wp:extent cx="5472113" cy="3186113"/>
             <wp:effectExtent l="0" t="0" r="14605" b="14605"/>
             <wp:docPr id="18" name="Chart 18"/>
@@ -24463,7 +24479,7 @@
           <w:lang w:val="en-AU"/>
         </w:rPr>
       </w:pPr>
-      <w:bookmarkStart w:id="78" w:name="_Toc307222291"/>
+      <w:bookmarkStart w:id="82" w:name="_Toc307222291"/>
       <w:r>
         <w:rPr>
           <w:lang w:val="en-AU"/>
@@ -24521,7 +24537,7 @@
         </w:rPr>
         <w:t xml:space="preserve"> algorithm using constant birth and mortality rates.</w:t>
       </w:r>
-      <w:bookmarkEnd w:id="78"/>
+      <w:bookmarkEnd w:id="82"/>
     </w:p>
     <w:p>
       <w:pPr>
@@ -24558,36 +24574,36 @@
       <w:pPr>
         <w:pStyle w:val="Heading2"/>
         <w:rPr>
-          <w:lang w:val="en-AU"/>
-        </w:rPr>
-      </w:pPr>
-      <w:bookmarkStart w:id="79" w:name="_Toc307188499"/>
-      <w:r>
-        <w:rPr>
-          <w:lang w:val="en-AU"/>
+          <w:color w:val="7F7F7F" w:themeColor="text1" w:themeTint="80"/>
+        </w:rPr>
+      </w:pPr>
+      <w:bookmarkStart w:id="83" w:name="_Toc307188499"/>
+      <w:r>
+        <w:rPr>
+          <w:color w:val="7F7F7F" w:themeColor="text1" w:themeTint="80"/>
         </w:rPr>
         <w:lastRenderedPageBreak/>
         <w:t>6.</w:t>
       </w:r>
       <w:r>
         <w:rPr>
-          <w:lang w:val="en-AU"/>
+          <w:color w:val="7F7F7F" w:themeColor="text1" w:themeTint="80"/>
         </w:rPr>
         <w:t>3</w:t>
       </w:r>
       <w:r>
         <w:rPr>
-          <w:lang w:val="en-AU"/>
+          <w:color w:val="7F7F7F" w:themeColor="text1" w:themeTint="80"/>
         </w:rPr>
         <w:tab/>
       </w:r>
       <w:r>
         <w:rPr>
-          <w:lang w:val="en-AU"/>
+          <w:color w:val="7F7F7F" w:themeColor="text1" w:themeTint="80"/>
         </w:rPr>
         <w:t>Potential of using a neural network to control how the creature behaves</w:t>
       </w:r>
-      <w:bookmarkEnd w:id="79"/>
+      <w:bookmarkEnd w:id="83"/>
     </w:p>
     <w:p>
       <w:pPr>
@@ -24639,35 +24655,35 @@
       <w:pPr>
         <w:pStyle w:val="Heading2"/>
         <w:rPr>
-          <w:lang w:val="en-AU"/>
-        </w:rPr>
-      </w:pPr>
-      <w:bookmarkStart w:id="80" w:name="_Toc307188500"/>
-      <w:r>
-        <w:rPr>
-          <w:lang w:val="en-AU"/>
+          <w:color w:val="7F7F7F" w:themeColor="text1" w:themeTint="80"/>
+        </w:rPr>
+      </w:pPr>
+      <w:bookmarkStart w:id="84" w:name="_Toc307188500"/>
+      <w:r>
+        <w:rPr>
+          <w:color w:val="7F7F7F" w:themeColor="text1" w:themeTint="80"/>
         </w:rPr>
         <w:t>6.</w:t>
       </w:r>
       <w:r>
         <w:rPr>
-          <w:lang w:val="en-AU"/>
+          <w:color w:val="7F7F7F" w:themeColor="text1" w:themeTint="80"/>
         </w:rPr>
         <w:t>4</w:t>
       </w:r>
       <w:r>
         <w:rPr>
-          <w:lang w:val="en-AU"/>
+          <w:color w:val="7F7F7F" w:themeColor="text1" w:themeTint="80"/>
         </w:rPr>
         <w:tab/>
       </w:r>
       <w:r>
         <w:rPr>
-          <w:lang w:val="en-AU"/>
+          <w:color w:val="7F7F7F" w:themeColor="text1" w:themeTint="80"/>
         </w:rPr>
         <w:t>More in depth simulation of the creatures needs</w:t>
       </w:r>
-      <w:bookmarkEnd w:id="80"/>
+      <w:bookmarkEnd w:id="84"/>
     </w:p>
     <w:p>
       <w:pPr>
@@ -24728,7 +24744,7 @@
           <w:lang w:val="en-AU"/>
         </w:rPr>
       </w:pPr>
-      <w:bookmarkStart w:id="81" w:name="_Toc307188501"/>
+      <w:bookmarkStart w:id="85" w:name="_Toc307188501"/>
       <w:r>
         <w:rPr>
           <w:lang w:val="en-AU"/>
@@ -24740,41 +24756,41 @@
       <w:pPr>
         <w:pStyle w:val="Heading2"/>
         <w:rPr>
-          <w:lang w:val="en-AU"/>
-        </w:rPr>
-      </w:pPr>
-      <w:r>
-        <w:rPr>
-          <w:lang w:val="en-AU"/>
+          <w:color w:val="7F7F7F" w:themeColor="text1" w:themeTint="80"/>
+        </w:rPr>
+      </w:pPr>
+      <w:r>
+        <w:rPr>
+          <w:color w:val="7F7F7F" w:themeColor="text1" w:themeTint="80"/>
         </w:rPr>
         <w:lastRenderedPageBreak/>
         <w:t>6.</w:t>
       </w:r>
       <w:r>
         <w:rPr>
-          <w:lang w:val="en-AU"/>
+          <w:color w:val="7F7F7F" w:themeColor="text1" w:themeTint="80"/>
         </w:rPr>
         <w:t>5</w:t>
       </w:r>
       <w:r>
         <w:rPr>
-          <w:lang w:val="en-AU"/>
+          <w:color w:val="7F7F7F" w:themeColor="text1" w:themeTint="80"/>
         </w:rPr>
         <w:tab/>
       </w:r>
       <w:r>
         <w:rPr>
-          <w:lang w:val="en-AU"/>
+          <w:color w:val="7F7F7F" w:themeColor="text1" w:themeTint="80"/>
         </w:rPr>
         <w:t xml:space="preserve">Simulating a </w:t>
       </w:r>
       <w:r>
         <w:rPr>
-          <w:lang w:val="en-AU"/>
+          <w:color w:val="7F7F7F" w:themeColor="text1" w:themeTint="80"/>
         </w:rPr>
         <w:t>Scent</w:t>
       </w:r>
-      <w:bookmarkEnd w:id="81"/>
+      <w:bookmarkEnd w:id="85"/>
     </w:p>
     <w:p>
       <w:pPr>
@@ -24871,7 +24887,7 @@
           <w:lang w:val="en-AU"/>
         </w:rPr>
       </w:pPr>
-      <w:bookmarkStart w:id="82" w:name="_Toc307188502"/>
+      <w:bookmarkStart w:id="86" w:name="_Toc307188502"/>
       <w:r>
         <w:rPr>
           <w:lang w:val="en-AU"/>
@@ -24884,38 +24900,43 @@
         <w:pStyle w:val="Heading1"/>
         <w:rPr>
           <w:rFonts w:asciiTheme="minorHAnsi" w:eastAsiaTheme="minorHAnsi" w:hAnsiTheme="minorHAnsi" w:cstheme="minorBidi"/>
-          <w:b w:val="0"/>
-          <w:bCs w:val="0"/>
           <w:noProof/>
           <w:color w:val="auto"/>
           <w:sz w:val="22"/>
           <w:szCs w:val="22"/>
-          <w:lang w:val="en-AU"/>
-        </w:rPr>
-      </w:pPr>
-      <w:r>
-        <w:rPr>
-          <w:lang w:val="en-AU"/>
+          <w14:textFill>
+            <w14:solidFill>
+              <w14:srgbClr w14:val="000000">
+                <w14:lumMod w14:val="75000"/>
+                <w14:lumOff w14:val="25000"/>
+              </w14:srgbClr>
+            </w14:solidFill>
+          </w14:textFill>
+        </w:rPr>
+      </w:pPr>
+      <w:r>
+        <w:rPr>
+          <w:color w:val="404040" w:themeColor="text1" w:themeTint="BF"/>
         </w:rPr>
         <w:lastRenderedPageBreak/>
         <w:t>References</w:t>
       </w:r>
-      <w:bookmarkEnd w:id="82"/>
-      <w:r>
-        <w:rPr>
-          <w:lang w:val="en-AU"/>
+      <w:bookmarkEnd w:id="86"/>
+      <w:r>
+        <w:rPr>
+          <w:color w:val="404040" w:themeColor="text1" w:themeTint="BF"/>
         </w:rPr>
         <w:fldChar w:fldCharType="begin"/>
       </w:r>
       <w:r>
         <w:rPr>
-          <w:lang w:val="en-AU"/>
+          <w:color w:val="404040" w:themeColor="text1" w:themeTint="BF"/>
         </w:rPr>
         <w:instrText xml:space="preserve"> BIBLIOGRAPHY  \l 1033 </w:instrText>
       </w:r>
       <w:r>
         <w:rPr>
-          <w:lang w:val="en-AU"/>
+          <w:color w:val="404040" w:themeColor="text1" w:themeTint="BF"/>
         </w:rPr>
         <w:fldChar w:fldCharType="separate"/>
       </w:r>
@@ -26206,12 +26227,12 @@
       <w:pPr>
         <w:pStyle w:val="Heading1"/>
         <w:rPr>
-          <w:lang w:val="en-AU"/>
-        </w:rPr>
-      </w:pPr>
-      <w:r>
-        <w:rPr>
-          <w:lang w:val="en-AU"/>
+          <w:color w:val="404040" w:themeColor="text1" w:themeTint="BF"/>
+        </w:rPr>
+      </w:pPr>
+      <w:r>
+        <w:rPr>
+          <w:color w:val="404040" w:themeColor="text1" w:themeTint="BF"/>
         </w:rPr>
         <w:fldChar w:fldCharType="end"/>
       </w:r>
@@ -26220,7 +26241,7 @@
       <w:pPr>
         <w:pStyle w:val="Heading1"/>
         <w:rPr>
-          <w:lang w:val="en-AU"/>
+          <w:color w:val="404040" w:themeColor="text1" w:themeTint="BF"/>
         </w:rPr>
       </w:pPr>
     </w:p>
@@ -26295,7 +26316,7 @@
           <w:rPr>
             <w:noProof/>
           </w:rPr>
-          <w:t>ii</w:t>
+          <w:t>iii</w:t>
         </w:r>
         <w:r>
           <w:fldChar w:fldCharType="end"/>
@@ -26346,7 +26367,7 @@
           <w:rPr>
             <w:noProof/>
           </w:rPr>
-          <w:t>45</w:t>
+          <w:t>17</w:t>
         </w:r>
         <w:r>
           <w:rPr>
@@ -26697,7 +26718,7 @@
     <w:link w:val="Heading1Char"/>
     <w:uiPriority w:val="9"/>
     <w:qFormat/>
-    <w:rsid w:val="008E5BA7"/>
+    <w:rsid w:val="00DC0551"/>
     <w:pPr>
       <w:keepNext/>
       <w:keepLines/>
@@ -26708,9 +26729,10 @@
       <w:rFonts w:asciiTheme="majorHAnsi" w:eastAsiaTheme="majorEastAsia" w:hAnsiTheme="majorHAnsi" w:cstheme="majorBidi"/>
       <w:b/>
       <w:bCs/>
-      <w:color w:val="365F91" w:themeColor="accent1" w:themeShade="BF"/>
+      <w:color w:val="404040" w:themeColor="text1" w:themeTint="BF"/>
       <w:sz w:val="28"/>
       <w:szCs w:val="28"/>
+      <w:lang w:val="en-AU"/>
     </w:rPr>
   </w:style>
   <w:style w:type="paragraph" w:styleId="Heading2">
@@ -26721,7 +26743,7 @@
     <w:uiPriority w:val="9"/>
     <w:unhideWhenUsed/>
     <w:qFormat/>
-    <w:rsid w:val="00A9679C"/>
+    <w:rsid w:val="00DC0551"/>
     <w:pPr>
       <w:keepNext/>
       <w:keepLines/>
@@ -26732,9 +26754,10 @@
       <w:rFonts w:asciiTheme="majorHAnsi" w:eastAsiaTheme="majorEastAsia" w:hAnsiTheme="majorHAnsi" w:cstheme="majorBidi"/>
       <w:b/>
       <w:bCs/>
-      <w:color w:val="4F81BD" w:themeColor="accent1"/>
+      <w:color w:val="7F7F7F" w:themeColor="text1" w:themeTint="80"/>
       <w:sz w:val="26"/>
       <w:szCs w:val="26"/>
+      <w:lang w:val="en-AU"/>
     </w:rPr>
   </w:style>
   <w:style w:type="paragraph" w:styleId="Heading3">
@@ -26745,7 +26768,7 @@
     <w:uiPriority w:val="9"/>
     <w:unhideWhenUsed/>
     <w:qFormat/>
-    <w:rsid w:val="0075723B"/>
+    <w:rsid w:val="00DC0551"/>
     <w:pPr>
       <w:keepNext/>
       <w:keepLines/>
@@ -26756,7 +26779,8 @@
       <w:rFonts w:asciiTheme="majorHAnsi" w:eastAsiaTheme="majorEastAsia" w:hAnsiTheme="majorHAnsi" w:cstheme="majorBidi"/>
       <w:b/>
       <w:bCs/>
-      <w:color w:val="4F81BD" w:themeColor="accent1"/>
+      <w:color w:val="7F7F7F" w:themeColor="text1" w:themeTint="80"/>
+      <w:lang w:val="en-AU"/>
     </w:rPr>
   </w:style>
   <w:style w:type="character" w:default="1" w:styleId="DefaultParagraphFont">
@@ -26793,21 +26817,21 @@
     <w:link w:val="TitleChar"/>
     <w:uiPriority w:val="10"/>
     <w:qFormat/>
-    <w:rsid w:val="008E5BA7"/>
+    <w:rsid w:val="00DC0551"/>
     <w:pPr>
       <w:pBdr>
         <w:bottom w:val="single" w:sz="8" w:space="4" w:color="4F81BD" w:themeColor="accent1"/>
       </w:pBdr>
-      <w:spacing w:after="300" w:line="240" w:lineRule="auto"/>
+      <w:spacing w:after="300" w:line="276" w:lineRule="auto"/>
       <w:contextualSpacing/>
     </w:pPr>
     <w:rPr>
       <w:rFonts w:asciiTheme="majorHAnsi" w:eastAsiaTheme="majorEastAsia" w:hAnsiTheme="majorHAnsi" w:cstheme="majorBidi"/>
-      <w:color w:val="17365D" w:themeColor="text2" w:themeShade="BF"/>
       <w:spacing w:val="5"/>
       <w:kern w:val="28"/>
       <w:sz w:val="52"/>
       <w:szCs w:val="52"/>
+      <w:lang w:val="en-AU"/>
     </w:rPr>
   </w:style>
   <w:style w:type="character" w:customStyle="1" w:styleId="TitleChar">
@@ -26815,10 +26839,9 @@
     <w:basedOn w:val="DefaultParagraphFont"/>
     <w:link w:val="Title"/>
     <w:uiPriority w:val="10"/>
-    <w:rsid w:val="008E5BA7"/>
+    <w:rsid w:val="00DC0551"/>
     <w:rPr>
       <w:rFonts w:asciiTheme="majorHAnsi" w:eastAsiaTheme="majorEastAsia" w:hAnsiTheme="majorHAnsi" w:cstheme="majorBidi"/>
-      <w:color w:val="17365D" w:themeColor="text2" w:themeShade="BF"/>
       <w:spacing w:val="5"/>
       <w:kern w:val="28"/>
       <w:sz w:val="52"/>
@@ -26832,7 +26855,7 @@
     <w:link w:val="SubtitleChar"/>
     <w:uiPriority w:val="11"/>
     <w:qFormat/>
-    <w:rsid w:val="008E5BA7"/>
+    <w:rsid w:val="00DC0551"/>
     <w:pPr>
       <w:numPr>
         <w:ilvl w:val="1"/>
@@ -26842,9 +26865,10 @@
       <w:rFonts w:asciiTheme="majorHAnsi" w:eastAsiaTheme="majorEastAsia" w:hAnsiTheme="majorHAnsi" w:cstheme="majorBidi"/>
       <w:i/>
       <w:iCs/>
-      <w:color w:val="4F81BD" w:themeColor="accent1"/>
+      <w:color w:val="7F7F7F" w:themeColor="text1" w:themeTint="80"/>
       <w:spacing w:val="15"/>
       <w:szCs w:val="24"/>
+      <w:lang w:val="en-AU"/>
     </w:rPr>
   </w:style>
   <w:style w:type="character" w:customStyle="1" w:styleId="SubtitleChar">
@@ -26852,12 +26876,12 @@
     <w:basedOn w:val="DefaultParagraphFont"/>
     <w:link w:val="Subtitle"/>
     <w:uiPriority w:val="11"/>
-    <w:rsid w:val="008E5BA7"/>
+    <w:rsid w:val="00DC0551"/>
     <w:rPr>
       <w:rFonts w:asciiTheme="majorHAnsi" w:eastAsiaTheme="majorEastAsia" w:hAnsiTheme="majorHAnsi" w:cstheme="majorBidi"/>
       <w:i/>
       <w:iCs/>
-      <w:color w:val="4F81BD" w:themeColor="accent1"/>
+      <w:color w:val="7F7F7F" w:themeColor="text1" w:themeTint="80"/>
       <w:spacing w:val="15"/>
       <w:sz w:val="24"/>
       <w:szCs w:val="24"/>
@@ -26868,12 +26892,12 @@
     <w:basedOn w:val="DefaultParagraphFont"/>
     <w:link w:val="Heading1"/>
     <w:uiPriority w:val="9"/>
-    <w:rsid w:val="008E5BA7"/>
+    <w:rsid w:val="00DC0551"/>
     <w:rPr>
       <w:rFonts w:asciiTheme="majorHAnsi" w:eastAsiaTheme="majorEastAsia" w:hAnsiTheme="majorHAnsi" w:cstheme="majorBidi"/>
       <w:b/>
       <w:bCs/>
-      <w:color w:val="365F91" w:themeColor="accent1" w:themeShade="BF"/>
+      <w:color w:val="404040" w:themeColor="text1" w:themeTint="BF"/>
       <w:sz w:val="28"/>
       <w:szCs w:val="28"/>
     </w:rPr>
@@ -26883,12 +26907,12 @@
     <w:basedOn w:val="DefaultParagraphFont"/>
     <w:link w:val="Heading2"/>
     <w:uiPriority w:val="9"/>
-    <w:rsid w:val="00A9679C"/>
+    <w:rsid w:val="00DC0551"/>
     <w:rPr>
       <w:rFonts w:asciiTheme="majorHAnsi" w:eastAsiaTheme="majorEastAsia" w:hAnsiTheme="majorHAnsi" w:cstheme="majorBidi"/>
       <w:b/>
       <w:bCs/>
-      <w:color w:val="4F81BD" w:themeColor="accent1"/>
+      <w:color w:val="7F7F7F" w:themeColor="text1" w:themeTint="80"/>
       <w:sz w:val="26"/>
       <w:szCs w:val="26"/>
     </w:rPr>
@@ -26903,12 +26927,13 @@
     <w:basedOn w:val="DefaultParagraphFont"/>
     <w:link w:val="Heading3"/>
     <w:uiPriority w:val="9"/>
-    <w:rsid w:val="0075723B"/>
+    <w:rsid w:val="00DC0551"/>
     <w:rPr>
       <w:rFonts w:asciiTheme="majorHAnsi" w:eastAsiaTheme="majorEastAsia" w:hAnsiTheme="majorHAnsi" w:cstheme="majorBidi"/>
       <w:b/>
       <w:bCs/>
-      <w:color w:val="4F81BD" w:themeColor="accent1"/>
+      <w:color w:val="7F7F7F" w:themeColor="text1" w:themeTint="80"/>
+      <w:sz w:val="24"/>
     </w:rPr>
   </w:style>
   <w:style w:type="paragraph" w:styleId="BalloonText">
@@ -27075,7 +27100,6 @@
     <w:basedOn w:val="Heading1"/>
     <w:next w:val="Normal"/>
     <w:uiPriority w:val="39"/>
-    <w:semiHidden/>
     <w:unhideWhenUsed/>
     <w:qFormat/>
     <w:rsid w:val="00CD54CF"/>
@@ -27084,6 +27108,7 @@
       <w:outlineLvl w:val="9"/>
     </w:pPr>
     <w:rPr>
+      <w:color w:val="404040" w:themeColor="text1" w:themeTint="BF"/>
       <w:lang w:eastAsia="ja-JP"/>
     </w:rPr>
   </w:style>
@@ -27368,7 +27393,7 @@
     <w:link w:val="Heading1Char"/>
     <w:uiPriority w:val="9"/>
     <w:qFormat/>
-    <w:rsid w:val="008E5BA7"/>
+    <w:rsid w:val="00DC0551"/>
     <w:pPr>
       <w:keepNext/>
       <w:keepLines/>
@@ -27379,9 +27404,10 @@
       <w:rFonts w:asciiTheme="majorHAnsi" w:eastAsiaTheme="majorEastAsia" w:hAnsiTheme="majorHAnsi" w:cstheme="majorBidi"/>
       <w:b/>
       <w:bCs/>
-      <w:color w:val="365F91" w:themeColor="accent1" w:themeShade="BF"/>
+      <w:color w:val="404040" w:themeColor="text1" w:themeTint="BF"/>
       <w:sz w:val="28"/>
       <w:szCs w:val="28"/>
+      <w:lang w:val="en-AU"/>
     </w:rPr>
   </w:style>
   <w:style w:type="paragraph" w:styleId="Heading2">
@@ -27392,7 +27418,7 @@
     <w:uiPriority w:val="9"/>
     <w:unhideWhenUsed/>
     <w:qFormat/>
-    <w:rsid w:val="00A9679C"/>
+    <w:rsid w:val="00DC0551"/>
     <w:pPr>
       <w:keepNext/>
       <w:keepLines/>
@@ -27403,9 +27429,10 @@
       <w:rFonts w:asciiTheme="majorHAnsi" w:eastAsiaTheme="majorEastAsia" w:hAnsiTheme="majorHAnsi" w:cstheme="majorBidi"/>
       <w:b/>
       <w:bCs/>
-      <w:color w:val="4F81BD" w:themeColor="accent1"/>
+      <w:color w:val="7F7F7F" w:themeColor="text1" w:themeTint="80"/>
       <w:sz w:val="26"/>
       <w:szCs w:val="26"/>
+      <w:lang w:val="en-AU"/>
     </w:rPr>
   </w:style>
   <w:style w:type="paragraph" w:styleId="Heading3">
@@ -27416,7 +27443,7 @@
     <w:uiPriority w:val="9"/>
     <w:unhideWhenUsed/>
     <w:qFormat/>
-    <w:rsid w:val="0075723B"/>
+    <w:rsid w:val="00DC0551"/>
     <w:pPr>
       <w:keepNext/>
       <w:keepLines/>
@@ -27427,7 +27454,8 @@
       <w:rFonts w:asciiTheme="majorHAnsi" w:eastAsiaTheme="majorEastAsia" w:hAnsiTheme="majorHAnsi" w:cstheme="majorBidi"/>
       <w:b/>
       <w:bCs/>
-      <w:color w:val="4F81BD" w:themeColor="accent1"/>
+      <w:color w:val="7F7F7F" w:themeColor="text1" w:themeTint="80"/>
+      <w:lang w:val="en-AU"/>
     </w:rPr>
   </w:style>
   <w:style w:type="character" w:default="1" w:styleId="DefaultParagraphFont">
@@ -27464,21 +27492,21 @@
     <w:link w:val="TitleChar"/>
     <w:uiPriority w:val="10"/>
     <w:qFormat/>
-    <w:rsid w:val="008E5BA7"/>
+    <w:rsid w:val="00DC0551"/>
     <w:pPr>
       <w:pBdr>
         <w:bottom w:val="single" w:sz="8" w:space="4" w:color="4F81BD" w:themeColor="accent1"/>
       </w:pBdr>
-      <w:spacing w:after="300" w:line="240" w:lineRule="auto"/>
+      <w:spacing w:after="300" w:line="276" w:lineRule="auto"/>
       <w:contextualSpacing/>
     </w:pPr>
     <w:rPr>
       <w:rFonts w:asciiTheme="majorHAnsi" w:eastAsiaTheme="majorEastAsia" w:hAnsiTheme="majorHAnsi" w:cstheme="majorBidi"/>
-      <w:color w:val="17365D" w:themeColor="text2" w:themeShade="BF"/>
       <w:spacing w:val="5"/>
       <w:kern w:val="28"/>
       <w:sz w:val="52"/>
       <w:szCs w:val="52"/>
+      <w:lang w:val="en-AU"/>
     </w:rPr>
   </w:style>
   <w:style w:type="character" w:customStyle="1" w:styleId="TitleChar">
@@ -27486,10 +27514,9 @@
     <w:basedOn w:val="DefaultParagraphFont"/>
     <w:link w:val="Title"/>
     <w:uiPriority w:val="10"/>
-    <w:rsid w:val="008E5BA7"/>
+    <w:rsid w:val="00DC0551"/>
     <w:rPr>
       <w:rFonts w:asciiTheme="majorHAnsi" w:eastAsiaTheme="majorEastAsia" w:hAnsiTheme="majorHAnsi" w:cstheme="majorBidi"/>
-      <w:color w:val="17365D" w:themeColor="text2" w:themeShade="BF"/>
       <w:spacing w:val="5"/>
       <w:kern w:val="28"/>
       <w:sz w:val="52"/>
@@ -27503,7 +27530,7 @@
     <w:link w:val="SubtitleChar"/>
     <w:uiPriority w:val="11"/>
     <w:qFormat/>
-    <w:rsid w:val="008E5BA7"/>
+    <w:rsid w:val="00DC0551"/>
     <w:pPr>
       <w:numPr>
         <w:ilvl w:val="1"/>
@@ -27513,9 +27540,10 @@
       <w:rFonts w:asciiTheme="majorHAnsi" w:eastAsiaTheme="majorEastAsia" w:hAnsiTheme="majorHAnsi" w:cstheme="majorBidi"/>
       <w:i/>
       <w:iCs/>
-      <w:color w:val="4F81BD" w:themeColor="accent1"/>
+      <w:color w:val="7F7F7F" w:themeColor="text1" w:themeTint="80"/>
       <w:spacing w:val="15"/>
       <w:szCs w:val="24"/>
+      <w:lang w:val="en-AU"/>
     </w:rPr>
   </w:style>
   <w:style w:type="character" w:customStyle="1" w:styleId="SubtitleChar">
@@ -27523,12 +27551,12 @@
     <w:basedOn w:val="DefaultParagraphFont"/>
     <w:link w:val="Subtitle"/>
     <w:uiPriority w:val="11"/>
-    <w:rsid w:val="008E5BA7"/>
+    <w:rsid w:val="00DC0551"/>
     <w:rPr>
       <w:rFonts w:asciiTheme="majorHAnsi" w:eastAsiaTheme="majorEastAsia" w:hAnsiTheme="majorHAnsi" w:cstheme="majorBidi"/>
       <w:i/>
       <w:iCs/>
-      <w:color w:val="4F81BD" w:themeColor="accent1"/>
+      <w:color w:val="7F7F7F" w:themeColor="text1" w:themeTint="80"/>
       <w:spacing w:val="15"/>
       <w:sz w:val="24"/>
       <w:szCs w:val="24"/>
@@ -27539,12 +27567,12 @@
     <w:basedOn w:val="DefaultParagraphFont"/>
     <w:link w:val="Heading1"/>
     <w:uiPriority w:val="9"/>
-    <w:rsid w:val="008E5BA7"/>
+    <w:rsid w:val="00DC0551"/>
     <w:rPr>
       <w:rFonts w:asciiTheme="majorHAnsi" w:eastAsiaTheme="majorEastAsia" w:hAnsiTheme="majorHAnsi" w:cstheme="majorBidi"/>
       <w:b/>
       <w:bCs/>
-      <w:color w:val="365F91" w:themeColor="accent1" w:themeShade="BF"/>
+      <w:color w:val="404040" w:themeColor="text1" w:themeTint="BF"/>
       <w:sz w:val="28"/>
       <w:szCs w:val="28"/>
     </w:rPr>
@@ -27554,12 +27582,12 @@
     <w:basedOn w:val="DefaultParagraphFont"/>
     <w:link w:val="Heading2"/>
     <w:uiPriority w:val="9"/>
-    <w:rsid w:val="00A9679C"/>
+    <w:rsid w:val="00DC0551"/>
     <w:rPr>
       <w:rFonts w:asciiTheme="majorHAnsi" w:eastAsiaTheme="majorEastAsia" w:hAnsiTheme="majorHAnsi" w:cstheme="majorBidi"/>
       <w:b/>
       <w:bCs/>
-      <w:color w:val="4F81BD" w:themeColor="accent1"/>
+      <w:color w:val="7F7F7F" w:themeColor="text1" w:themeTint="80"/>
       <w:sz w:val="26"/>
       <w:szCs w:val="26"/>
     </w:rPr>
@@ -27574,12 +27602,13 @@
     <w:basedOn w:val="DefaultParagraphFont"/>
     <w:link w:val="Heading3"/>
     <w:uiPriority w:val="9"/>
-    <w:rsid w:val="0075723B"/>
+    <w:rsid w:val="00DC0551"/>
     <w:rPr>
       <w:rFonts w:asciiTheme="majorHAnsi" w:eastAsiaTheme="majorEastAsia" w:hAnsiTheme="majorHAnsi" w:cstheme="majorBidi"/>
       <w:b/>
       <w:bCs/>
-      <w:color w:val="4F81BD" w:themeColor="accent1"/>
+      <w:color w:val="7F7F7F" w:themeColor="text1" w:themeTint="80"/>
+      <w:sz w:val="24"/>
     </w:rPr>
   </w:style>
   <w:style w:type="paragraph" w:styleId="BalloonText">
@@ -27746,7 +27775,6 @@
     <w:basedOn w:val="Heading1"/>
     <w:next w:val="Normal"/>
     <w:uiPriority w:val="39"/>
-    <w:semiHidden/>
     <w:unhideWhenUsed/>
     <w:qFormat/>
     <w:rsid w:val="00CD54CF"/>
@@ -27755,6 +27783,7 @@
       <w:outlineLvl w:val="9"/>
     </w:pPr>
     <w:rPr>
+      <w:color w:val="404040" w:themeColor="text1" w:themeTint="BF"/>
       <w:lang w:eastAsia="ja-JP"/>
     </w:rPr>
   </w:style>
@@ -28130,11 +28159,11 @@
           <c:showBubbleSize val="0"/>
         </c:dLbls>
         <c:gapWidth val="50"/>
-        <c:axId val="119189504"/>
-        <c:axId val="38480704"/>
+        <c:axId val="70810624"/>
+        <c:axId val="66954944"/>
       </c:barChart>
       <c:catAx>
-        <c:axId val="119189504"/>
+        <c:axId val="70810624"/>
         <c:scaling>
           <c:orientation val="minMax"/>
         </c:scaling>
@@ -28162,7 +28191,7 @@
         <c:majorTickMark val="out"/>
         <c:minorTickMark val="none"/>
         <c:tickLblPos val="nextTo"/>
-        <c:crossAx val="38480704"/>
+        <c:crossAx val="66954944"/>
         <c:crosses val="autoZero"/>
         <c:auto val="1"/>
         <c:lblAlgn val="ctr"/>
@@ -28170,7 +28199,7 @@
         <c:noMultiLvlLbl val="0"/>
       </c:catAx>
       <c:valAx>
-        <c:axId val="38480704"/>
+        <c:axId val="66954944"/>
         <c:scaling>
           <c:orientation val="minMax"/>
           <c:max val="700"/>
@@ -28200,7 +28229,7 @@
         <c:majorTickMark val="out"/>
         <c:minorTickMark val="none"/>
         <c:tickLblPos val="nextTo"/>
-        <c:crossAx val="119189504"/>
+        <c:crossAx val="70810624"/>
         <c:crosses val="autoZero"/>
         <c:crossBetween val="between"/>
       </c:valAx>
@@ -28357,11 +28386,11 @@
           <c:showBubbleSize val="0"/>
         </c:dLbls>
         <c:gapWidth val="50"/>
-        <c:axId val="119190528"/>
-        <c:axId val="38482432"/>
+        <c:axId val="70813184"/>
+        <c:axId val="66957824"/>
       </c:barChart>
       <c:catAx>
-        <c:axId val="119190528"/>
+        <c:axId val="70813184"/>
         <c:scaling>
           <c:orientation val="minMax"/>
         </c:scaling>
@@ -28389,7 +28418,7 @@
         <c:majorTickMark val="out"/>
         <c:minorTickMark val="none"/>
         <c:tickLblPos val="nextTo"/>
-        <c:crossAx val="38482432"/>
+        <c:crossAx val="66957824"/>
         <c:crosses val="autoZero"/>
         <c:auto val="1"/>
         <c:lblAlgn val="ctr"/>
@@ -28397,7 +28426,7 @@
         <c:noMultiLvlLbl val="0"/>
       </c:catAx>
       <c:valAx>
-        <c:axId val="38482432"/>
+        <c:axId val="66957824"/>
         <c:scaling>
           <c:orientation val="minMax"/>
         </c:scaling>
@@ -28431,7 +28460,7 @@
         <c:majorTickMark val="out"/>
         <c:minorTickMark val="none"/>
         <c:tickLblPos val="nextTo"/>
-        <c:crossAx val="119190528"/>
+        <c:crossAx val="70813184"/>
         <c:crosses val="autoZero"/>
         <c:crossBetween val="between"/>
       </c:valAx>
@@ -28558,11 +28587,11 @@
         </c:dLbls>
         <c:marker val="1"/>
         <c:smooth val="0"/>
-        <c:axId val="148189696"/>
-        <c:axId val="38485312"/>
+        <c:axId val="70811136"/>
+        <c:axId val="66960704"/>
       </c:lineChart>
       <c:catAx>
-        <c:axId val="148189696"/>
+        <c:axId val="70811136"/>
         <c:scaling>
           <c:orientation val="minMax"/>
         </c:scaling>
@@ -28571,7 +28600,7 @@
         <c:majorTickMark val="out"/>
         <c:minorTickMark val="none"/>
         <c:tickLblPos val="nextTo"/>
-        <c:crossAx val="38485312"/>
+        <c:crossAx val="66960704"/>
         <c:crosses val="autoZero"/>
         <c:auto val="1"/>
         <c:lblAlgn val="ctr"/>
@@ -28579,7 +28608,7 @@
         <c:noMultiLvlLbl val="0"/>
       </c:catAx>
       <c:valAx>
-        <c:axId val="38485312"/>
+        <c:axId val="66960704"/>
         <c:scaling>
           <c:orientation val="minMax"/>
         </c:scaling>
@@ -28590,7 +28619,7 @@
         <c:majorTickMark val="out"/>
         <c:minorTickMark val="none"/>
         <c:tickLblPos val="nextTo"/>
-        <c:crossAx val="148189696"/>
+        <c:crossAx val="70811136"/>
         <c:crosses val="autoZero"/>
         <c:crossBetween val="between"/>
       </c:valAx>
@@ -28717,11 +28746,11 @@
         </c:dLbls>
         <c:marker val="1"/>
         <c:smooth val="0"/>
-        <c:axId val="119191040"/>
-        <c:axId val="75348160"/>
+        <c:axId val="70815232"/>
+        <c:axId val="66971904"/>
       </c:lineChart>
       <c:catAx>
-        <c:axId val="119191040"/>
+        <c:axId val="70815232"/>
         <c:scaling>
           <c:orientation val="minMax"/>
         </c:scaling>
@@ -28730,7 +28759,7 @@
         <c:majorTickMark val="out"/>
         <c:minorTickMark val="none"/>
         <c:tickLblPos val="nextTo"/>
-        <c:crossAx val="75348160"/>
+        <c:crossAx val="66971904"/>
         <c:crosses val="autoZero"/>
         <c:auto val="1"/>
         <c:lblAlgn val="ctr"/>
@@ -28738,7 +28767,7 @@
         <c:noMultiLvlLbl val="0"/>
       </c:catAx>
       <c:valAx>
-        <c:axId val="75348160"/>
+        <c:axId val="66971904"/>
         <c:scaling>
           <c:orientation val="minMax"/>
         </c:scaling>
@@ -28749,7 +28778,7 @@
         <c:majorTickMark val="out"/>
         <c:minorTickMark val="none"/>
         <c:tickLblPos val="nextTo"/>
-        <c:crossAx val="119191040"/>
+        <c:crossAx val="70815232"/>
         <c:crosses val="autoZero"/>
         <c:crossBetween val="between"/>
       </c:valAx>
@@ -28891,11 +28920,11 @@
         </c:dLbls>
         <c:marker val="1"/>
         <c:smooth val="0"/>
-        <c:axId val="148189184"/>
-        <c:axId val="148391616"/>
+        <c:axId val="81526272"/>
+        <c:axId val="66974784"/>
       </c:lineChart>
       <c:catAx>
-        <c:axId val="148189184"/>
+        <c:axId val="81526272"/>
         <c:scaling>
           <c:orientation val="minMax"/>
         </c:scaling>
@@ -28938,7 +28967,7 @@
         <c:majorTickMark val="out"/>
         <c:minorTickMark val="none"/>
         <c:tickLblPos val="nextTo"/>
-        <c:crossAx val="148391616"/>
+        <c:crossAx val="66974784"/>
         <c:crosses val="autoZero"/>
         <c:auto val="1"/>
         <c:lblAlgn val="ctr"/>
@@ -28946,7 +28975,7 @@
         <c:noMultiLvlLbl val="0"/>
       </c:catAx>
       <c:valAx>
-        <c:axId val="148391616"/>
+        <c:axId val="66974784"/>
         <c:scaling>
           <c:orientation val="minMax"/>
         </c:scaling>
@@ -28981,7 +29010,7 @@
         <c:majorTickMark val="out"/>
         <c:minorTickMark val="none"/>
         <c:tickLblPos val="nextTo"/>
-        <c:crossAx val="148189184"/>
+        <c:crossAx val="81526272"/>
         <c:crosses val="autoZero"/>
         <c:crossBetween val="between"/>
       </c:valAx>
@@ -29171,11 +29200,11 @@
         </c:dLbls>
         <c:marker val="1"/>
         <c:smooth val="0"/>
-        <c:axId val="148190208"/>
-        <c:axId val="148391040"/>
+        <c:axId val="70811648"/>
+        <c:axId val="66976512"/>
       </c:lineChart>
       <c:catAx>
-        <c:axId val="148190208"/>
+        <c:axId val="70811648"/>
         <c:scaling>
           <c:orientation val="minMax"/>
         </c:scaling>
@@ -29218,7 +29247,7 @@
         <c:majorTickMark val="out"/>
         <c:minorTickMark val="none"/>
         <c:tickLblPos val="nextTo"/>
-        <c:crossAx val="148391040"/>
+        <c:crossAx val="66976512"/>
         <c:crosses val="autoZero"/>
         <c:auto val="1"/>
         <c:lblAlgn val="ctr"/>
@@ -29226,7 +29255,7 @@
         <c:noMultiLvlLbl val="0"/>
       </c:catAx>
       <c:valAx>
-        <c:axId val="148391040"/>
+        <c:axId val="66976512"/>
         <c:scaling>
           <c:orientation val="minMax"/>
         </c:scaling>
@@ -29261,7 +29290,7 @@
         <c:majorTickMark val="out"/>
         <c:minorTickMark val="none"/>
         <c:tickLblPos val="nextTo"/>
-        <c:crossAx val="148190208"/>
+        <c:crossAx val="70811648"/>
         <c:crosses val="autoZero"/>
         <c:crossBetween val="between"/>
       </c:valAx>
@@ -35826,11 +35855,11 @@
         </c:dLbls>
         <c:marker val="1"/>
         <c:smooth val="0"/>
-        <c:axId val="119191552"/>
-        <c:axId val="148395648"/>
+        <c:axId val="93101056"/>
+        <c:axId val="67528960"/>
       </c:lineChart>
       <c:catAx>
-        <c:axId val="119191552"/>
+        <c:axId val="93101056"/>
         <c:scaling>
           <c:orientation val="minMax"/>
         </c:scaling>
@@ -35857,7 +35886,7 @@
         <c:majorTickMark val="out"/>
         <c:minorTickMark val="none"/>
         <c:tickLblPos val="nextTo"/>
-        <c:crossAx val="148395648"/>
+        <c:crossAx val="67528960"/>
         <c:crosses val="autoZero"/>
         <c:auto val="1"/>
         <c:lblAlgn val="ctr"/>
@@ -35865,7 +35894,7 @@
         <c:noMultiLvlLbl val="0"/>
       </c:catAx>
       <c:valAx>
-        <c:axId val="148395648"/>
+        <c:axId val="67528960"/>
         <c:scaling>
           <c:orientation val="minMax"/>
         </c:scaling>
@@ -35894,7 +35923,7 @@
         <c:majorTickMark val="out"/>
         <c:minorTickMark val="none"/>
         <c:tickLblPos val="nextTo"/>
-        <c:crossAx val="119191552"/>
+        <c:crossAx val="93101056"/>
         <c:crosses val="autoZero"/>
         <c:crossBetween val="between"/>
       </c:valAx>
@@ -36742,7 +36771,7 @@
 </file>
 
 <file path=customXml/itemProps1.xml><?xml version="1.0" encoding="utf-8"?>
-<ds:datastoreItem xmlns:ds="http://schemas.openxmlformats.org/officeDocument/2006/customXml" ds:itemID="{CE1FBD14-D09E-49DE-BD7F-62A79E0ED902}">
+<ds:datastoreItem xmlns:ds="http://schemas.openxmlformats.org/officeDocument/2006/customXml" ds:itemID="{A3C9126C-8E7F-4887-A352-54E898574E6A}">
   <ds:schemaRefs>
     <ds:schemaRef ds:uri="http://schemas.openxmlformats.org/officeDocument/2006/bibliography"/>
   </ds:schemaRefs>

</xml_diff>